<commit_message>
Doc (Rapport) Update rapport
30m-WIP
Début Analyse UX, que font les boutons etc..
</commit_message>
<xml_diff>
--- a/Doc/JulMares-Rapport-P_BitRuisseau.docx
+++ b/Doc/JulMares-Rapport-P_BitRuisseau.docx
@@ -24,13 +24,174 @@
         <w:pStyle w:val="Titre2"/>
       </w:pPr>
       <w:r>
-        <w:t>Page 1</w:t>
+        <w:t xml:space="preserve">Page </w:t>
+      </w:r>
+      <w:r>
+        <w:t>MediaPlayer</w:t>
       </w:r>
     </w:p>
     <w:p>
       <w:pPr>
-        <w:pStyle w:val="Titre3"/>
+        <w:pStyle w:val="Titre4"/>
       </w:pPr>
+      <w:r>
+        <w:t>Bouton Mediathèque</w:t>
+      </w:r>
+    </w:p>
+    <w:p>
+      <w:r>
+        <w:t>Quand on clique sur ce bouton cela nous déplacer sur la page « Mediathèque »</w:t>
+      </w:r>
+    </w:p>
+    <w:p>
+      <w:pPr>
+        <w:pStyle w:val="Titre4"/>
+      </w:pPr>
+      <w:r>
+        <w:t>PlaceHolder Recherche</w:t>
+      </w:r>
+    </w:p>
+    <w:p>
+      <w:r>
+        <w:t xml:space="preserve">C’est un placeholder dans lequel quand on écrit le nom </w:t>
+      </w:r>
+      <w:r>
+        <w:t>d’une musique</w:t>
+      </w:r>
+      <w:r>
+        <w:t xml:space="preserve"> cela va rechercher dans la liste et n’afficher que cette musique</w:t>
+      </w:r>
+    </w:p>
+    <w:p>
+      <w:pPr>
+        <w:pStyle w:val="Titre4"/>
+      </w:pPr>
+      <w:r>
+        <w:t>Selection Musique</w:t>
+      </w:r>
+    </w:p>
+    <w:p>
+      <w:pPr>
+        <w:pStyle w:val="Titre2"/>
+      </w:pPr>
+      <w:r>
+        <w:rPr>
+          <w:noProof/>
+        </w:rPr>
+        <w:drawing>
+          <wp:inline distT="0" distB="0" distL="0" distR="0" wp14:anchorId="10E1C195" wp14:editId="1B72BA9E">
+            <wp:extent cx="5760720" cy="3475476"/>
+            <wp:effectExtent l="0" t="0" r="0" b="0"/>
+            <wp:docPr id="3" name="Image 3"/>
+            <wp:cNvGraphicFramePr>
+              <a:graphicFrameLocks xmlns:a="http://schemas.openxmlformats.org/drawingml/2006/main" noChangeAspect="1"/>
+            </wp:cNvGraphicFramePr>
+            <a:graphic xmlns:a="http://schemas.openxmlformats.org/drawingml/2006/main">
+              <a:graphicData uri="http://schemas.openxmlformats.org/drawingml/2006/picture">
+                <pic:pic xmlns:pic="http://schemas.openxmlformats.org/drawingml/2006/picture">
+                  <pic:nvPicPr>
+                    <pic:cNvPr id="0" name="Picture 3"/>
+                    <pic:cNvPicPr>
+                      <a:picLocks noChangeAspect="1" noChangeArrowheads="1"/>
+                    </pic:cNvPicPr>
+                  </pic:nvPicPr>
+                  <pic:blipFill>
+                    <a:blip r:embed="rId4">
+                      <a:extLst>
+                        <a:ext uri="{28A0092B-C50C-407E-A947-70E740481C1C}">
+                          <a14:useLocalDpi xmlns:a14="http://schemas.microsoft.com/office/drawing/2010/main" val="0"/>
+                        </a:ext>
+                      </a:extLst>
+                    </a:blip>
+                    <a:srcRect/>
+                    <a:stretch>
+                      <a:fillRect/>
+                    </a:stretch>
+                  </pic:blipFill>
+                  <pic:spPr bwMode="auto">
+                    <a:xfrm>
+                      <a:off x="0" y="0"/>
+                      <a:ext cx="5760720" cy="3475476"/>
+                    </a:xfrm>
+                    <a:prstGeom prst="rect">
+                      <a:avLst/>
+                    </a:prstGeom>
+                    <a:noFill/>
+                    <a:ln>
+                      <a:noFill/>
+                    </a:ln>
+                  </pic:spPr>
+                </pic:pic>
+              </a:graphicData>
+            </a:graphic>
+          </wp:inline>
+        </w:drawing>
+      </w:r>
+    </w:p>
+    <w:p/>
+    <w:p>
+      <w:pPr>
+        <w:pStyle w:val="Titre2"/>
+      </w:pPr>
+      <w:r>
+        <w:lastRenderedPageBreak/>
+        <w:t>Page Mediatheque</w:t>
+      </w:r>
+    </w:p>
+    <w:p>
+      <w:r>
+        <w:rPr>
+          <w:noProof/>
+        </w:rPr>
+        <w:drawing>
+          <wp:inline distT="0" distB="0" distL="0" distR="0" wp14:anchorId="2734D007" wp14:editId="1B7BB0BB">
+            <wp:extent cx="5762625" cy="3476625"/>
+            <wp:effectExtent l="0" t="0" r="9525" b="9525"/>
+            <wp:docPr id="5" name="Image 5"/>
+            <wp:cNvGraphicFramePr>
+              <a:graphicFrameLocks xmlns:a="http://schemas.openxmlformats.org/drawingml/2006/main" noChangeAspect="1"/>
+            </wp:cNvGraphicFramePr>
+            <a:graphic xmlns:a="http://schemas.openxmlformats.org/drawingml/2006/main">
+              <a:graphicData uri="http://schemas.openxmlformats.org/drawingml/2006/picture">
+                <pic:pic xmlns:pic="http://schemas.openxmlformats.org/drawingml/2006/picture">
+                  <pic:nvPicPr>
+                    <pic:cNvPr id="0" name="Picture 5"/>
+                    <pic:cNvPicPr>
+                      <a:picLocks noChangeAspect="1" noChangeArrowheads="1"/>
+                    </pic:cNvPicPr>
+                  </pic:nvPicPr>
+                  <pic:blipFill>
+                    <a:blip r:embed="rId5">
+                      <a:extLst>
+                        <a:ext uri="{28A0092B-C50C-407E-A947-70E740481C1C}">
+                          <a14:useLocalDpi xmlns:a14="http://schemas.microsoft.com/office/drawing/2010/main" val="0"/>
+                        </a:ext>
+                      </a:extLst>
+                    </a:blip>
+                    <a:srcRect/>
+                    <a:stretch>
+                      <a:fillRect/>
+                    </a:stretch>
+                  </pic:blipFill>
+                  <pic:spPr bwMode="auto">
+                    <a:xfrm>
+                      <a:off x="0" y="0"/>
+                      <a:ext cx="5762625" cy="3476625"/>
+                    </a:xfrm>
+                    <a:prstGeom prst="rect">
+                      <a:avLst/>
+                    </a:prstGeom>
+                    <a:noFill/>
+                    <a:ln>
+                      <a:noFill/>
+                    </a:ln>
+                  </pic:spPr>
+                </pic:pic>
+              </a:graphicData>
+            </a:graphic>
+          </wp:inline>
+        </w:drawing>
+      </w:r>
     </w:p>
     <w:sectPr>
       <w:pgSz w:w="11906" w:h="16838"/>
@@ -508,6 +669,28 @@
       <w:szCs w:val="24"/>
     </w:rPr>
   </w:style>
+  <w:style w:type="paragraph" w:styleId="Titre4">
+    <w:name w:val="heading 4"/>
+    <w:basedOn w:val="Normal"/>
+    <w:next w:val="Normal"/>
+    <w:link w:val="Titre4Car"/>
+    <w:uiPriority w:val="9"/>
+    <w:unhideWhenUsed/>
+    <w:qFormat/>
+    <w:rsid w:val="00B41FC6"/>
+    <w:pPr>
+      <w:keepNext/>
+      <w:keepLines/>
+      <w:spacing w:before="40" w:after="0"/>
+      <w:outlineLvl w:val="3"/>
+    </w:pPr>
+    <w:rPr>
+      <w:rFonts w:asciiTheme="majorHAnsi" w:eastAsiaTheme="majorEastAsia" w:hAnsiTheme="majorHAnsi" w:cstheme="majorBidi"/>
+      <w:i/>
+      <w:iCs/>
+      <w:color w:val="2F5496" w:themeColor="accent1" w:themeShade="BF"/>
+    </w:rPr>
+  </w:style>
   <w:style w:type="character" w:default="1" w:styleId="Policepardfaut">
     <w:name w:val="Default Paragraph Font"/>
     <w:uiPriority w:val="1"/>
@@ -606,6 +789,19 @@
       <w:color w:val="1F3763" w:themeColor="accent1" w:themeShade="7F"/>
       <w:sz w:val="24"/>
       <w:szCs w:val="24"/>
+    </w:rPr>
+  </w:style>
+  <w:style w:type="character" w:customStyle="1" w:styleId="Titre4Car">
+    <w:name w:val="Titre 4 Car"/>
+    <w:basedOn w:val="Policepardfaut"/>
+    <w:link w:val="Titre4"/>
+    <w:uiPriority w:val="9"/>
+    <w:rsid w:val="00B41FC6"/>
+    <w:rPr>
+      <w:rFonts w:asciiTheme="majorHAnsi" w:eastAsiaTheme="majorEastAsia" w:hAnsiTheme="majorHAnsi" w:cstheme="majorBidi"/>
+      <w:i/>
+      <w:iCs/>
+      <w:color w:val="2F5496" w:themeColor="accent1" w:themeShade="BF"/>
     </w:rPr>
   </w:style>
 </w:styles>

</xml_diff>

<commit_message>
Chore : Analyse fonctionnelle
140m-WIP
D'abord j'ai fais un tableau avec tout les élements des maquettes en expliquant à quoi elles servent.
Ensuite jai crée un icescrum afin de pouvoir créer des US ainsi que des test d'acceptance que j'ai ensuite exporté avec IceScrub, la prochaine il faudra mettre toutes cette analyse fonctionneelle dans le rapport de manière clean
</commit_message>
<xml_diff>
--- a/Doc/JulMares-Rapport-P_BitRuisseau.docx
+++ b/Doc/JulMares-Rapport-P_BitRuisseau.docx
@@ -11,11 +11,39 @@
       </w:r>
     </w:p>
     <w:p/>
+    <w:p/>
+    <w:p/>
+    <w:p/>
+    <w:p/>
+    <w:p/>
+    <w:p/>
+    <w:p/>
+    <w:p/>
+    <w:p/>
+    <w:p/>
+    <w:p/>
+    <w:p/>
+    <w:p/>
+    <w:p/>
+    <w:p/>
+    <w:p/>
+    <w:p/>
+    <w:p/>
+    <w:p/>
+    <w:p/>
+    <w:p/>
+    <w:p/>
+    <w:p/>
+    <w:p/>
+    <w:p/>
+    <w:p/>
+    <w:p/>
     <w:p>
       <w:pPr>
         <w:pStyle w:val="Titre1"/>
       </w:pPr>
       <w:r>
+        <w:lastRenderedPageBreak/>
         <w:t>Maquette &amp; Utilisations</w:t>
       </w:r>
     </w:p>
@@ -30,50 +58,278 @@
         <w:t>MediaPlayer</w:t>
       </w:r>
     </w:p>
+    <w:tbl>
+      <w:tblPr>
+        <w:tblStyle w:val="Grilledutableau"/>
+        <w:tblW w:w="0" w:type="auto"/>
+        <w:tblLook w:val="04A0" w:firstRow="1" w:lastRow="0" w:firstColumn="1" w:lastColumn="0" w:noHBand="0" w:noVBand="1"/>
+      </w:tblPr>
+      <w:tblGrid>
+        <w:gridCol w:w="3254"/>
+        <w:gridCol w:w="3254"/>
+        <w:gridCol w:w="2554"/>
+      </w:tblGrid>
+      <w:tr>
+        <w:tc>
+          <w:tcPr>
+            <w:tcW w:w="3254" w:type="dxa"/>
+          </w:tcPr>
+          <w:p>
+            <w:pPr>
+              <w:jc w:val="center"/>
+              <w:rPr>
+                <w:b/>
+                <w:bCs/>
+              </w:rPr>
+            </w:pPr>
+            <w:r>
+              <w:rPr>
+                <w:b/>
+                <w:bCs/>
+              </w:rPr>
+              <w:t>Elements</w:t>
+            </w:r>
+          </w:p>
+        </w:tc>
+        <w:tc>
+          <w:tcPr>
+            <w:tcW w:w="3254" w:type="dxa"/>
+          </w:tcPr>
+          <w:p>
+            <w:pPr>
+              <w:jc w:val="center"/>
+              <w:rPr>
+                <w:b/>
+                <w:bCs/>
+              </w:rPr>
+            </w:pPr>
+            <w:r>
+              <w:rPr>
+                <w:b/>
+                <w:bCs/>
+              </w:rPr>
+              <w:t>Fonctions</w:t>
+            </w:r>
+          </w:p>
+        </w:tc>
+        <w:tc>
+          <w:tcPr>
+            <w:tcW w:w="2554" w:type="dxa"/>
+          </w:tcPr>
+          <w:p>
+            <w:pPr>
+              <w:jc w:val="center"/>
+              <w:rPr>
+                <w:b/>
+                <w:bCs/>
+              </w:rPr>
+            </w:pPr>
+            <w:r>
+              <w:rPr>
+                <w:b/>
+                <w:bCs/>
+              </w:rPr>
+              <w:t>Divers</w:t>
+            </w:r>
+          </w:p>
+        </w:tc>
+      </w:tr>
+      <w:tr>
+        <w:tc>
+          <w:tcPr>
+            <w:tcW w:w="3254" w:type="dxa"/>
+          </w:tcPr>
+          <w:p>
+            <w:r>
+              <w:t>Titre « MEDIAPLAYER »</w:t>
+            </w:r>
+          </w:p>
+        </w:tc>
+        <w:tc>
+          <w:tcPr>
+            <w:tcW w:w="3254" w:type="dxa"/>
+          </w:tcPr>
+          <w:p>
+            <w:r>
+              <w:t>Spécifier sur quelle page on est</w:t>
+            </w:r>
+          </w:p>
+        </w:tc>
+        <w:tc>
+          <w:tcPr>
+            <w:tcW w:w="2554" w:type="dxa"/>
+          </w:tcPr>
+          <w:p/>
+        </w:tc>
+      </w:tr>
+      <w:tr>
+        <w:tc>
+          <w:tcPr>
+            <w:tcW w:w="3254" w:type="dxa"/>
+          </w:tcPr>
+          <w:p>
+            <w:r>
+              <w:t>Bouton « Mediathèque »</w:t>
+            </w:r>
+          </w:p>
+        </w:tc>
+        <w:tc>
+          <w:tcPr>
+            <w:tcW w:w="3254" w:type="dxa"/>
+          </w:tcPr>
+          <w:p>
+            <w:r>
+              <w:t>Dirige vers la page « Mediathèque »</w:t>
+            </w:r>
+          </w:p>
+        </w:tc>
+        <w:tc>
+          <w:tcPr>
+            <w:tcW w:w="2554" w:type="dxa"/>
+          </w:tcPr>
+          <w:p/>
+        </w:tc>
+      </w:tr>
+      <w:tr>
+        <w:tc>
+          <w:tcPr>
+            <w:tcW w:w="3254" w:type="dxa"/>
+          </w:tcPr>
+          <w:p>
+            <w:r>
+              <w:t>Liste des musiques/vidéo</w:t>
+            </w:r>
+          </w:p>
+        </w:tc>
+        <w:tc>
+          <w:tcPr>
+            <w:tcW w:w="3254" w:type="dxa"/>
+          </w:tcPr>
+          <w:p>
+            <w:r>
+              <w:t>Liste des musiques/vidéos disponibles localement</w:t>
+            </w:r>
+          </w:p>
+        </w:tc>
+        <w:tc>
+          <w:tcPr>
+            <w:tcW w:w="2554" w:type="dxa"/>
+          </w:tcPr>
+          <w:p>
+            <w:r>
+              <w:t>L’affichage de chaque musique/vidéo contient : son titre, son auteur, sa taille.</w:t>
+            </w:r>
+          </w:p>
+        </w:tc>
+      </w:tr>
+      <w:tr>
+        <w:tc>
+          <w:tcPr>
+            <w:tcW w:w="3254" w:type="dxa"/>
+          </w:tcPr>
+          <w:p>
+            <w:r>
+              <w:t>PlaceHolder « </w:t>
+            </w:r>
+            <w:r>
+              <w:rPr>
+                <w:i/>
+                <w:iCs/>
+              </w:rPr>
+              <w:t>Recherche</w:t>
+            </w:r>
+            <w:r>
+              <w:t> »</w:t>
+            </w:r>
+          </w:p>
+        </w:tc>
+        <w:tc>
+          <w:tcPr>
+            <w:tcW w:w="3254" w:type="dxa"/>
+          </w:tcPr>
+          <w:p>
+            <w:r>
+              <w:t>Champ de recherche pour la liste</w:t>
+            </w:r>
+          </w:p>
+        </w:tc>
+        <w:tc>
+          <w:tcPr>
+            <w:tcW w:w="2554" w:type="dxa"/>
+          </w:tcPr>
+          <w:p/>
+        </w:tc>
+      </w:tr>
+      <w:tr>
+        <w:tc>
+          <w:tcPr>
+            <w:tcW w:w="3254" w:type="dxa"/>
+          </w:tcPr>
+          <w:p>
+            <w:r>
+              <w:t>Bouton « PLAY »</w:t>
+            </w:r>
+          </w:p>
+        </w:tc>
+        <w:tc>
+          <w:tcPr>
+            <w:tcW w:w="3254" w:type="dxa"/>
+          </w:tcPr>
+          <w:p>
+            <w:r>
+              <w:t>Lire la musique/vidéo sélectionné dans la liste</w:t>
+            </w:r>
+          </w:p>
+        </w:tc>
+        <w:tc>
+          <w:tcPr>
+            <w:tcW w:w="2554" w:type="dxa"/>
+          </w:tcPr>
+          <w:p/>
+        </w:tc>
+      </w:tr>
+      <w:tr>
+        <w:tc>
+          <w:tcPr>
+            <w:tcW w:w="3254" w:type="dxa"/>
+          </w:tcPr>
+          <w:p/>
+        </w:tc>
+        <w:tc>
+          <w:tcPr>
+            <w:tcW w:w="3254" w:type="dxa"/>
+          </w:tcPr>
+          <w:p/>
+        </w:tc>
+        <w:tc>
+          <w:tcPr>
+            <w:tcW w:w="2554" w:type="dxa"/>
+          </w:tcPr>
+          <w:p/>
+        </w:tc>
+      </w:tr>
+      <w:tr>
+        <w:tc>
+          <w:tcPr>
+            <w:tcW w:w="3254" w:type="dxa"/>
+          </w:tcPr>
+          <w:p/>
+        </w:tc>
+        <w:tc>
+          <w:tcPr>
+            <w:tcW w:w="3254" w:type="dxa"/>
+          </w:tcPr>
+          <w:p/>
+        </w:tc>
+        <w:tc>
+          <w:tcPr>
+            <w:tcW w:w="2554" w:type="dxa"/>
+          </w:tcPr>
+          <w:p/>
+        </w:tc>
+      </w:tr>
+    </w:tbl>
     <w:p>
-      <w:pPr>
-        <w:pStyle w:val="Titre4"/>
-      </w:pPr>
-      <w:r>
-        <w:t>Bouton Mediathèque</w:t>
-      </w:r>
-    </w:p>
-    <w:p>
-      <w:r>
-        <w:t>Quand on clique sur ce bouton cela nous déplacer sur la page « Mediathèque »</w:t>
-      </w:r>
-    </w:p>
-    <w:p>
-      <w:pPr>
-        <w:pStyle w:val="Titre4"/>
-      </w:pPr>
-      <w:r>
-        <w:t>PlaceHolder Recherche</w:t>
-      </w:r>
-    </w:p>
-    <w:p>
-      <w:r>
-        <w:t xml:space="preserve">C’est un placeholder dans lequel quand on écrit le nom </w:t>
-      </w:r>
-      <w:r>
-        <w:t>d’une musique</w:t>
-      </w:r>
-      <w:r>
-        <w:t xml:space="preserve"> cela va rechercher dans la liste et n’afficher que cette musique</w:t>
-      </w:r>
-    </w:p>
-    <w:p>
-      <w:pPr>
-        <w:pStyle w:val="Titre4"/>
-      </w:pPr>
-      <w:r>
-        <w:t>Selection Musique</w:t>
-      </w:r>
-    </w:p>
-    <w:p>
-      <w:pPr>
-        <w:pStyle w:val="Titre2"/>
-      </w:pPr>
       <w:r>
         <w:rPr>
           <w:noProof/>
@@ -128,26 +384,368 @@
         </w:drawing>
       </w:r>
     </w:p>
-    <w:p/>
     <w:p>
       <w:pPr>
         <w:pStyle w:val="Titre2"/>
       </w:pPr>
       <w:r>
-        <w:lastRenderedPageBreak/>
         <w:t>Page Mediatheque</w:t>
       </w:r>
     </w:p>
+    <w:tbl>
+      <w:tblPr>
+        <w:tblStyle w:val="Grilledutableau"/>
+        <w:tblW w:w="0" w:type="auto"/>
+        <w:tblLook w:val="04A0" w:firstRow="1" w:lastRow="0" w:firstColumn="1" w:lastColumn="0" w:noHBand="0" w:noVBand="1"/>
+      </w:tblPr>
+      <w:tblGrid>
+        <w:gridCol w:w="3259"/>
+        <w:gridCol w:w="3248"/>
+        <w:gridCol w:w="2555"/>
+      </w:tblGrid>
+      <w:tr>
+        <w:tc>
+          <w:tcPr>
+            <w:tcW w:w="3259" w:type="dxa"/>
+          </w:tcPr>
+          <w:p>
+            <w:pPr>
+              <w:jc w:val="center"/>
+              <w:rPr>
+                <w:b/>
+                <w:bCs/>
+              </w:rPr>
+            </w:pPr>
+            <w:r>
+              <w:rPr>
+                <w:b/>
+                <w:bCs/>
+              </w:rPr>
+              <w:t>Element</w:t>
+            </w:r>
+            <w:r>
+              <w:rPr>
+                <w:b/>
+                <w:bCs/>
+              </w:rPr>
+              <w:t>s</w:t>
+            </w:r>
+          </w:p>
+        </w:tc>
+        <w:tc>
+          <w:tcPr>
+            <w:tcW w:w="3248" w:type="dxa"/>
+          </w:tcPr>
+          <w:p>
+            <w:pPr>
+              <w:jc w:val="center"/>
+              <w:rPr>
+                <w:b/>
+                <w:bCs/>
+              </w:rPr>
+            </w:pPr>
+            <w:r>
+              <w:rPr>
+                <w:b/>
+                <w:bCs/>
+              </w:rPr>
+              <w:t>Fonctions</w:t>
+            </w:r>
+          </w:p>
+        </w:tc>
+        <w:tc>
+          <w:tcPr>
+            <w:tcW w:w="2555" w:type="dxa"/>
+          </w:tcPr>
+          <w:p>
+            <w:pPr>
+              <w:jc w:val="center"/>
+              <w:rPr>
+                <w:b/>
+                <w:bCs/>
+              </w:rPr>
+            </w:pPr>
+            <w:r>
+              <w:rPr>
+                <w:b/>
+                <w:bCs/>
+              </w:rPr>
+              <w:t>Divers</w:t>
+            </w:r>
+          </w:p>
+        </w:tc>
+      </w:tr>
+      <w:tr>
+        <w:tc>
+          <w:tcPr>
+            <w:tcW w:w="3259" w:type="dxa"/>
+          </w:tcPr>
+          <w:p>
+            <w:r>
+              <w:t>Titre « MEDIAPLAYER »</w:t>
+            </w:r>
+          </w:p>
+        </w:tc>
+        <w:tc>
+          <w:tcPr>
+            <w:tcW w:w="3248" w:type="dxa"/>
+          </w:tcPr>
+          <w:p>
+            <w:r>
+              <w:t>Spécifier sur quelle page on est</w:t>
+            </w:r>
+          </w:p>
+        </w:tc>
+        <w:tc>
+          <w:tcPr>
+            <w:tcW w:w="2555" w:type="dxa"/>
+          </w:tcPr>
+          <w:p/>
+        </w:tc>
+      </w:tr>
+      <w:tr>
+        <w:tc>
+          <w:tcPr>
+            <w:tcW w:w="3259" w:type="dxa"/>
+          </w:tcPr>
+          <w:p>
+            <w:r>
+              <w:t>Bouton « MediaPlayer »</w:t>
+            </w:r>
+          </w:p>
+        </w:tc>
+        <w:tc>
+          <w:tcPr>
+            <w:tcW w:w="3248" w:type="dxa"/>
+          </w:tcPr>
+          <w:p>
+            <w:r>
+              <w:t>Dirige vers la page « MediaPlayer »</w:t>
+            </w:r>
+          </w:p>
+        </w:tc>
+        <w:tc>
+          <w:tcPr>
+            <w:tcW w:w="2555" w:type="dxa"/>
+          </w:tcPr>
+          <w:p/>
+        </w:tc>
+      </w:tr>
+      <w:tr>
+        <w:tc>
+          <w:tcPr>
+            <w:tcW w:w="3259" w:type="dxa"/>
+          </w:tcPr>
+          <w:p>
+            <w:r>
+              <w:t>Liste « Communauté »</w:t>
+            </w:r>
+          </w:p>
+        </w:tc>
+        <w:tc>
+          <w:tcPr>
+            <w:tcW w:w="3248" w:type="dxa"/>
+          </w:tcPr>
+          <w:p>
+            <w:r>
+              <w:t>Liste-les musiques/vidéos disponibles sur le réseau</w:t>
+            </w:r>
+          </w:p>
+        </w:tc>
+        <w:tc>
+          <w:tcPr>
+            <w:tcW w:w="2555" w:type="dxa"/>
+          </w:tcPr>
+          <w:p>
+            <w:r>
+              <w:t>L’affichage de chaque musique/vidéo contient : son titre, son auteur, sa taille.</w:t>
+            </w:r>
+          </w:p>
+        </w:tc>
+      </w:tr>
+      <w:tr>
+        <w:tc>
+          <w:tcPr>
+            <w:tcW w:w="3259" w:type="dxa"/>
+          </w:tcPr>
+          <w:p>
+            <w:r>
+              <w:t>Liste « Fichier locaux »</w:t>
+            </w:r>
+          </w:p>
+        </w:tc>
+        <w:tc>
+          <w:tcPr>
+            <w:tcW w:w="3248" w:type="dxa"/>
+          </w:tcPr>
+          <w:p>
+            <w:r>
+              <w:t>Liste-les musiques/vidéos téléchargé localement</w:t>
+            </w:r>
+          </w:p>
+        </w:tc>
+        <w:tc>
+          <w:tcPr>
+            <w:tcW w:w="2555" w:type="dxa"/>
+          </w:tcPr>
+          <w:p>
+            <w:r>
+              <w:t>L’affichage de chaque musique/vidéo contient : son titre, son auteur, sa taille.</w:t>
+            </w:r>
+          </w:p>
+        </w:tc>
+      </w:tr>
+      <w:tr>
+        <w:tc>
+          <w:tcPr>
+            <w:tcW w:w="3259" w:type="dxa"/>
+          </w:tcPr>
+          <w:p>
+            <w:r>
+              <w:lastRenderedPageBreak/>
+              <w:t>Boutons « dl »</w:t>
+            </w:r>
+          </w:p>
+        </w:tc>
+        <w:tc>
+          <w:tcPr>
+            <w:tcW w:w="3248" w:type="dxa"/>
+          </w:tcPr>
+          <w:p>
+            <w:r>
+              <w:t>Permet de télécharger des musiques/vidéos du réseau localement</w:t>
+            </w:r>
+          </w:p>
+        </w:tc>
+        <w:tc>
+          <w:tcPr>
+            <w:tcW w:w="2555" w:type="dxa"/>
+          </w:tcPr>
+          <w:p/>
+        </w:tc>
+      </w:tr>
+      <w:tr>
+        <w:tc>
+          <w:tcPr>
+            <w:tcW w:w="3259" w:type="dxa"/>
+          </w:tcPr>
+          <w:p>
+            <w:r>
+              <w:t>PlaceHolders « </w:t>
+            </w:r>
+            <w:r>
+              <w:rPr>
+                <w:i/>
+                <w:iCs/>
+              </w:rPr>
+              <w:t>Recherche »</w:t>
+            </w:r>
+          </w:p>
+        </w:tc>
+        <w:tc>
+          <w:tcPr>
+            <w:tcW w:w="3248" w:type="dxa"/>
+          </w:tcPr>
+          <w:p>
+            <w:r>
+              <w:t>Trier les musiques/vidéos de sa liste respective</w:t>
+            </w:r>
+          </w:p>
+        </w:tc>
+        <w:tc>
+          <w:tcPr>
+            <w:tcW w:w="2555" w:type="dxa"/>
+          </w:tcPr>
+          <w:p/>
+        </w:tc>
+      </w:tr>
+      <w:tr>
+        <w:tc>
+          <w:tcPr>
+            <w:tcW w:w="3259" w:type="dxa"/>
+          </w:tcPr>
+          <w:p>
+            <w:r>
+              <w:t>Icone de config (en haut à droite)</w:t>
+            </w:r>
+          </w:p>
+        </w:tc>
+        <w:tc>
+          <w:tcPr>
+            <w:tcW w:w="3248" w:type="dxa"/>
+          </w:tcPr>
+          <w:p>
+            <w:r>
+              <w:t>Permet de configurer le broker</w:t>
+            </w:r>
+          </w:p>
+        </w:tc>
+        <w:tc>
+          <w:tcPr>
+            <w:tcW w:w="2555" w:type="dxa"/>
+          </w:tcPr>
+          <w:p>
+            <w:r>
+              <w:t>On le configure avec :</w:t>
+            </w:r>
+            <w:r>
+              <w:br/>
+              <w:t>IP broker</w:t>
+            </w:r>
+            <w:r>
+              <w:br/>
+              <w:t>Port</w:t>
+            </w:r>
+            <w:r>
+              <w:br/>
+              <w:t>username</w:t>
+            </w:r>
+            <w:r>
+              <w:br/>
+              <w:t>password</w:t>
+            </w:r>
+          </w:p>
+        </w:tc>
+      </w:tr>
+      <w:tr>
+        <w:tc>
+          <w:tcPr>
+            <w:tcW w:w="3259" w:type="dxa"/>
+          </w:tcPr>
+          <w:p>
+            <w:r>
+              <w:t>Icone d’Upload (en bas de la liste « Fichier locaux »</w:t>
+            </w:r>
+          </w:p>
+        </w:tc>
+        <w:tc>
+          <w:tcPr>
+            <w:tcW w:w="3248" w:type="dxa"/>
+          </w:tcPr>
+          <w:p>
+            <w:r>
+              <w:t>Permet d’ajouter une musiques/vidéos à la médithèque via des fichiers locaux</w:t>
+            </w:r>
+          </w:p>
+        </w:tc>
+        <w:tc>
+          <w:tcPr>
+            <w:tcW w:w="2555" w:type="dxa"/>
+          </w:tcPr>
+          <w:p/>
+        </w:tc>
+      </w:tr>
+    </w:tbl>
     <w:p>
       <w:r>
         <w:rPr>
           <w:noProof/>
         </w:rPr>
         <w:drawing>
-          <wp:inline distT="0" distB="0" distL="0" distR="0" wp14:anchorId="2734D007" wp14:editId="1B7BB0BB">
-            <wp:extent cx="5762625" cy="3476625"/>
-            <wp:effectExtent l="0" t="0" r="9525" b="9525"/>
-            <wp:docPr id="5" name="Image 5"/>
+          <wp:inline distT="0" distB="0" distL="0" distR="0" wp14:anchorId="165DC65A" wp14:editId="7916A4B0">
+            <wp:extent cx="5760720" cy="3475355"/>
+            <wp:effectExtent l="0" t="0" r="0" b="0"/>
+            <wp:docPr id="6" name="Image 6"/>
             <wp:cNvGraphicFramePr>
               <a:graphicFrameLocks xmlns:a="http://schemas.openxmlformats.org/drawingml/2006/main" noChangeAspect="1"/>
             </wp:cNvGraphicFramePr>
@@ -155,7 +753,7 @@
               <a:graphicData uri="http://schemas.openxmlformats.org/drawingml/2006/picture">
                 <pic:pic xmlns:pic="http://schemas.openxmlformats.org/drawingml/2006/picture">
                   <pic:nvPicPr>
-                    <pic:cNvPr id="0" name="Picture 5"/>
+                    <pic:cNvPr id="0" name="Picture 3"/>
                     <pic:cNvPicPr>
                       <a:picLocks noChangeAspect="1" noChangeArrowheads="1"/>
                     </pic:cNvPicPr>
@@ -176,7 +774,7 @@
                   <pic:spPr bwMode="auto">
                     <a:xfrm>
                       <a:off x="0" y="0"/>
-                      <a:ext cx="5762625" cy="3476625"/>
+                      <a:ext cx="5760720" cy="3475355"/>
                     </a:xfrm>
                     <a:prstGeom prst="rect">
                       <a:avLst/>
@@ -193,6 +791,864 @@
         </w:drawing>
       </w:r>
     </w:p>
+    <w:p>
+      <w:pPr>
+        <w:pStyle w:val="Titre2"/>
+      </w:pPr>
+      <w:r>
+        <w:t>Analyse fonctionnelle</w:t>
+      </w:r>
+    </w:p>
+    <w:p>
+      <w:pPr>
+        <w:pStyle w:val="Titre3"/>
+      </w:pPr>
+      <w:r>
+        <w:t>Liste musiques/vidéos (MediaPlayer)</w:t>
+      </w:r>
+    </w:p>
+    <w:p>
+      <w:r>
+        <w:t>(</w:t>
+      </w:r>
+      <w:proofErr w:type="gramStart"/>
+      <w:r>
+        <w:t>Auteur:</w:t>
+      </w:r>
+      <w:proofErr w:type="gramEnd"/>
+      <w:r>
+        <w:t xml:space="preserve"> Julien Mares)</w:t>
+      </w:r>
+    </w:p>
+    <w:tbl>
+      <w:tblPr>
+        <w:tblW w:w="0" w:type="auto"/>
+        <w:tblBorders>
+          <w:top w:val="single" w:sz="4" w:space="0" w:color="auto"/>
+          <w:left w:val="single" w:sz="4" w:space="0" w:color="auto"/>
+          <w:bottom w:val="single" w:sz="4" w:space="0" w:color="auto"/>
+          <w:right w:val="single" w:sz="4" w:space="0" w:color="auto"/>
+          <w:insideH w:val="single" w:sz="4" w:space="0" w:color="auto"/>
+          <w:insideV w:val="single" w:sz="4" w:space="0" w:color="auto"/>
+        </w:tblBorders>
+        <w:tblCellMar>
+          <w:left w:w="10" w:type="dxa"/>
+          <w:right w:w="10" w:type="dxa"/>
+        </w:tblCellMar>
+        <w:tblLook w:val="04A0" w:firstRow="1" w:lastRow="0" w:firstColumn="1" w:lastColumn="0" w:noHBand="0" w:noVBand="1"/>
+      </w:tblPr>
+      <w:tblGrid>
+        <w:gridCol w:w="9062"/>
+      </w:tblGrid>
+      <w:tr>
+        <w:tc>
+          <w:tcPr>
+            <w:tcW w:w="0" w:type="auto"/>
+            <w:tcBorders>
+              <w:top w:val="single" w:sz="4" w:space="0" w:color="auto"/>
+              <w:left w:val="single" w:sz="4" w:space="0" w:color="auto"/>
+              <w:bottom w:val="single" w:sz="4" w:space="0" w:color="auto"/>
+              <w:right w:val="single" w:sz="4" w:space="0" w:color="auto"/>
+            </w:tcBorders>
+            <w:hideMark/>
+          </w:tcPr>
+          <w:p>
+            <w:r>
+              <w:t>En tant qu'utilisateur J'ai besoin d'une liste des musiques/vidéos Afin de pouvoir sélectionner celle que je veux écouter/regarder</w:t>
+            </w:r>
+          </w:p>
+        </w:tc>
+      </w:tr>
+      <w:tr>
+        <w:tc>
+          <w:tcPr>
+            <w:tcW w:w="0" w:type="auto"/>
+            <w:tcBorders>
+              <w:top w:val="single" w:sz="4" w:space="0" w:color="auto"/>
+              <w:left w:val="single" w:sz="4" w:space="0" w:color="auto"/>
+              <w:bottom w:val="single" w:sz="4" w:space="0" w:color="auto"/>
+              <w:right w:val="single" w:sz="4" w:space="0" w:color="auto"/>
+            </w:tcBorders>
+            <w:hideMark/>
+          </w:tcPr>
+          <w:p>
+            <w:pPr>
+              <w:jc w:val="center"/>
+            </w:pPr>
+            <w:r>
+              <w:t xml:space="preserve">Tests </w:t>
+            </w:r>
+            <w:proofErr w:type="gramStart"/>
+            <w:r>
+              <w:t>d'acceptance:</w:t>
+            </w:r>
+            <w:proofErr w:type="gramEnd"/>
+            <w:r>
+              <w:t xml:space="preserve"> </w:t>
+            </w:r>
+          </w:p>
+          <w:tbl>
+            <w:tblPr>
+              <w:tblW w:w="0" w:type="auto"/>
+              <w:tblCellMar>
+                <w:left w:w="10" w:type="dxa"/>
+                <w:right w:w="10" w:type="dxa"/>
+              </w:tblCellMar>
+              <w:tblLook w:val="04A0" w:firstRow="1" w:lastRow="0" w:firstColumn="1" w:lastColumn="0" w:noHBand="0" w:noVBand="1"/>
+            </w:tblPr>
+            <w:tblGrid>
+              <w:gridCol w:w="1943"/>
+              <w:gridCol w:w="7099"/>
+            </w:tblGrid>
+            <w:tr>
+              <w:tc>
+                <w:tcPr>
+                  <w:tcW w:w="0" w:type="auto"/>
+                  <w:hideMark/>
+                </w:tcPr>
+                <w:p>
+                  <w:r>
+                    <w:t>Sélection objet</w:t>
+                  </w:r>
+                </w:p>
+              </w:tc>
+              <w:tc>
+                <w:tcPr>
+                  <w:tcW w:w="0" w:type="auto"/>
+                  <w:hideMark/>
+                </w:tcPr>
+                <w:p>
+                  <w:r>
+                    <w:t xml:space="preserve">Etant donnée que je suis sur la page MediaPlayer, je vois une liste "Musiques/Vidéos" Quand je clique sur un objet de cette </w:t>
+                  </w:r>
+                  <w:proofErr w:type="gramStart"/>
+                  <w:r>
+                    <w:t>liste  Il</w:t>
+                  </w:r>
+                  <w:proofErr w:type="gramEnd"/>
+                  <w:r>
+                    <w:t xml:space="preserve"> est sélectionné et son background devient coloré</w:t>
+                  </w:r>
+                </w:p>
+              </w:tc>
+            </w:tr>
+            <w:tr>
+              <w:tc>
+                <w:tcPr>
+                  <w:tcW w:w="0" w:type="auto"/>
+                  <w:hideMark/>
+                </w:tcPr>
+                <w:p>
+                  <w:r>
+                    <w:t>Sélection objet quand un autre est déjà selectionné</w:t>
+                  </w:r>
+                </w:p>
+              </w:tc>
+              <w:tc>
+                <w:tcPr>
+                  <w:tcW w:w="0" w:type="auto"/>
+                  <w:hideMark/>
+                </w:tcPr>
+                <w:p>
+                  <w:r>
+                    <w:t xml:space="preserve">Etant donnée que je suis sur la page MediaPlayer, et qu'un objet a déjà été sélectionné dans la liste Musiques/Vidéos Quand je clique sur un objet de cette </w:t>
+                  </w:r>
+                  <w:proofErr w:type="gramStart"/>
+                  <w:r>
+                    <w:t>liste  Il</w:t>
+                  </w:r>
+                  <w:proofErr w:type="gramEnd"/>
+                  <w:r>
+                    <w:t xml:space="preserve"> est sélectionné, son background devient coloré et l'objet qui était sélectionné avant ne l'est plus</w:t>
+                  </w:r>
+                </w:p>
+              </w:tc>
+            </w:tr>
+          </w:tbl>
+          <w:p>
+            <w:pPr>
+              <w:rPr>
+                <w:rFonts w:ascii="Calibri" w:eastAsia="Calibri" w:hAnsi="Calibri" w:cs="Calibri"/>
+              </w:rPr>
+            </w:pPr>
+          </w:p>
+        </w:tc>
+      </w:tr>
+    </w:tbl>
+    <w:p>
+      <w:pPr>
+        <w:rPr>
+          <w:rFonts w:ascii="Calibri" w:eastAsia="Calibri" w:hAnsi="Calibri" w:cs="Calibri"/>
+          <w:sz w:val="20"/>
+          <w:szCs w:val="20"/>
+        </w:rPr>
+      </w:pPr>
+    </w:p>
+    <w:p>
+      <w:pPr>
+        <w:pStyle w:val="Titre3"/>
+      </w:pPr>
+      <w:r>
+        <w:t>Bouton Play</w:t>
+      </w:r>
+    </w:p>
+    <w:p>
+      <w:r>
+        <w:t>(</w:t>
+      </w:r>
+      <w:proofErr w:type="gramStart"/>
+      <w:r>
+        <w:t>Auteur:</w:t>
+      </w:r>
+      <w:proofErr w:type="gramEnd"/>
+      <w:r>
+        <w:t xml:space="preserve"> Julien Mares)</w:t>
+      </w:r>
+    </w:p>
+    <w:tbl>
+      <w:tblPr>
+        <w:tblW w:w="0" w:type="auto"/>
+        <w:tblBorders>
+          <w:top w:val="single" w:sz="4" w:space="0" w:color="auto"/>
+          <w:left w:val="single" w:sz="4" w:space="0" w:color="auto"/>
+          <w:bottom w:val="single" w:sz="4" w:space="0" w:color="auto"/>
+          <w:right w:val="single" w:sz="4" w:space="0" w:color="auto"/>
+          <w:insideH w:val="single" w:sz="4" w:space="0" w:color="auto"/>
+          <w:insideV w:val="single" w:sz="4" w:space="0" w:color="auto"/>
+        </w:tblBorders>
+        <w:tblCellMar>
+          <w:left w:w="10" w:type="dxa"/>
+          <w:right w:w="10" w:type="dxa"/>
+        </w:tblCellMar>
+        <w:tblLook w:val="04A0" w:firstRow="1" w:lastRow="0" w:firstColumn="1" w:lastColumn="0" w:noHBand="0" w:noVBand="1"/>
+      </w:tblPr>
+      <w:tblGrid>
+        <w:gridCol w:w="9062"/>
+      </w:tblGrid>
+      <w:tr>
+        <w:tc>
+          <w:tcPr>
+            <w:tcW w:w="0" w:type="auto"/>
+            <w:tcBorders>
+              <w:top w:val="single" w:sz="4" w:space="0" w:color="auto"/>
+              <w:left w:val="single" w:sz="4" w:space="0" w:color="auto"/>
+              <w:bottom w:val="single" w:sz="4" w:space="0" w:color="auto"/>
+              <w:right w:val="single" w:sz="4" w:space="0" w:color="auto"/>
+            </w:tcBorders>
+            <w:hideMark/>
+          </w:tcPr>
+          <w:p>
+            <w:r>
+              <w:t>En tant qu'utilisateur Je veux un bouton "PLAY" Afin de pouvoir écouter /Regarder mes musiques/vidéos</w:t>
+            </w:r>
+          </w:p>
+        </w:tc>
+      </w:tr>
+      <w:tr>
+        <w:tc>
+          <w:tcPr>
+            <w:tcW w:w="0" w:type="auto"/>
+            <w:tcBorders>
+              <w:top w:val="single" w:sz="4" w:space="0" w:color="auto"/>
+              <w:left w:val="single" w:sz="4" w:space="0" w:color="auto"/>
+              <w:bottom w:val="single" w:sz="4" w:space="0" w:color="auto"/>
+              <w:right w:val="single" w:sz="4" w:space="0" w:color="auto"/>
+            </w:tcBorders>
+            <w:hideMark/>
+          </w:tcPr>
+          <w:p>
+            <w:pPr>
+              <w:jc w:val="center"/>
+            </w:pPr>
+            <w:r>
+              <w:t xml:space="preserve">Tests </w:t>
+            </w:r>
+            <w:proofErr w:type="gramStart"/>
+            <w:r>
+              <w:t>d'acceptance:</w:t>
+            </w:r>
+            <w:proofErr w:type="gramEnd"/>
+            <w:r>
+              <w:t xml:space="preserve"> </w:t>
+            </w:r>
+          </w:p>
+          <w:tbl>
+            <w:tblPr>
+              <w:tblW w:w="0" w:type="auto"/>
+              <w:tblCellMar>
+                <w:left w:w="10" w:type="dxa"/>
+                <w:right w:w="10" w:type="dxa"/>
+              </w:tblCellMar>
+              <w:tblLook w:val="04A0" w:firstRow="1" w:lastRow="0" w:firstColumn="1" w:lastColumn="0" w:noHBand="0" w:noVBand="1"/>
+            </w:tblPr>
+            <w:tblGrid>
+              <w:gridCol w:w="2371"/>
+              <w:gridCol w:w="6671"/>
+            </w:tblGrid>
+            <w:tr>
+              <w:tc>
+                <w:tcPr>
+                  <w:tcW w:w="0" w:type="auto"/>
+                  <w:hideMark/>
+                </w:tcPr>
+                <w:p>
+                  <w:r>
+                    <w:t>Clique sur le bouton "PLAY" (Musique selection)</w:t>
+                  </w:r>
+                </w:p>
+              </w:tc>
+              <w:tc>
+                <w:tcPr>
+                  <w:tcW w:w="0" w:type="auto"/>
+                  <w:hideMark/>
+                </w:tcPr>
+                <w:p>
+                  <w:r>
+                    <w:t>Etant donné que j'ai sélectionné une musique dans la liste Musiques/</w:t>
+                  </w:r>
+                  <w:r>
+                    <w:t>Vidéos Lorsque</w:t>
+                  </w:r>
+                  <w:r>
+                    <w:t xml:space="preserve"> je clique sur le bouton "PLAY" Cela joue la musique</w:t>
+                  </w:r>
+                </w:p>
+              </w:tc>
+            </w:tr>
+            <w:tr>
+              <w:tc>
+                <w:tcPr>
+                  <w:tcW w:w="0" w:type="auto"/>
+                  <w:hideMark/>
+                </w:tcPr>
+                <w:p>
+                  <w:r>
+                    <w:t>Clique sur le bouton "PLAY" (Vidéo selection)</w:t>
+                  </w:r>
+                </w:p>
+              </w:tc>
+              <w:tc>
+                <w:tcPr>
+                  <w:tcW w:w="0" w:type="auto"/>
+                  <w:hideMark/>
+                </w:tcPr>
+                <w:p>
+                  <w:r>
+                    <w:t>Etant donné que j'ai sélectionné une vidéo dans la liste Musiques/</w:t>
+                  </w:r>
+                  <w:proofErr w:type="gramStart"/>
+                  <w:r>
+                    <w:t>Vidéos  Lorsque</w:t>
+                  </w:r>
+                  <w:proofErr w:type="gramEnd"/>
+                  <w:r>
+                    <w:t xml:space="preserve"> je clique sur le bouton "PLAY" La vidéo relative se lance sur l'écran</w:t>
+                  </w:r>
+                </w:p>
+              </w:tc>
+            </w:tr>
+          </w:tbl>
+          <w:p>
+            <w:pPr>
+              <w:rPr>
+                <w:rFonts w:ascii="Calibri" w:eastAsia="Calibri" w:hAnsi="Calibri" w:cs="Calibri"/>
+              </w:rPr>
+            </w:pPr>
+          </w:p>
+        </w:tc>
+      </w:tr>
+    </w:tbl>
+    <w:p>
+      <w:pPr>
+        <w:rPr>
+          <w:rFonts w:ascii="Calibri" w:eastAsia="Calibri" w:hAnsi="Calibri" w:cs="Calibri"/>
+          <w:sz w:val="20"/>
+          <w:szCs w:val="20"/>
+        </w:rPr>
+      </w:pPr>
+    </w:p>
+    <w:p>
+      <w:pPr>
+        <w:pStyle w:val="Titre3"/>
+      </w:pPr>
+      <w:r>
+        <w:t>Bouton de déplacement dans l'appli</w:t>
+      </w:r>
+    </w:p>
+    <w:p>
+      <w:r>
+        <w:t>(</w:t>
+      </w:r>
+      <w:proofErr w:type="gramStart"/>
+      <w:r>
+        <w:t>Auteur:</w:t>
+      </w:r>
+      <w:proofErr w:type="gramEnd"/>
+      <w:r>
+        <w:t xml:space="preserve"> Julien Mares)</w:t>
+      </w:r>
+    </w:p>
+    <w:tbl>
+      <w:tblPr>
+        <w:tblW w:w="0" w:type="auto"/>
+        <w:tblBorders>
+          <w:top w:val="single" w:sz="4" w:space="0" w:color="auto"/>
+          <w:left w:val="single" w:sz="4" w:space="0" w:color="auto"/>
+          <w:bottom w:val="single" w:sz="4" w:space="0" w:color="auto"/>
+          <w:right w:val="single" w:sz="4" w:space="0" w:color="auto"/>
+          <w:insideH w:val="single" w:sz="4" w:space="0" w:color="auto"/>
+          <w:insideV w:val="single" w:sz="4" w:space="0" w:color="auto"/>
+        </w:tblBorders>
+        <w:tblCellMar>
+          <w:left w:w="10" w:type="dxa"/>
+          <w:right w:w="10" w:type="dxa"/>
+        </w:tblCellMar>
+        <w:tblLook w:val="04A0" w:firstRow="1" w:lastRow="0" w:firstColumn="1" w:lastColumn="0" w:noHBand="0" w:noVBand="1"/>
+      </w:tblPr>
+      <w:tblGrid>
+        <w:gridCol w:w="9062"/>
+      </w:tblGrid>
+      <w:tr>
+        <w:tc>
+          <w:tcPr>
+            <w:tcW w:w="0" w:type="auto"/>
+            <w:tcBorders>
+              <w:top w:val="single" w:sz="4" w:space="0" w:color="auto"/>
+              <w:left w:val="single" w:sz="4" w:space="0" w:color="auto"/>
+              <w:bottom w:val="single" w:sz="4" w:space="0" w:color="auto"/>
+              <w:right w:val="single" w:sz="4" w:space="0" w:color="auto"/>
+            </w:tcBorders>
+            <w:hideMark/>
+          </w:tcPr>
+          <w:p>
+            <w:r>
+              <w:t>En tant qu'utilisateur J'ai besoin de bouton de redirection sur le programme Afin de pouvoir naviguer de page en page</w:t>
+            </w:r>
+          </w:p>
+        </w:tc>
+      </w:tr>
+      <w:tr>
+        <w:tc>
+          <w:tcPr>
+            <w:tcW w:w="0" w:type="auto"/>
+            <w:tcBorders>
+              <w:top w:val="single" w:sz="4" w:space="0" w:color="auto"/>
+              <w:left w:val="single" w:sz="4" w:space="0" w:color="auto"/>
+              <w:bottom w:val="single" w:sz="4" w:space="0" w:color="auto"/>
+              <w:right w:val="single" w:sz="4" w:space="0" w:color="auto"/>
+            </w:tcBorders>
+            <w:hideMark/>
+          </w:tcPr>
+          <w:p>
+            <w:pPr>
+              <w:jc w:val="center"/>
+            </w:pPr>
+            <w:r>
+              <w:t xml:space="preserve">Tests </w:t>
+            </w:r>
+            <w:proofErr w:type="gramStart"/>
+            <w:r>
+              <w:t>d'acceptance:</w:t>
+            </w:r>
+            <w:proofErr w:type="gramEnd"/>
+            <w:r>
+              <w:t xml:space="preserve"> </w:t>
+            </w:r>
+          </w:p>
+          <w:tbl>
+            <w:tblPr>
+              <w:tblW w:w="0" w:type="auto"/>
+              <w:tblCellMar>
+                <w:left w:w="10" w:type="dxa"/>
+                <w:right w:w="10" w:type="dxa"/>
+              </w:tblCellMar>
+              <w:tblLook w:val="04A0" w:firstRow="1" w:lastRow="0" w:firstColumn="1" w:lastColumn="0" w:noHBand="0" w:noVBand="1"/>
+            </w:tblPr>
+            <w:tblGrid>
+              <w:gridCol w:w="1770"/>
+              <w:gridCol w:w="7272"/>
+            </w:tblGrid>
+            <w:tr>
+              <w:tc>
+                <w:tcPr>
+                  <w:tcW w:w="0" w:type="auto"/>
+                  <w:hideMark/>
+                </w:tcPr>
+                <w:p>
+                  <w:proofErr w:type="gramStart"/>
+                  <w:r>
+                    <w:t>bouton</w:t>
+                  </w:r>
+                  <w:proofErr w:type="gramEnd"/>
+                  <w:r>
+                    <w:t xml:space="preserve"> "Mediathèque"</w:t>
+                  </w:r>
+                </w:p>
+              </w:tc>
+              <w:tc>
+                <w:tcPr>
+                  <w:tcW w:w="0" w:type="auto"/>
+                  <w:hideMark/>
+                </w:tcPr>
+                <w:p>
+                  <w:r>
+                    <w:t>Etant donné que je suis sur la page "MediaPlayer</w:t>
+                  </w:r>
+                  <w:proofErr w:type="gramStart"/>
+                  <w:r>
+                    <w:t>"  Lorsque</w:t>
+                  </w:r>
+                  <w:proofErr w:type="gramEnd"/>
+                  <w:r>
+                    <w:t xml:space="preserve"> je clique sur le bouton "Mediatheque" Cela me redirige vers la page Mediatheque</w:t>
+                  </w:r>
+                </w:p>
+              </w:tc>
+            </w:tr>
+          </w:tbl>
+          <w:p>
+            <w:pPr>
+              <w:rPr>
+                <w:rFonts w:ascii="Calibri" w:eastAsia="Calibri" w:hAnsi="Calibri" w:cs="Calibri"/>
+              </w:rPr>
+            </w:pPr>
+          </w:p>
+        </w:tc>
+      </w:tr>
+    </w:tbl>
+    <w:p>
+      <w:pPr>
+        <w:rPr>
+          <w:rFonts w:ascii="Calibri" w:eastAsia="Calibri" w:hAnsi="Calibri" w:cs="Calibri"/>
+          <w:sz w:val="20"/>
+          <w:szCs w:val="20"/>
+        </w:rPr>
+      </w:pPr>
+    </w:p>
+    <w:p>
+      <w:pPr>
+        <w:pStyle w:val="Titre3"/>
+      </w:pPr>
+      <w:r>
+        <w:t>Ajout musique</w:t>
+      </w:r>
+    </w:p>
+    <w:p>
+      <w:r>
+        <w:t>(</w:t>
+      </w:r>
+      <w:proofErr w:type="gramStart"/>
+      <w:r>
+        <w:t>Auteur:</w:t>
+      </w:r>
+      <w:proofErr w:type="gramEnd"/>
+      <w:r>
+        <w:t xml:space="preserve"> Julien Mares)</w:t>
+      </w:r>
+    </w:p>
+    <w:tbl>
+      <w:tblPr>
+        <w:tblW w:w="0" w:type="auto"/>
+        <w:tblBorders>
+          <w:top w:val="single" w:sz="4" w:space="0" w:color="auto"/>
+          <w:left w:val="single" w:sz="4" w:space="0" w:color="auto"/>
+          <w:bottom w:val="single" w:sz="4" w:space="0" w:color="auto"/>
+          <w:right w:val="single" w:sz="4" w:space="0" w:color="auto"/>
+          <w:insideH w:val="single" w:sz="4" w:space="0" w:color="auto"/>
+          <w:insideV w:val="single" w:sz="4" w:space="0" w:color="auto"/>
+        </w:tblBorders>
+        <w:tblCellMar>
+          <w:left w:w="10" w:type="dxa"/>
+          <w:right w:w="10" w:type="dxa"/>
+        </w:tblCellMar>
+        <w:tblLook w:val="04A0" w:firstRow="1" w:lastRow="0" w:firstColumn="1" w:lastColumn="0" w:noHBand="0" w:noVBand="1"/>
+      </w:tblPr>
+      <w:tblGrid>
+        <w:gridCol w:w="9062"/>
+      </w:tblGrid>
+      <w:tr>
+        <w:tc>
+          <w:tcPr>
+            <w:tcW w:w="0" w:type="auto"/>
+            <w:tcBorders>
+              <w:top w:val="single" w:sz="4" w:space="0" w:color="auto"/>
+              <w:left w:val="single" w:sz="4" w:space="0" w:color="auto"/>
+              <w:bottom w:val="single" w:sz="4" w:space="0" w:color="auto"/>
+              <w:right w:val="single" w:sz="4" w:space="0" w:color="auto"/>
+            </w:tcBorders>
+            <w:hideMark/>
+          </w:tcPr>
+          <w:p>
+            <w:r>
+              <w:t xml:space="preserve">En tant qu'utilisateur Je veux importer des musiques depuis mon PC Afin qu'elle soit accessible via l'application et qu'elle soit disponibles pour </w:t>
+            </w:r>
+            <w:proofErr w:type="gramStart"/>
+            <w:r>
+              <w:t>les autres utilisateur</w:t>
+            </w:r>
+            <w:proofErr w:type="gramEnd"/>
+            <w:r>
+              <w:t xml:space="preserve"> du réseau</w:t>
+            </w:r>
+          </w:p>
+        </w:tc>
+      </w:tr>
+      <w:tr>
+        <w:tc>
+          <w:tcPr>
+            <w:tcW w:w="0" w:type="auto"/>
+            <w:tcBorders>
+              <w:top w:val="single" w:sz="4" w:space="0" w:color="auto"/>
+              <w:left w:val="single" w:sz="4" w:space="0" w:color="auto"/>
+              <w:bottom w:val="single" w:sz="4" w:space="0" w:color="auto"/>
+              <w:right w:val="single" w:sz="4" w:space="0" w:color="auto"/>
+            </w:tcBorders>
+            <w:hideMark/>
+          </w:tcPr>
+          <w:p>
+            <w:pPr>
+              <w:jc w:val="center"/>
+            </w:pPr>
+            <w:r>
+              <w:t xml:space="preserve">Tests </w:t>
+            </w:r>
+            <w:proofErr w:type="gramStart"/>
+            <w:r>
+              <w:t>d'acceptance:</w:t>
+            </w:r>
+            <w:proofErr w:type="gramEnd"/>
+            <w:r>
+              <w:t xml:space="preserve"> </w:t>
+            </w:r>
+          </w:p>
+          <w:tbl>
+            <w:tblPr>
+              <w:tblW w:w="0" w:type="auto"/>
+              <w:tblCellMar>
+                <w:left w:w="10" w:type="dxa"/>
+                <w:right w:w="10" w:type="dxa"/>
+              </w:tblCellMar>
+              <w:tblLook w:val="04A0" w:firstRow="1" w:lastRow="0" w:firstColumn="1" w:lastColumn="0" w:noHBand="0" w:noVBand="1"/>
+            </w:tblPr>
+            <w:tblGrid>
+              <w:gridCol w:w="1687"/>
+              <w:gridCol w:w="7355"/>
+            </w:tblGrid>
+            <w:tr>
+              <w:tc>
+                <w:tcPr>
+                  <w:tcW w:w="0" w:type="auto"/>
+                  <w:hideMark/>
+                </w:tcPr>
+                <w:p>
+                  <w:r>
+                    <w:t>Ajout musique (présente sur le PC du user)</w:t>
+                  </w:r>
+                </w:p>
+              </w:tc>
+              <w:tc>
+                <w:tcPr>
+                  <w:tcW w:w="0" w:type="auto"/>
+                  <w:hideMark/>
+                </w:tcPr>
+                <w:p>
+                  <w:r>
+                    <w:t>Etant donné que j'ai cliqué sur le logo "Upload" sur la page Mediatheque. Cela m'ouvre l'explorateur de fichier Je sélectionne un fichier .mp4/.mp3 Il est téléchargé par l'application, affiché dans la liste "Mes fichiers" et je peux l'executer sur la page "MediaPlayer"</w:t>
+                  </w:r>
+                </w:p>
+              </w:tc>
+            </w:tr>
+          </w:tbl>
+          <w:p>
+            <w:pPr>
+              <w:rPr>
+                <w:rFonts w:ascii="Calibri" w:eastAsia="Calibri" w:hAnsi="Calibri" w:cs="Calibri"/>
+              </w:rPr>
+            </w:pPr>
+          </w:p>
+        </w:tc>
+      </w:tr>
+    </w:tbl>
+    <w:p>
+      <w:pPr>
+        <w:rPr>
+          <w:rFonts w:ascii="Calibri" w:eastAsia="Calibri" w:hAnsi="Calibri" w:cs="Calibri"/>
+          <w:sz w:val="20"/>
+          <w:szCs w:val="20"/>
+        </w:rPr>
+      </w:pPr>
+    </w:p>
+    <w:p>
+      <w:pPr>
+        <w:pStyle w:val="Titre3"/>
+      </w:pPr>
+      <w:r>
+        <w:t>Configuration Broker</w:t>
+      </w:r>
+    </w:p>
+    <w:p>
+      <w:r>
+        <w:t>(</w:t>
+      </w:r>
+      <w:proofErr w:type="gramStart"/>
+      <w:r>
+        <w:t>Auteur:</w:t>
+      </w:r>
+      <w:proofErr w:type="gramEnd"/>
+      <w:r>
+        <w:t xml:space="preserve"> Julien Mares)</w:t>
+      </w:r>
+    </w:p>
+    <w:tbl>
+      <w:tblPr>
+        <w:tblW w:w="0" w:type="auto"/>
+        <w:tblBorders>
+          <w:top w:val="single" w:sz="4" w:space="0" w:color="auto"/>
+          <w:left w:val="single" w:sz="4" w:space="0" w:color="auto"/>
+          <w:bottom w:val="single" w:sz="4" w:space="0" w:color="auto"/>
+          <w:right w:val="single" w:sz="4" w:space="0" w:color="auto"/>
+          <w:insideH w:val="single" w:sz="4" w:space="0" w:color="auto"/>
+          <w:insideV w:val="single" w:sz="4" w:space="0" w:color="auto"/>
+        </w:tblBorders>
+        <w:tblCellMar>
+          <w:left w:w="10" w:type="dxa"/>
+          <w:right w:w="10" w:type="dxa"/>
+        </w:tblCellMar>
+        <w:tblLook w:val="04A0" w:firstRow="1" w:lastRow="0" w:firstColumn="1" w:lastColumn="0" w:noHBand="0" w:noVBand="1"/>
+      </w:tblPr>
+      <w:tblGrid>
+        <w:gridCol w:w="9062"/>
+      </w:tblGrid>
+      <w:tr>
+        <w:tc>
+          <w:tcPr>
+            <w:tcW w:w="0" w:type="auto"/>
+            <w:tcBorders>
+              <w:top w:val="single" w:sz="4" w:space="0" w:color="auto"/>
+              <w:left w:val="single" w:sz="4" w:space="0" w:color="auto"/>
+              <w:bottom w:val="single" w:sz="4" w:space="0" w:color="auto"/>
+              <w:right w:val="single" w:sz="4" w:space="0" w:color="auto"/>
+            </w:tcBorders>
+            <w:hideMark/>
+          </w:tcPr>
+          <w:p>
+            <w:r>
+              <w:t>En tant qu'utilisateur J'ai besoin d'une fonctionnalitée permettant de configurer le broker Afin de pouvoir me connecter à des brokers différent</w:t>
+            </w:r>
+          </w:p>
+        </w:tc>
+      </w:tr>
+      <w:tr>
+        <w:tc>
+          <w:tcPr>
+            <w:tcW w:w="0" w:type="auto"/>
+            <w:tcBorders>
+              <w:top w:val="single" w:sz="4" w:space="0" w:color="auto"/>
+              <w:left w:val="single" w:sz="4" w:space="0" w:color="auto"/>
+              <w:bottom w:val="single" w:sz="4" w:space="0" w:color="auto"/>
+              <w:right w:val="single" w:sz="4" w:space="0" w:color="auto"/>
+            </w:tcBorders>
+            <w:hideMark/>
+          </w:tcPr>
+          <w:p>
+            <w:pPr>
+              <w:jc w:val="center"/>
+            </w:pPr>
+            <w:r>
+              <w:t xml:space="preserve">Tests </w:t>
+            </w:r>
+            <w:proofErr w:type="gramStart"/>
+            <w:r>
+              <w:t>d'acceptance:</w:t>
+            </w:r>
+            <w:proofErr w:type="gramEnd"/>
+            <w:r>
+              <w:t xml:space="preserve"> </w:t>
+            </w:r>
+          </w:p>
+          <w:tbl>
+            <w:tblPr>
+              <w:tblW w:w="0" w:type="auto"/>
+              <w:tblCellMar>
+                <w:left w:w="10" w:type="dxa"/>
+                <w:right w:w="10" w:type="dxa"/>
+              </w:tblCellMar>
+              <w:tblLook w:val="04A0" w:firstRow="1" w:lastRow="0" w:firstColumn="1" w:lastColumn="0" w:noHBand="0" w:noVBand="1"/>
+            </w:tblPr>
+            <w:tblGrid>
+              <w:gridCol w:w="1826"/>
+              <w:gridCol w:w="7216"/>
+            </w:tblGrid>
+            <w:tr>
+              <w:tc>
+                <w:tcPr>
+                  <w:tcW w:w="0" w:type="auto"/>
+                  <w:hideMark/>
+                </w:tcPr>
+                <w:p>
+                  <w:r>
+                    <w:lastRenderedPageBreak/>
+                    <w:t>Ouvrir les paramètres de configuration du broker</w:t>
+                  </w:r>
+                </w:p>
+              </w:tc>
+              <w:tc>
+                <w:tcPr>
+                  <w:tcW w:w="0" w:type="auto"/>
+                  <w:hideMark/>
+                </w:tcPr>
+                <w:p>
+                  <w:r>
+                    <w:t>Etant donné que je suis sur la page Mediatheque Lorsque je clique sur le logo de configuration en haut à droite Cela m'ouvre une fenêtre où je dois remplir ; l'ip du broker, son port, username, password)</w:t>
+                  </w:r>
+                </w:p>
+              </w:tc>
+            </w:tr>
+            <w:tr>
+              <w:tc>
+                <w:tcPr>
+                  <w:tcW w:w="0" w:type="auto"/>
+                  <w:hideMark/>
+                </w:tcPr>
+                <w:p>
+                  <w:r>
+                    <w:t>Parametrage connexion au broker</w:t>
+                  </w:r>
+                </w:p>
+              </w:tc>
+              <w:tc>
+                <w:tcPr>
+                  <w:tcW w:w="0" w:type="auto"/>
+                  <w:hideMark/>
+                </w:tcPr>
+                <w:p>
+                  <w:r>
+                    <w:t xml:space="preserve">Etant donné que j'ai ouvert la fenêtre de paramètrage du broker et l'ai </w:t>
+                  </w:r>
+                  <w:proofErr w:type="gramStart"/>
+                  <w:r>
+                    <w:t>remplis</w:t>
+                  </w:r>
+                  <w:proofErr w:type="gramEnd"/>
+                  <w:r>
+                    <w:t xml:space="preserve"> avec des données correctes Quand je clique sur "Se connecter" La fenêtre se ferme et je suis maintenant connecté au broker en question (selon les paramètres), la liste de musiques/vidéos pourrait changer car elle est relatif aux données trouvé sur le topic du broker</w:t>
+                  </w:r>
+                </w:p>
+              </w:tc>
+            </w:tr>
+          </w:tbl>
+          <w:p>
+            <w:pPr>
+              <w:rPr>
+                <w:rFonts w:ascii="Calibri" w:eastAsia="Calibri" w:hAnsi="Calibri" w:cs="Calibri"/>
+              </w:rPr>
+            </w:pPr>
+          </w:p>
+        </w:tc>
+      </w:tr>
+    </w:tbl>
+    <w:p/>
+    <w:p/>
     <w:sectPr>
       <w:pgSz w:w="11906" w:h="16838"/>
       <w:pgMar w:top="1417" w:right="1417" w:bottom="1417" w:left="1417" w:header="708" w:footer="708" w:gutter="0"/>
@@ -804,6 +2260,25 @@
       <w:color w:val="2F5496" w:themeColor="accent1" w:themeShade="BF"/>
     </w:rPr>
   </w:style>
+  <w:style w:type="table" w:styleId="Grilledutableau">
+    <w:name w:val="Table Grid"/>
+    <w:basedOn w:val="TableauNormal"/>
+    <w:uiPriority w:val="39"/>
+    <w:rsid w:val="000845A4"/>
+    <w:pPr>
+      <w:spacing w:after="0" w:line="240" w:lineRule="auto"/>
+    </w:pPr>
+    <w:tblPr>
+      <w:tblBorders>
+        <w:top w:val="single" w:sz="4" w:space="0" w:color="auto"/>
+        <w:left w:val="single" w:sz="4" w:space="0" w:color="auto"/>
+        <w:bottom w:val="single" w:sz="4" w:space="0" w:color="auto"/>
+        <w:right w:val="single" w:sz="4" w:space="0" w:color="auto"/>
+        <w:insideH w:val="single" w:sz="4" w:space="0" w:color="auto"/>
+        <w:insideV w:val="single" w:sz="4" w:space="0" w:color="auto"/>
+      </w:tblBorders>
+    </w:tblPr>
+  </w:style>
 </w:styles>
 </file>
 

</xml_diff>

<commit_message>
Doc: (Rapport) Mise en forme de l'analyse fonctionnelle dans le rapport
35m-WIP
J'ai mis l'analyse fonctionnelle en forme dans le rapport, mais il est possible qu'il soit nécessaire de l'a refactoriser plus tard pour la rendre plus propre
</commit_message>
<xml_diff>
--- a/Doc/JulMares-Rapport-P_BitRuisseau.docx
+++ b/Doc/JulMares-Rapport-P_BitRuisseau.docx
@@ -54,9 +54,11 @@
       <w:r>
         <w:t xml:space="preserve">Page </w:t>
       </w:r>
+      <w:proofErr w:type="spellStart"/>
       <w:r>
         <w:t>MediaPlayer</w:t>
       </w:r>
+      <w:proofErr w:type="spellEnd"/>
     </w:p>
     <w:tbl>
       <w:tblPr>
@@ -82,6 +84,7 @@
                 <w:bCs/>
               </w:rPr>
             </w:pPr>
+            <w:proofErr w:type="spellStart"/>
             <w:r>
               <w:rPr>
                 <w:b/>
@@ -89,6 +92,7 @@
               </w:rPr>
               <w:t>Elements</w:t>
             </w:r>
+            <w:proofErr w:type="spellEnd"/>
           </w:p>
         </w:tc>
         <w:tc>
@@ -169,7 +173,15 @@
           </w:tcPr>
           <w:p>
             <w:r>
-              <w:t>Bouton « Mediathèque »</w:t>
+              <w:t>Bouton « </w:t>
+            </w:r>
+            <w:proofErr w:type="spellStart"/>
+            <w:r>
+              <w:t>Mediathèque</w:t>
+            </w:r>
+            <w:proofErr w:type="spellEnd"/>
+            <w:r>
+              <w:t> »</w:t>
             </w:r>
           </w:p>
         </w:tc>
@@ -179,7 +191,15 @@
           </w:tcPr>
           <w:p>
             <w:r>
-              <w:t>Dirige vers la page « Mediathèque »</w:t>
+              <w:t>Dirige vers la page « </w:t>
+            </w:r>
+            <w:proofErr w:type="spellStart"/>
+            <w:r>
+              <w:t>Mediathèque</w:t>
+            </w:r>
+            <w:proofErr w:type="spellEnd"/>
+            <w:r>
+              <w:t> »</w:t>
             </w:r>
           </w:p>
         </w:tc>
@@ -228,8 +248,13 @@
             <w:tcW w:w="3254" w:type="dxa"/>
           </w:tcPr>
           <w:p>
-            <w:r>
-              <w:t>PlaceHolder « </w:t>
+            <w:proofErr w:type="spellStart"/>
+            <w:r>
+              <w:t>PlaceHolder</w:t>
+            </w:r>
+            <w:proofErr w:type="spellEnd"/>
+            <w:r>
+              <w:t xml:space="preserve"> « </w:t>
             </w:r>
             <w:r>
               <w:rPr>
@@ -352,7 +377,7 @@
                     </pic:cNvPicPr>
                   </pic:nvPicPr>
                   <pic:blipFill>
-                    <a:blip r:embed="rId4">
+                    <a:blip r:embed="rId5">
                       <a:extLst>
                         <a:ext uri="{28A0092B-C50C-407E-A947-70E740481C1C}">
                           <a14:useLocalDpi xmlns:a14="http://schemas.microsoft.com/office/drawing/2010/main" val="0"/>
@@ -389,8 +414,13 @@
         <w:pStyle w:val="Titre2"/>
       </w:pPr>
       <w:r>
-        <w:t>Page Mediatheque</w:t>
+        <w:t xml:space="preserve">Page </w:t>
       </w:r>
+      <w:proofErr w:type="spellStart"/>
+      <w:r>
+        <w:t>Mediatheque</w:t>
+      </w:r>
+      <w:proofErr w:type="spellEnd"/>
     </w:p>
     <w:tbl>
       <w:tblPr>
@@ -416,6 +446,7 @@
                 <w:bCs/>
               </w:rPr>
             </w:pPr>
+            <w:proofErr w:type="spellStart"/>
             <w:r>
               <w:rPr>
                 <w:b/>
@@ -430,6 +461,7 @@
               </w:rPr>
               <w:t>s</w:t>
             </w:r>
+            <w:proofErr w:type="spellEnd"/>
           </w:p>
         </w:tc>
         <w:tc>
@@ -510,7 +542,15 @@
           </w:tcPr>
           <w:p>
             <w:r>
-              <w:t>Bouton « MediaPlayer »</w:t>
+              <w:t>Bouton « </w:t>
+            </w:r>
+            <w:proofErr w:type="spellStart"/>
+            <w:r>
+              <w:t>MediaPlayer</w:t>
+            </w:r>
+            <w:proofErr w:type="spellEnd"/>
+            <w:r>
+              <w:t> »</w:t>
             </w:r>
           </w:p>
         </w:tc>
@@ -520,7 +560,15 @@
           </w:tcPr>
           <w:p>
             <w:r>
-              <w:t>Dirige vers la page « MediaPlayer »</w:t>
+              <w:t>Dirige vers la page « </w:t>
+            </w:r>
+            <w:proofErr w:type="spellStart"/>
+            <w:r>
+              <w:t>MediaPlayer</w:t>
+            </w:r>
+            <w:proofErr w:type="spellEnd"/>
+            <w:r>
+              <w:t> »</w:t>
             </w:r>
           </w:p>
         </w:tc>
@@ -630,8 +678,13 @@
             <w:tcW w:w="3259" w:type="dxa"/>
           </w:tcPr>
           <w:p>
-            <w:r>
-              <w:t>PlaceHolders « </w:t>
+            <w:proofErr w:type="spellStart"/>
+            <w:r>
+              <w:t>PlaceHolders</w:t>
+            </w:r>
+            <w:proofErr w:type="spellEnd"/>
+            <w:r>
+              <w:t xml:space="preserve"> « </w:t>
             </w:r>
             <w:r>
               <w:rPr>
@@ -698,12 +751,20 @@
             </w:r>
             <w:r>
               <w:br/>
+            </w:r>
+            <w:proofErr w:type="spellStart"/>
+            <w:r>
               <w:t>username</w:t>
             </w:r>
+            <w:proofErr w:type="spellEnd"/>
             <w:r>
               <w:br/>
+            </w:r>
+            <w:proofErr w:type="spellStart"/>
+            <w:r>
               <w:t>password</w:t>
             </w:r>
+            <w:proofErr w:type="spellEnd"/>
           </w:p>
         </w:tc>
       </w:tr>
@@ -714,7 +775,15 @@
           </w:tcPr>
           <w:p>
             <w:r>
-              <w:t>Icone d’Upload (en bas de la liste « Fichier locaux »</w:t>
+              <w:t>Icone d’</w:t>
+            </w:r>
+            <w:proofErr w:type="spellStart"/>
+            <w:r>
+              <w:t>Upload</w:t>
+            </w:r>
+            <w:proofErr w:type="spellEnd"/>
+            <w:r>
+              <w:t xml:space="preserve"> (en bas de la liste « Fichier locaux »</w:t>
             </w:r>
           </w:p>
         </w:tc>
@@ -724,7 +793,13 @@
           </w:tcPr>
           <w:p>
             <w:r>
-              <w:t>Permet d’ajouter une musiques/vidéos à la médithèque via des fichiers locaux</w:t>
+              <w:t xml:space="preserve">Permet d’ajouter une musiques/vidéos à la </w:t>
+            </w:r>
+            <w:r>
+              <w:t>médiathèque</w:t>
+            </w:r>
+            <w:r>
+              <w:t xml:space="preserve"> via des fichiers locaux</w:t>
             </w:r>
           </w:p>
         </w:tc>
@@ -759,7 +834,7 @@
                     </pic:cNvPicPr>
                   </pic:nvPicPr>
                   <pic:blipFill>
-                    <a:blip r:embed="rId5">
+                    <a:blip r:embed="rId6">
                       <a:extLst>
                         <a:ext uri="{28A0092B-C50C-407E-A947-70E740481C1C}">
                           <a14:useLocalDpi xmlns:a14="http://schemas.microsoft.com/office/drawing/2010/main" val="0"/>
@@ -799,167 +874,162 @@
         <w:t>Analyse fonctionnelle</w:t>
       </w:r>
     </w:p>
-    <w:p>
-      <w:pPr>
-        <w:pStyle w:val="Titre3"/>
-      </w:pPr>
-      <w:r>
-        <w:t>Liste musiques/vidéos (MediaPlayer)</w:t>
-      </w:r>
-    </w:p>
-    <w:p>
-      <w:r>
-        <w:t>(</w:t>
-      </w:r>
-      <w:proofErr w:type="gramStart"/>
-      <w:r>
-        <w:t>Auteur:</w:t>
-      </w:r>
-      <w:proofErr w:type="gramEnd"/>
-      <w:r>
-        <w:t xml:space="preserve"> Julien Mares)</w:t>
-      </w:r>
-    </w:p>
+    <w:p/>
     <w:tbl>
       <w:tblPr>
+        <w:tblStyle w:val="TableauGrille1Clair"/>
+        <w:tblpPr w:leftFromText="141" w:rightFromText="141" w:vertAnchor="text" w:tblpY="1"/>
+        <w:tblOverlap w:val="never"/>
         <w:tblW w:w="0" w:type="auto"/>
-        <w:tblBorders>
-          <w:top w:val="single" w:sz="4" w:space="0" w:color="auto"/>
-          <w:left w:val="single" w:sz="4" w:space="0" w:color="auto"/>
-          <w:bottom w:val="single" w:sz="4" w:space="0" w:color="auto"/>
-          <w:right w:val="single" w:sz="4" w:space="0" w:color="auto"/>
-          <w:insideH w:val="single" w:sz="4" w:space="0" w:color="auto"/>
-          <w:insideV w:val="single" w:sz="4" w:space="0" w:color="auto"/>
-        </w:tblBorders>
-        <w:tblCellMar>
-          <w:left w:w="10" w:type="dxa"/>
-          <w:right w:w="10" w:type="dxa"/>
-        </w:tblCellMar>
         <w:tblLook w:val="04A0" w:firstRow="1" w:lastRow="0" w:firstColumn="1" w:lastColumn="0" w:noHBand="0" w:noVBand="1"/>
       </w:tblPr>
       <w:tblGrid>
         <w:gridCol w:w="9062"/>
       </w:tblGrid>
       <w:tr>
-        <w:tc>
-          <w:tcPr>
-            <w:tcW w:w="0" w:type="auto"/>
-            <w:tcBorders>
-              <w:top w:val="single" w:sz="4" w:space="0" w:color="auto"/>
-              <w:left w:val="single" w:sz="4" w:space="0" w:color="auto"/>
-              <w:bottom w:val="single" w:sz="4" w:space="0" w:color="auto"/>
-              <w:right w:val="single" w:sz="4" w:space="0" w:color="auto"/>
-            </w:tcBorders>
-            <w:hideMark/>
-          </w:tcPr>
-          <w:p>
-            <w:r>
-              <w:t>En tant qu'utilisateur J'ai besoin d'une liste des musiques/vidéos Afin de pouvoir sélectionner celle que je veux écouter/regarder</w:t>
-            </w:r>
-          </w:p>
-        </w:tc>
-      </w:tr>
-      <w:tr>
-        <w:tc>
-          <w:tcPr>
-            <w:tcW w:w="0" w:type="auto"/>
-            <w:tcBorders>
-              <w:top w:val="single" w:sz="4" w:space="0" w:color="auto"/>
-              <w:left w:val="single" w:sz="4" w:space="0" w:color="auto"/>
-              <w:bottom w:val="single" w:sz="4" w:space="0" w:color="auto"/>
-              <w:right w:val="single" w:sz="4" w:space="0" w:color="auto"/>
-            </w:tcBorders>
-            <w:hideMark/>
-          </w:tcPr>
-          <w:p>
-            <w:pPr>
-              <w:jc w:val="center"/>
-            </w:pPr>
-            <w:r>
-              <w:t xml:space="preserve">Tests </w:t>
-            </w:r>
-            <w:proofErr w:type="gramStart"/>
-            <w:r>
-              <w:t>d'acceptance:</w:t>
-            </w:r>
-            <w:proofErr w:type="gramEnd"/>
-            <w:r>
-              <w:t xml:space="preserve"> </w:t>
-            </w:r>
-          </w:p>
+        <w:trPr>
+          <w:cnfStyle w:val="100000000000" w:firstRow="1" w:lastRow="0" w:firstColumn="0" w:lastColumn="0" w:oddVBand="0" w:evenVBand="0" w:oddHBand="0" w:evenHBand="0" w:firstRowFirstColumn="0" w:firstRowLastColumn="0" w:lastRowFirstColumn="0" w:lastRowLastColumn="0"/>
+        </w:trPr>
+        <w:tc>
+          <w:tcPr>
+            <w:cnfStyle w:val="001000000000" w:firstRow="0" w:lastRow="0" w:firstColumn="1" w:lastColumn="0" w:oddVBand="0" w:evenVBand="0" w:oddHBand="0" w:evenHBand="0" w:firstRowFirstColumn="0" w:firstRowLastColumn="0" w:lastRowFirstColumn="0" w:lastRowLastColumn="0"/>
+            <w:tcW w:w="9062" w:type="dxa"/>
+          </w:tcPr>
           <w:tbl>
             <w:tblPr>
               <w:tblW w:w="0" w:type="auto"/>
+              <w:tblCellSpacing w:w="15" w:type="dxa"/>
               <w:tblCellMar>
-                <w:left w:w="10" w:type="dxa"/>
-                <w:right w:w="10" w:type="dxa"/>
+                <w:top w:w="15" w:type="dxa"/>
+                <w:left w:w="15" w:type="dxa"/>
+                <w:bottom w:w="15" w:type="dxa"/>
+                <w:right w:w="15" w:type="dxa"/>
               </w:tblCellMar>
               <w:tblLook w:val="04A0" w:firstRow="1" w:lastRow="0" w:firstColumn="1" w:lastColumn="0" w:noHBand="0" w:noVBand="1"/>
             </w:tblPr>
             <w:tblGrid>
-              <w:gridCol w:w="1943"/>
-              <w:gridCol w:w="7099"/>
+              <w:gridCol w:w="1555"/>
+              <w:gridCol w:w="1955"/>
+              <w:gridCol w:w="2696"/>
             </w:tblGrid>
             <w:tr>
+              <w:trPr>
+                <w:tblHeader/>
+                <w:tblCellSpacing w:w="15" w:type="dxa"/>
+              </w:trPr>
               <w:tc>
                 <w:tcPr>
                   <w:tcW w:w="0" w:type="auto"/>
+                  <w:vAlign w:val="center"/>
                   <w:hideMark/>
                 </w:tcPr>
                 <w:p>
-                  <w:r>
-                    <w:t>Sélection objet</w:t>
+                  <w:pPr>
+                    <w:framePr w:hSpace="141" w:wrap="around" w:vAnchor="text" w:hAnchor="text" w:y="1"/>
+                    <w:spacing w:after="0" w:line="240" w:lineRule="auto"/>
+                    <w:suppressOverlap/>
+                    <w:jc w:val="right"/>
+                    <w:rPr>
+                      <w:rFonts w:ascii="Times New Roman" w:eastAsia="Times New Roman" w:hAnsi="Times New Roman" w:cs="Times New Roman"/>
+                      <w:b/>
+                      <w:bCs/>
+                      <w:kern w:val="0"/>
+                      <w:sz w:val="24"/>
+                      <w:szCs w:val="24"/>
+                      <w:lang w:eastAsia="fr-CH"/>
+                      <w14:ligatures w14:val="none"/>
+                    </w:rPr>
+                  </w:pPr>
+                  <w:r>
+                    <w:rPr>
+                      <w:rFonts w:ascii="Times New Roman" w:eastAsia="Times New Roman" w:hAnsi="Times New Roman" w:cs="Times New Roman"/>
+                      <w:b/>
+                      <w:bCs/>
+                      <w:kern w:val="0"/>
+                      <w:sz w:val="24"/>
+                      <w:szCs w:val="24"/>
+                      <w:lang w:eastAsia="fr-CH"/>
+                      <w14:ligatures w14:val="none"/>
+                    </w:rPr>
+                    <w:t>Fonctionnalité</w:t>
                   </w:r>
                 </w:p>
               </w:tc>
               <w:tc>
                 <w:tcPr>
                   <w:tcW w:w="0" w:type="auto"/>
+                  <w:vAlign w:val="center"/>
                   <w:hideMark/>
                 </w:tcPr>
                 <w:p>
-                  <w:r>
-                    <w:t xml:space="preserve">Etant donnée que je suis sur la page MediaPlayer, je vois une liste "Musiques/Vidéos" Quand je clique sur un objet de cette </w:t>
-                  </w:r>
-                  <w:proofErr w:type="gramStart"/>
-                  <w:r>
-                    <w:t>liste  Il</w:t>
-                  </w:r>
-                  <w:proofErr w:type="gramEnd"/>
-                  <w:r>
-                    <w:t xml:space="preserve"> est sélectionné et son background devient coloré</w:t>
-                  </w:r>
-                </w:p>
-              </w:tc>
-            </w:tr>
-            <w:tr>
-              <w:tc>
-                <w:tcPr>
-                  <w:tcW w:w="0" w:type="auto"/>
-                  <w:hideMark/>
-                </w:tcPr>
-                <w:p>
-                  <w:r>
-                    <w:t>Sélection objet quand un autre est déjà selectionné</w:t>
+                  <w:pPr>
+                    <w:framePr w:hSpace="141" w:wrap="around" w:vAnchor="text" w:hAnchor="text" w:y="1"/>
+                    <w:spacing w:after="0" w:line="240" w:lineRule="auto"/>
+                    <w:ind w:left="708"/>
+                    <w:suppressOverlap/>
+                    <w:jc w:val="center"/>
+                    <w:rPr>
+                      <w:rFonts w:ascii="Times New Roman" w:eastAsia="Times New Roman" w:hAnsi="Times New Roman" w:cs="Times New Roman"/>
+                      <w:b/>
+                      <w:bCs/>
+                      <w:kern w:val="0"/>
+                      <w:sz w:val="24"/>
+                      <w:szCs w:val="24"/>
+                      <w:lang w:eastAsia="fr-CH"/>
+                      <w14:ligatures w14:val="none"/>
+                    </w:rPr>
+                  </w:pPr>
+                  <w:r>
+                    <w:rPr>
+                      <w:rFonts w:ascii="Times New Roman" w:eastAsia="Times New Roman" w:hAnsi="Times New Roman" w:cs="Times New Roman"/>
+                      <w:b/>
+                      <w:bCs/>
+                      <w:kern w:val="0"/>
+                      <w:sz w:val="24"/>
+                      <w:szCs w:val="24"/>
+                      <w:lang w:eastAsia="fr-CH"/>
+                      <w14:ligatures w14:val="none"/>
+                    </w:rPr>
+                    <w:t>Description</w:t>
                   </w:r>
                 </w:p>
               </w:tc>
               <w:tc>
                 <w:tcPr>
                   <w:tcW w:w="0" w:type="auto"/>
+                  <w:vAlign w:val="center"/>
                   <w:hideMark/>
                 </w:tcPr>
                 <w:p>
-                  <w:r>
-                    <w:t xml:space="preserve">Etant donnée que je suis sur la page MediaPlayer, et qu'un objet a déjà été sélectionné dans la liste Musiques/Vidéos Quand je clique sur un objet de cette </w:t>
-                  </w:r>
-                  <w:proofErr w:type="gramStart"/>
-                  <w:r>
-                    <w:t>liste  Il</w:t>
-                  </w:r>
-                  <w:proofErr w:type="gramEnd"/>
-                  <w:r>
-                    <w:t xml:space="preserve"> est sélectionné, son background devient coloré et l'objet qui était sélectionné avant ne l'est plus</w:t>
+                  <w:pPr>
+                    <w:framePr w:hSpace="141" w:wrap="around" w:vAnchor="text" w:hAnchor="text" w:y="1"/>
+                    <w:spacing w:after="0" w:line="240" w:lineRule="auto"/>
+                    <w:ind w:left="708"/>
+                    <w:suppressOverlap/>
+                    <w:jc w:val="right"/>
+                    <w:rPr>
+                      <w:rFonts w:ascii="Times New Roman" w:eastAsia="Times New Roman" w:hAnsi="Times New Roman" w:cs="Times New Roman"/>
+                      <w:b/>
+                      <w:bCs/>
+                      <w:kern w:val="0"/>
+                      <w:sz w:val="24"/>
+                      <w:szCs w:val="24"/>
+                      <w:lang w:eastAsia="fr-CH"/>
+                      <w14:ligatures w14:val="none"/>
+                    </w:rPr>
+                  </w:pPr>
+                  <w:r>
+                    <w:rPr>
+                      <w:rFonts w:ascii="Times New Roman" w:eastAsia="Times New Roman" w:hAnsi="Times New Roman" w:cs="Times New Roman"/>
+                      <w:b/>
+                      <w:bCs/>
+                      <w:kern w:val="0"/>
+                      <w:sz w:val="24"/>
+                      <w:szCs w:val="24"/>
+                      <w:lang w:eastAsia="fr-CH"/>
+                      <w14:ligatures w14:val="none"/>
+                    </w:rPr>
+                    <w:t>Tests d'acceptance</w:t>
                   </w:r>
                 </w:p>
               </w:tc>
@@ -968,181 +1038,279 @@
           <w:p>
             <w:pPr>
               <w:rPr>
-                <w:rFonts w:ascii="Calibri" w:eastAsia="Calibri" w:hAnsi="Calibri" w:cs="Calibri"/>
+                <w:rFonts w:ascii="Times New Roman" w:eastAsia="Times New Roman" w:hAnsi="Times New Roman" w:cs="Times New Roman"/>
+                <w:vanish/>
+                <w:kern w:val="0"/>
+                <w:sz w:val="24"/>
+                <w:szCs w:val="24"/>
+                <w:lang w:eastAsia="fr-CH"/>
+                <w14:ligatures w14:val="none"/>
               </w:rPr>
             </w:pPr>
           </w:p>
         </w:tc>
       </w:tr>
-    </w:tbl>
-    <w:p>
-      <w:pPr>
-        <w:rPr>
-          <w:rFonts w:ascii="Calibri" w:eastAsia="Calibri" w:hAnsi="Calibri" w:cs="Calibri"/>
-          <w:sz w:val="20"/>
-          <w:szCs w:val="20"/>
-        </w:rPr>
-      </w:pPr>
-    </w:p>
-    <w:p>
-      <w:pPr>
-        <w:pStyle w:val="Titre3"/>
-      </w:pPr>
-      <w:r>
-        <w:t>Bouton Play</w:t>
-      </w:r>
-    </w:p>
-    <w:p>
-      <w:r>
-        <w:t>(</w:t>
-      </w:r>
-      <w:proofErr w:type="gramStart"/>
-      <w:r>
-        <w:t>Auteur:</w:t>
-      </w:r>
-      <w:proofErr w:type="gramEnd"/>
-      <w:r>
-        <w:t xml:space="preserve"> Julien Mares)</w:t>
-      </w:r>
-    </w:p>
-    <w:tbl>
-      <w:tblPr>
-        <w:tblW w:w="0" w:type="auto"/>
-        <w:tblBorders>
-          <w:top w:val="single" w:sz="4" w:space="0" w:color="auto"/>
-          <w:left w:val="single" w:sz="4" w:space="0" w:color="auto"/>
-          <w:bottom w:val="single" w:sz="4" w:space="0" w:color="auto"/>
-          <w:right w:val="single" w:sz="4" w:space="0" w:color="auto"/>
-          <w:insideH w:val="single" w:sz="4" w:space="0" w:color="auto"/>
-          <w:insideV w:val="single" w:sz="4" w:space="0" w:color="auto"/>
-        </w:tblBorders>
-        <w:tblCellMar>
-          <w:left w:w="10" w:type="dxa"/>
-          <w:right w:w="10" w:type="dxa"/>
-        </w:tblCellMar>
-        <w:tblLook w:val="04A0" w:firstRow="1" w:lastRow="0" w:firstColumn="1" w:lastColumn="0" w:noHBand="0" w:noVBand="1"/>
-      </w:tblPr>
-      <w:tblGrid>
-        <w:gridCol w:w="9062"/>
-      </w:tblGrid>
       <w:tr>
         <w:tc>
           <w:tcPr>
-            <w:tcW w:w="0" w:type="auto"/>
-            <w:tcBorders>
-              <w:top w:val="single" w:sz="4" w:space="0" w:color="auto"/>
-              <w:left w:val="single" w:sz="4" w:space="0" w:color="auto"/>
-              <w:bottom w:val="single" w:sz="4" w:space="0" w:color="auto"/>
-              <w:right w:val="single" w:sz="4" w:space="0" w:color="auto"/>
-            </w:tcBorders>
-            <w:hideMark/>
-          </w:tcPr>
-          <w:p>
-            <w:r>
-              <w:t>En tant qu'utilisateur Je veux un bouton "PLAY" Afin de pouvoir écouter /Regarder mes musiques/vidéos</w:t>
-            </w:r>
-          </w:p>
-        </w:tc>
-      </w:tr>
-      <w:tr>
-        <w:tc>
-          <w:tcPr>
-            <w:tcW w:w="0" w:type="auto"/>
-            <w:tcBorders>
-              <w:top w:val="single" w:sz="4" w:space="0" w:color="auto"/>
-              <w:left w:val="single" w:sz="4" w:space="0" w:color="auto"/>
-              <w:bottom w:val="single" w:sz="4" w:space="0" w:color="auto"/>
-              <w:right w:val="single" w:sz="4" w:space="0" w:color="auto"/>
-            </w:tcBorders>
-            <w:hideMark/>
-          </w:tcPr>
-          <w:p>
-            <w:pPr>
-              <w:jc w:val="center"/>
-            </w:pPr>
-            <w:r>
-              <w:t xml:space="preserve">Tests </w:t>
-            </w:r>
-            <w:proofErr w:type="gramStart"/>
-            <w:r>
-              <w:t>d'acceptance:</w:t>
-            </w:r>
-            <w:proofErr w:type="gramEnd"/>
-            <w:r>
-              <w:t xml:space="preserve"> </w:t>
-            </w:r>
-          </w:p>
+            <w:cnfStyle w:val="001000000000" w:firstRow="0" w:lastRow="0" w:firstColumn="1" w:lastColumn="0" w:oddVBand="0" w:evenVBand="0" w:oddHBand="0" w:evenHBand="0" w:firstRowFirstColumn="0" w:firstRowLastColumn="0" w:lastRowFirstColumn="0" w:lastRowLastColumn="0"/>
+            <w:tcW w:w="9062" w:type="dxa"/>
+          </w:tcPr>
           <w:tbl>
             <w:tblPr>
               <w:tblW w:w="0" w:type="auto"/>
+              <w:tblCellSpacing w:w="15" w:type="dxa"/>
+              <w:tblBorders>
+                <w:insideV w:val="single" w:sz="4" w:space="0" w:color="auto"/>
+              </w:tblBorders>
               <w:tblCellMar>
-                <w:left w:w="10" w:type="dxa"/>
-                <w:right w:w="10" w:type="dxa"/>
+                <w:top w:w="15" w:type="dxa"/>
+                <w:left w:w="15" w:type="dxa"/>
+                <w:bottom w:w="15" w:type="dxa"/>
+                <w:right w:w="15" w:type="dxa"/>
               </w:tblCellMar>
               <w:tblLook w:val="04A0" w:firstRow="1" w:lastRow="0" w:firstColumn="1" w:lastColumn="0" w:noHBand="0" w:noVBand="1"/>
             </w:tblPr>
             <w:tblGrid>
-              <w:gridCol w:w="2371"/>
-              <w:gridCol w:w="6671"/>
+              <w:gridCol w:w="1934"/>
+              <w:gridCol w:w="3569"/>
+              <w:gridCol w:w="3343"/>
             </w:tblGrid>
             <w:tr>
+              <w:trPr>
+                <w:tblCellSpacing w:w="15" w:type="dxa"/>
+              </w:trPr>
               <w:tc>
                 <w:tcPr>
                   <w:tcW w:w="0" w:type="auto"/>
+                  <w:vAlign w:val="center"/>
                   <w:hideMark/>
                 </w:tcPr>
                 <w:p>
-                  <w:r>
-                    <w:t>Clique sur le bouton "PLAY" (Musique selection)</w:t>
+                  <w:pPr>
+                    <w:framePr w:hSpace="141" w:wrap="around" w:vAnchor="text" w:hAnchor="text" w:y="1"/>
+                    <w:spacing w:after="0" w:line="240" w:lineRule="auto"/>
+                    <w:suppressOverlap/>
+                    <w:rPr>
+                      <w:rFonts w:ascii="Times New Roman" w:eastAsia="Times New Roman" w:hAnsi="Times New Roman" w:cs="Times New Roman"/>
+                      <w:kern w:val="0"/>
+                      <w:sz w:val="24"/>
+                      <w:szCs w:val="24"/>
+                      <w:lang w:eastAsia="fr-CH"/>
+                      <w14:ligatures w14:val="none"/>
+                    </w:rPr>
+                  </w:pPr>
+                  <w:r>
+                    <w:rPr>
+                      <w:rFonts w:ascii="Times New Roman" w:eastAsia="Times New Roman" w:hAnsi="Times New Roman" w:cs="Times New Roman"/>
+                      <w:b/>
+                      <w:bCs/>
+                      <w:kern w:val="0"/>
+                      <w:sz w:val="24"/>
+                      <w:szCs w:val="24"/>
+                      <w:lang w:eastAsia="fr-CH"/>
+                      <w14:ligatures w14:val="none"/>
+                    </w:rPr>
+                    <w:t>Liste musiques/vidéos</w:t>
                   </w:r>
                 </w:p>
               </w:tc>
               <w:tc>
                 <w:tcPr>
                   <w:tcW w:w="0" w:type="auto"/>
+                  <w:vAlign w:val="center"/>
                   <w:hideMark/>
                 </w:tcPr>
                 <w:p>
-                  <w:r>
-                    <w:t>Etant donné que j'ai sélectionné une musique dans la liste Musiques/</w:t>
-                  </w:r>
-                  <w:r>
-                    <w:t>Vidéos Lorsque</w:t>
-                  </w:r>
-                  <w:r>
-                    <w:t xml:space="preserve"> je clique sur le bouton "PLAY" Cela joue la musique</w:t>
-                  </w:r>
-                </w:p>
-              </w:tc>
-            </w:tr>
-            <w:tr>
-              <w:tc>
-                <w:tcPr>
-                  <w:tcW w:w="0" w:type="auto"/>
-                  <w:hideMark/>
-                </w:tcPr>
-                <w:p>
-                  <w:r>
-                    <w:t>Clique sur le bouton "PLAY" (Vidéo selection)</w:t>
+                  <w:pPr>
+                    <w:framePr w:hSpace="141" w:wrap="around" w:vAnchor="text" w:hAnchor="text" w:y="1"/>
+                    <w:spacing w:after="0" w:line="240" w:lineRule="auto"/>
+                    <w:suppressOverlap/>
+                    <w:rPr>
+                      <w:rFonts w:ascii="Times New Roman" w:eastAsia="Times New Roman" w:hAnsi="Times New Roman" w:cs="Times New Roman"/>
+                      <w:kern w:val="0"/>
+                      <w:sz w:val="24"/>
+                      <w:szCs w:val="24"/>
+                      <w:lang w:eastAsia="fr-CH"/>
+                      <w14:ligatures w14:val="none"/>
+                    </w:rPr>
+                  </w:pPr>
+                  <w:r>
+                    <w:rPr>
+                      <w:rFonts w:ascii="Times New Roman" w:eastAsia="Times New Roman" w:hAnsi="Times New Roman" w:cs="Times New Roman"/>
+                      <w:kern w:val="0"/>
+                      <w:sz w:val="24"/>
+                      <w:szCs w:val="24"/>
+                      <w:lang w:eastAsia="fr-CH"/>
+                      <w14:ligatures w14:val="none"/>
+                    </w:rPr>
+                    <w:t>J'ai besoin d'une liste des musiques/vidéos pour choisir quoi écouter/regarder.</w:t>
                   </w:r>
                 </w:p>
               </w:tc>
               <w:tc>
                 <w:tcPr>
                   <w:tcW w:w="0" w:type="auto"/>
+                  <w:vAlign w:val="center"/>
                   <w:hideMark/>
                 </w:tcPr>
                 <w:p>
-                  <w:r>
-                    <w:t>Etant donné que j'ai sélectionné une vidéo dans la liste Musiques/</w:t>
-                  </w:r>
-                  <w:proofErr w:type="gramStart"/>
-                  <w:r>
-                    <w:t>Vidéos  Lorsque</w:t>
-                  </w:r>
-                  <w:proofErr w:type="gramEnd"/>
-                  <w:r>
-                    <w:t xml:space="preserve"> je clique sur le bouton "PLAY" La vidéo relative se lance sur l'écran</w:t>
+                  <w:pPr>
+                    <w:framePr w:hSpace="141" w:wrap="around" w:vAnchor="text" w:hAnchor="text" w:y="1"/>
+                    <w:spacing w:after="0" w:line="240" w:lineRule="auto"/>
+                    <w:suppressOverlap/>
+                    <w:rPr>
+                      <w:rFonts w:ascii="Times New Roman" w:eastAsia="Times New Roman" w:hAnsi="Times New Roman" w:cs="Times New Roman"/>
+                      <w:kern w:val="0"/>
+                      <w:sz w:val="24"/>
+                      <w:szCs w:val="24"/>
+                      <w:lang w:eastAsia="fr-CH"/>
+                      <w14:ligatures w14:val="none"/>
+                    </w:rPr>
+                  </w:pPr>
+                  <w:r>
+                    <w:rPr>
+                      <w:rFonts w:ascii="Times New Roman" w:eastAsia="Times New Roman" w:hAnsi="Times New Roman" w:cs="Times New Roman"/>
+                      <w:kern w:val="0"/>
+                      <w:sz w:val="24"/>
+                      <w:szCs w:val="24"/>
+                      <w:lang w:eastAsia="fr-CH"/>
+                      <w14:ligatures w14:val="none"/>
+                    </w:rPr>
+                    <w:t xml:space="preserve">- </w:t>
+                  </w:r>
+                  <w:r>
+                    <w:rPr>
+                      <w:rFonts w:ascii="Times New Roman" w:eastAsia="Times New Roman" w:hAnsi="Times New Roman" w:cs="Times New Roman"/>
+                      <w:b/>
+                      <w:bCs/>
+                      <w:kern w:val="0"/>
+                      <w:sz w:val="24"/>
+                      <w:szCs w:val="24"/>
+                      <w:lang w:eastAsia="fr-CH"/>
+                      <w14:ligatures w14:val="none"/>
+                    </w:rPr>
+                    <w:t>Sélection d'un objet :</w:t>
+                  </w:r>
+                  <w:r>
+                    <w:rPr>
+                      <w:rFonts w:ascii="Times New Roman" w:eastAsia="Times New Roman" w:hAnsi="Times New Roman" w:cs="Times New Roman"/>
+                      <w:kern w:val="0"/>
+                      <w:sz w:val="24"/>
+                      <w:szCs w:val="24"/>
+                      <w:lang w:eastAsia="fr-CH"/>
+                      <w14:ligatures w14:val="none"/>
+                    </w:rPr>
+                    <w:br/>
+                    <w:t>1. Je clique sur un élément de la liste.</w:t>
+                  </w:r>
+                  <w:r>
+                    <w:rPr>
+                      <w:rFonts w:ascii="Times New Roman" w:eastAsia="Times New Roman" w:hAnsi="Times New Roman" w:cs="Times New Roman"/>
+                      <w:kern w:val="0"/>
+                      <w:sz w:val="24"/>
+                      <w:szCs w:val="24"/>
+                      <w:lang w:eastAsia="fr-CH"/>
+                      <w14:ligatures w14:val="none"/>
+                    </w:rPr>
+                    <w:br/>
+                    <w:t>2. L'arrière-plan de cet élément devient coloré.</w:t>
+                  </w:r>
+                  <w:r>
+                    <w:rPr>
+                      <w:rFonts w:ascii="Times New Roman" w:eastAsia="Times New Roman" w:hAnsi="Times New Roman" w:cs="Times New Roman"/>
+                      <w:kern w:val="0"/>
+                      <w:sz w:val="24"/>
+                      <w:szCs w:val="24"/>
+                      <w:lang w:eastAsia="fr-CH"/>
+                      <w14:ligatures w14:val="none"/>
+                    </w:rPr>
+                    <w:br/>
+                    <w:t>3. Tout autre élément sélectionné précédemment perd son état sélectionné.</w:t>
+                  </w:r>
+                  <w:r>
+                    <w:rPr>
+                      <w:rFonts w:ascii="Times New Roman" w:eastAsia="Times New Roman" w:hAnsi="Times New Roman" w:cs="Times New Roman"/>
+                      <w:kern w:val="0"/>
+                      <w:sz w:val="24"/>
+                      <w:szCs w:val="24"/>
+                      <w:lang w:eastAsia="fr-CH"/>
+                      <w14:ligatures w14:val="none"/>
+                    </w:rPr>
+                    <w:br/>
+                  </w:r>
+                  <w:r>
+                    <w:rPr>
+                      <w:rFonts w:ascii="Times New Roman" w:eastAsia="Times New Roman" w:hAnsi="Times New Roman" w:cs="Times New Roman"/>
+                      <w:kern w:val="0"/>
+                      <w:sz w:val="24"/>
+                      <w:szCs w:val="24"/>
+                      <w:lang w:eastAsia="fr-CH"/>
+                      <w14:ligatures w14:val="none"/>
+                    </w:rPr>
+                    <w:br/>
+                    <w:t xml:space="preserve">- </w:t>
+                  </w:r>
+                  <w:r>
+                    <w:rPr>
+                      <w:rFonts w:ascii="Times New Roman" w:eastAsia="Times New Roman" w:hAnsi="Times New Roman" w:cs="Times New Roman"/>
+                      <w:b/>
+                      <w:bCs/>
+                      <w:kern w:val="0"/>
+                      <w:sz w:val="24"/>
+                      <w:szCs w:val="24"/>
+                      <w:lang w:eastAsia="fr-CH"/>
+                      <w14:ligatures w14:val="none"/>
+                    </w:rPr>
+                    <w:t>Aucun objet sélectionné :</w:t>
+                  </w:r>
+                  <w:r>
+                    <w:rPr>
+                      <w:rFonts w:ascii="Times New Roman" w:eastAsia="Times New Roman" w:hAnsi="Times New Roman" w:cs="Times New Roman"/>
+                      <w:kern w:val="0"/>
+                      <w:sz w:val="24"/>
+                      <w:szCs w:val="24"/>
+                      <w:lang w:eastAsia="fr-CH"/>
+                      <w14:ligatures w14:val="none"/>
+                    </w:rPr>
+                    <w:br/>
+                    <w:t>1. Je clique sur "PLAY".</w:t>
+                  </w:r>
+                  <w:r>
+                    <w:rPr>
+                      <w:rFonts w:ascii="Times New Roman" w:eastAsia="Times New Roman" w:hAnsi="Times New Roman" w:cs="Times New Roman"/>
+                      <w:kern w:val="0"/>
+                      <w:sz w:val="24"/>
+                      <w:szCs w:val="24"/>
+                      <w:lang w:eastAsia="fr-CH"/>
+                      <w14:ligatures w14:val="none"/>
+                    </w:rPr>
+                    <w:br/>
+                  </w:r>
+                  <w:r>
+                    <w:rPr>
+                      <w:rFonts w:ascii="Times New Roman" w:eastAsia="Times New Roman" w:hAnsi="Times New Roman" w:cs="Times New Roman"/>
+                      <w:kern w:val="0"/>
+                      <w:sz w:val="24"/>
+                      <w:szCs w:val="24"/>
+                      <w:lang w:eastAsia="fr-CH"/>
+                      <w14:ligatures w14:val="none"/>
+                    </w:rPr>
+                    <w:lastRenderedPageBreak/>
+                    <w:t xml:space="preserve">2. Un message s'affiche : </w:t>
+                  </w:r>
+                  <w:r>
+                    <w:rPr>
+                      <w:rFonts w:ascii="Times New Roman" w:eastAsia="Times New Roman" w:hAnsi="Times New Roman" w:cs="Times New Roman"/>
+                      <w:i/>
+                      <w:iCs/>
+                      <w:kern w:val="0"/>
+                      <w:sz w:val="24"/>
+                      <w:szCs w:val="24"/>
+                      <w:lang w:eastAsia="fr-CH"/>
+                      <w14:ligatures w14:val="none"/>
+                    </w:rPr>
+                    <w:t>"Veuillez sélectionner un fichier pour continuer."</w:t>
                   </w:r>
                 </w:p>
               </w:tc>
@@ -1151,309 +1319,354 @@
           <w:p>
             <w:pPr>
               <w:rPr>
-                <w:rFonts w:ascii="Calibri" w:eastAsia="Calibri" w:hAnsi="Calibri" w:cs="Calibri"/>
+                <w:rFonts w:ascii="Times New Roman" w:eastAsia="Times New Roman" w:hAnsi="Times New Roman" w:cs="Times New Roman"/>
+                <w:vanish/>
+                <w:kern w:val="0"/>
+                <w:sz w:val="24"/>
+                <w:szCs w:val="24"/>
+                <w:lang w:eastAsia="fr-CH"/>
+                <w14:ligatures w14:val="none"/>
               </w:rPr>
             </w:pPr>
           </w:p>
         </w:tc>
       </w:tr>
-    </w:tbl>
-    <w:p>
-      <w:pPr>
-        <w:rPr>
-          <w:rFonts w:ascii="Calibri" w:eastAsia="Calibri" w:hAnsi="Calibri" w:cs="Calibri"/>
-          <w:sz w:val="20"/>
-          <w:szCs w:val="20"/>
-        </w:rPr>
-      </w:pPr>
-    </w:p>
-    <w:p>
-      <w:pPr>
-        <w:pStyle w:val="Titre3"/>
-      </w:pPr>
-      <w:r>
-        <w:t>Bouton de déplacement dans l'appli</w:t>
-      </w:r>
-    </w:p>
-    <w:p>
-      <w:r>
-        <w:t>(</w:t>
-      </w:r>
-      <w:proofErr w:type="gramStart"/>
-      <w:r>
-        <w:t>Auteur:</w:t>
-      </w:r>
-      <w:proofErr w:type="gramEnd"/>
-      <w:r>
-        <w:t xml:space="preserve"> Julien Mares)</w:t>
-      </w:r>
-    </w:p>
-    <w:tbl>
-      <w:tblPr>
-        <w:tblW w:w="0" w:type="auto"/>
-        <w:tblBorders>
-          <w:top w:val="single" w:sz="4" w:space="0" w:color="auto"/>
-          <w:left w:val="single" w:sz="4" w:space="0" w:color="auto"/>
-          <w:bottom w:val="single" w:sz="4" w:space="0" w:color="auto"/>
-          <w:right w:val="single" w:sz="4" w:space="0" w:color="auto"/>
-          <w:insideH w:val="single" w:sz="4" w:space="0" w:color="auto"/>
-          <w:insideV w:val="single" w:sz="4" w:space="0" w:color="auto"/>
-        </w:tblBorders>
-        <w:tblCellMar>
-          <w:left w:w="10" w:type="dxa"/>
-          <w:right w:w="10" w:type="dxa"/>
-        </w:tblCellMar>
-        <w:tblLook w:val="04A0" w:firstRow="1" w:lastRow="0" w:firstColumn="1" w:lastColumn="0" w:noHBand="0" w:noVBand="1"/>
-      </w:tblPr>
-      <w:tblGrid>
-        <w:gridCol w:w="9062"/>
-      </w:tblGrid>
       <w:tr>
         <w:tc>
           <w:tcPr>
-            <w:tcW w:w="0" w:type="auto"/>
-            <w:tcBorders>
-              <w:top w:val="single" w:sz="4" w:space="0" w:color="auto"/>
-              <w:left w:val="single" w:sz="4" w:space="0" w:color="auto"/>
-              <w:bottom w:val="single" w:sz="4" w:space="0" w:color="auto"/>
-              <w:right w:val="single" w:sz="4" w:space="0" w:color="auto"/>
-            </w:tcBorders>
-            <w:hideMark/>
-          </w:tcPr>
-          <w:p>
-            <w:r>
-              <w:t>En tant qu'utilisateur J'ai besoin de bouton de redirection sur le programme Afin de pouvoir naviguer de page en page</w:t>
-            </w:r>
-          </w:p>
-        </w:tc>
-      </w:tr>
-      <w:tr>
-        <w:tc>
-          <w:tcPr>
-            <w:tcW w:w="0" w:type="auto"/>
-            <w:tcBorders>
-              <w:top w:val="single" w:sz="4" w:space="0" w:color="auto"/>
-              <w:left w:val="single" w:sz="4" w:space="0" w:color="auto"/>
-              <w:bottom w:val="single" w:sz="4" w:space="0" w:color="auto"/>
-              <w:right w:val="single" w:sz="4" w:space="0" w:color="auto"/>
-            </w:tcBorders>
-            <w:hideMark/>
-          </w:tcPr>
-          <w:p>
-            <w:pPr>
-              <w:jc w:val="center"/>
-            </w:pPr>
-            <w:r>
-              <w:t xml:space="preserve">Tests </w:t>
-            </w:r>
-            <w:proofErr w:type="gramStart"/>
-            <w:r>
-              <w:t>d'acceptance:</w:t>
-            </w:r>
-            <w:proofErr w:type="gramEnd"/>
-            <w:r>
-              <w:t xml:space="preserve"> </w:t>
-            </w:r>
-          </w:p>
+            <w:cnfStyle w:val="001000000000" w:firstRow="0" w:lastRow="0" w:firstColumn="1" w:lastColumn="0" w:oddVBand="0" w:evenVBand="0" w:oddHBand="0" w:evenHBand="0" w:firstRowFirstColumn="0" w:firstRowLastColumn="0" w:lastRowFirstColumn="0" w:lastRowLastColumn="0"/>
+            <w:tcW w:w="9062" w:type="dxa"/>
+          </w:tcPr>
           <w:tbl>
             <w:tblPr>
               <w:tblW w:w="0" w:type="auto"/>
+              <w:tblCellSpacing w:w="15" w:type="dxa"/>
+              <w:tblBorders>
+                <w:insideH w:val="single" w:sz="4" w:space="0" w:color="auto"/>
+                <w:insideV w:val="single" w:sz="4" w:space="0" w:color="auto"/>
+              </w:tblBorders>
               <w:tblCellMar>
-                <w:left w:w="10" w:type="dxa"/>
-                <w:right w:w="10" w:type="dxa"/>
+                <w:top w:w="15" w:type="dxa"/>
+                <w:left w:w="15" w:type="dxa"/>
+                <w:bottom w:w="15" w:type="dxa"/>
+                <w:right w:w="15" w:type="dxa"/>
               </w:tblCellMar>
               <w:tblLook w:val="04A0" w:firstRow="1" w:lastRow="0" w:firstColumn="1" w:lastColumn="0" w:noHBand="0" w:noVBand="1"/>
             </w:tblPr>
             <w:tblGrid>
-              <w:gridCol w:w="1770"/>
-              <w:gridCol w:w="7272"/>
+              <w:gridCol w:w="1072"/>
+              <w:gridCol w:w="4010"/>
+              <w:gridCol w:w="3764"/>
             </w:tblGrid>
             <w:tr>
+              <w:trPr>
+                <w:tblCellSpacing w:w="15" w:type="dxa"/>
+              </w:trPr>
               <w:tc>
                 <w:tcPr>
                   <w:tcW w:w="0" w:type="auto"/>
+                  <w:vAlign w:val="center"/>
                   <w:hideMark/>
                 </w:tcPr>
                 <w:p>
-                  <w:proofErr w:type="gramStart"/>
-                  <w:r>
-                    <w:t>bouton</w:t>
-                  </w:r>
-                  <w:proofErr w:type="gramEnd"/>
-                  <w:r>
-                    <w:t xml:space="preserve"> "Mediathèque"</w:t>
+                  <w:pPr>
+                    <w:framePr w:hSpace="141" w:wrap="around" w:vAnchor="text" w:hAnchor="text" w:y="1"/>
+                    <w:spacing w:after="0" w:line="240" w:lineRule="auto"/>
+                    <w:suppressOverlap/>
+                    <w:rPr>
+                      <w:rFonts w:ascii="Times New Roman" w:eastAsia="Times New Roman" w:hAnsi="Times New Roman" w:cs="Times New Roman"/>
+                      <w:kern w:val="0"/>
+                      <w:sz w:val="24"/>
+                      <w:szCs w:val="24"/>
+                      <w:lang w:eastAsia="fr-CH"/>
+                      <w14:ligatures w14:val="none"/>
+                    </w:rPr>
+                  </w:pPr>
+                  <w:r>
+                    <w:rPr>
+                      <w:rFonts w:ascii="Times New Roman" w:eastAsia="Times New Roman" w:hAnsi="Times New Roman" w:cs="Times New Roman"/>
+                      <w:b/>
+                      <w:bCs/>
+                      <w:kern w:val="0"/>
+                      <w:sz w:val="24"/>
+                      <w:szCs w:val="24"/>
+                      <w:lang w:eastAsia="fr-CH"/>
+                      <w14:ligatures w14:val="none"/>
+                    </w:rPr>
+                    <w:lastRenderedPageBreak/>
+                    <w:t>Bouton Play</w:t>
                   </w:r>
                 </w:p>
               </w:tc>
               <w:tc>
                 <w:tcPr>
                   <w:tcW w:w="0" w:type="auto"/>
+                  <w:vAlign w:val="center"/>
                   <w:hideMark/>
                 </w:tcPr>
                 <w:p>
-                  <w:r>
-                    <w:t>Etant donné que je suis sur la page "MediaPlayer</w:t>
-                  </w:r>
-                  <w:proofErr w:type="gramStart"/>
-                  <w:r>
-                    <w:t>"  Lorsque</w:t>
-                  </w:r>
-                  <w:proofErr w:type="gramEnd"/>
-                  <w:r>
-                    <w:t xml:space="preserve"> je clique sur le bouton "Mediatheque" Cela me redirige vers la page Mediatheque</w:t>
-                  </w:r>
-                </w:p>
-              </w:tc>
-            </w:tr>
-          </w:tbl>
-          <w:p>
-            <w:pPr>
-              <w:rPr>
-                <w:rFonts w:ascii="Calibri" w:eastAsia="Calibri" w:hAnsi="Calibri" w:cs="Calibri"/>
-              </w:rPr>
-            </w:pPr>
-          </w:p>
-        </w:tc>
-      </w:tr>
-    </w:tbl>
-    <w:p>
-      <w:pPr>
-        <w:rPr>
-          <w:rFonts w:ascii="Calibri" w:eastAsia="Calibri" w:hAnsi="Calibri" w:cs="Calibri"/>
-          <w:sz w:val="20"/>
-          <w:szCs w:val="20"/>
-        </w:rPr>
-      </w:pPr>
-    </w:p>
-    <w:p>
-      <w:pPr>
-        <w:pStyle w:val="Titre3"/>
-      </w:pPr>
-      <w:r>
-        <w:t>Ajout musique</w:t>
-      </w:r>
-    </w:p>
-    <w:p>
-      <w:r>
-        <w:t>(</w:t>
-      </w:r>
-      <w:proofErr w:type="gramStart"/>
-      <w:r>
-        <w:t>Auteur:</w:t>
-      </w:r>
-      <w:proofErr w:type="gramEnd"/>
-      <w:r>
-        <w:t xml:space="preserve"> Julien Mares)</w:t>
-      </w:r>
-    </w:p>
-    <w:tbl>
-      <w:tblPr>
-        <w:tblW w:w="0" w:type="auto"/>
-        <w:tblBorders>
-          <w:top w:val="single" w:sz="4" w:space="0" w:color="auto"/>
-          <w:left w:val="single" w:sz="4" w:space="0" w:color="auto"/>
-          <w:bottom w:val="single" w:sz="4" w:space="0" w:color="auto"/>
-          <w:right w:val="single" w:sz="4" w:space="0" w:color="auto"/>
-          <w:insideH w:val="single" w:sz="4" w:space="0" w:color="auto"/>
-          <w:insideV w:val="single" w:sz="4" w:space="0" w:color="auto"/>
-        </w:tblBorders>
-        <w:tblCellMar>
-          <w:left w:w="10" w:type="dxa"/>
-          <w:right w:w="10" w:type="dxa"/>
-        </w:tblCellMar>
-        <w:tblLook w:val="04A0" w:firstRow="1" w:lastRow="0" w:firstColumn="1" w:lastColumn="0" w:noHBand="0" w:noVBand="1"/>
-      </w:tblPr>
-      <w:tblGrid>
-        <w:gridCol w:w="9062"/>
-      </w:tblGrid>
-      <w:tr>
-        <w:tc>
-          <w:tcPr>
-            <w:tcW w:w="0" w:type="auto"/>
-            <w:tcBorders>
-              <w:top w:val="single" w:sz="4" w:space="0" w:color="auto"/>
-              <w:left w:val="single" w:sz="4" w:space="0" w:color="auto"/>
-              <w:bottom w:val="single" w:sz="4" w:space="0" w:color="auto"/>
-              <w:right w:val="single" w:sz="4" w:space="0" w:color="auto"/>
-            </w:tcBorders>
-            <w:hideMark/>
-          </w:tcPr>
-          <w:p>
-            <w:r>
-              <w:t xml:space="preserve">En tant qu'utilisateur Je veux importer des musiques depuis mon PC Afin qu'elle soit accessible via l'application et qu'elle soit disponibles pour </w:t>
-            </w:r>
-            <w:proofErr w:type="gramStart"/>
-            <w:r>
-              <w:t>les autres utilisateur</w:t>
-            </w:r>
-            <w:proofErr w:type="gramEnd"/>
-            <w:r>
-              <w:t xml:space="preserve"> du réseau</w:t>
-            </w:r>
-          </w:p>
-        </w:tc>
-      </w:tr>
-      <w:tr>
-        <w:tc>
-          <w:tcPr>
-            <w:tcW w:w="0" w:type="auto"/>
-            <w:tcBorders>
-              <w:top w:val="single" w:sz="4" w:space="0" w:color="auto"/>
-              <w:left w:val="single" w:sz="4" w:space="0" w:color="auto"/>
-              <w:bottom w:val="single" w:sz="4" w:space="0" w:color="auto"/>
-              <w:right w:val="single" w:sz="4" w:space="0" w:color="auto"/>
-            </w:tcBorders>
-            <w:hideMark/>
-          </w:tcPr>
-          <w:p>
-            <w:pPr>
-              <w:jc w:val="center"/>
-            </w:pPr>
-            <w:r>
-              <w:t xml:space="preserve">Tests </w:t>
-            </w:r>
-            <w:proofErr w:type="gramStart"/>
-            <w:r>
-              <w:t>d'acceptance:</w:t>
-            </w:r>
-            <w:proofErr w:type="gramEnd"/>
-            <w:r>
-              <w:t xml:space="preserve"> </w:t>
-            </w:r>
-          </w:p>
-          <w:tbl>
-            <w:tblPr>
-              <w:tblW w:w="0" w:type="auto"/>
-              <w:tblCellMar>
-                <w:left w:w="10" w:type="dxa"/>
-                <w:right w:w="10" w:type="dxa"/>
-              </w:tblCellMar>
-              <w:tblLook w:val="04A0" w:firstRow="1" w:lastRow="0" w:firstColumn="1" w:lastColumn="0" w:noHBand="0" w:noVBand="1"/>
-            </w:tblPr>
-            <w:tblGrid>
-              <w:gridCol w:w="1687"/>
-              <w:gridCol w:w="7355"/>
-            </w:tblGrid>
-            <w:tr>
-              <w:tc>
-                <w:tcPr>
-                  <w:tcW w:w="0" w:type="auto"/>
-                  <w:hideMark/>
-                </w:tcPr>
-                <w:p>
-                  <w:r>
-                    <w:t>Ajout musique (présente sur le PC du user)</w:t>
+                  <w:pPr>
+                    <w:framePr w:hSpace="141" w:wrap="around" w:vAnchor="text" w:hAnchor="text" w:y="1"/>
+                    <w:spacing w:after="0" w:line="240" w:lineRule="auto"/>
+                    <w:suppressOverlap/>
+                    <w:rPr>
+                      <w:rFonts w:ascii="Times New Roman" w:eastAsia="Times New Roman" w:hAnsi="Times New Roman" w:cs="Times New Roman"/>
+                      <w:kern w:val="0"/>
+                      <w:sz w:val="24"/>
+                      <w:szCs w:val="24"/>
+                      <w:lang w:eastAsia="fr-CH"/>
+                      <w14:ligatures w14:val="none"/>
+                    </w:rPr>
+                  </w:pPr>
+                  <w:r>
+                    <w:rPr>
+                      <w:rFonts w:ascii="Times New Roman" w:eastAsia="Times New Roman" w:hAnsi="Times New Roman" w:cs="Times New Roman"/>
+                      <w:kern w:val="0"/>
+                      <w:sz w:val="24"/>
+                      <w:szCs w:val="24"/>
+                      <w:lang w:eastAsia="fr-CH"/>
+                      <w14:ligatures w14:val="none"/>
+                    </w:rPr>
+                    <w:t>Je veux un bouton "PLAY" pour lancer la musique/vidéo sélectionnée.</w:t>
                   </w:r>
                 </w:p>
               </w:tc>
               <w:tc>
                 <w:tcPr>
                   <w:tcW w:w="0" w:type="auto"/>
+                  <w:vAlign w:val="center"/>
                   <w:hideMark/>
                 </w:tcPr>
                 <w:p>
-                  <w:r>
-                    <w:t>Etant donné que j'ai cliqué sur le logo "Upload" sur la page Mediatheque. Cela m'ouvre l'explorateur de fichier Je sélectionne un fichier .mp4/.mp3 Il est téléchargé par l'application, affiché dans la liste "Mes fichiers" et je peux l'executer sur la page "MediaPlayer"</w:t>
+                  <w:pPr>
+                    <w:framePr w:hSpace="141" w:wrap="around" w:vAnchor="text" w:hAnchor="text" w:y="1"/>
+                    <w:spacing w:after="0" w:line="240" w:lineRule="auto"/>
+                    <w:suppressOverlap/>
+                    <w:rPr>
+                      <w:rFonts w:ascii="Times New Roman" w:eastAsia="Times New Roman" w:hAnsi="Times New Roman" w:cs="Times New Roman"/>
+                      <w:kern w:val="0"/>
+                      <w:sz w:val="24"/>
+                      <w:szCs w:val="24"/>
+                      <w:lang w:eastAsia="fr-CH"/>
+                      <w14:ligatures w14:val="none"/>
+                    </w:rPr>
+                  </w:pPr>
+                  <w:r>
+                    <w:rPr>
+                      <w:rFonts w:ascii="Times New Roman" w:eastAsia="Times New Roman" w:hAnsi="Times New Roman" w:cs="Times New Roman"/>
+                      <w:kern w:val="0"/>
+                      <w:sz w:val="24"/>
+                      <w:szCs w:val="24"/>
+                      <w:lang w:eastAsia="fr-CH"/>
+                      <w14:ligatures w14:val="none"/>
+                    </w:rPr>
+                    <w:t xml:space="preserve">- </w:t>
+                  </w:r>
+                  <w:r>
+                    <w:rPr>
+                      <w:rFonts w:ascii="Times New Roman" w:eastAsia="Times New Roman" w:hAnsi="Times New Roman" w:cs="Times New Roman"/>
+                      <w:b/>
+                      <w:bCs/>
+                      <w:kern w:val="0"/>
+                      <w:sz w:val="24"/>
+                      <w:szCs w:val="24"/>
+                      <w:lang w:eastAsia="fr-CH"/>
+                      <w14:ligatures w14:val="none"/>
+                    </w:rPr>
+                    <w:t>Lecture d'un fichier valide :</w:t>
+                  </w:r>
+                  <w:r>
+                    <w:rPr>
+                      <w:rFonts w:ascii="Times New Roman" w:eastAsia="Times New Roman" w:hAnsi="Times New Roman" w:cs="Times New Roman"/>
+                      <w:kern w:val="0"/>
+                      <w:sz w:val="24"/>
+                      <w:szCs w:val="24"/>
+                      <w:lang w:eastAsia="fr-CH"/>
+                      <w14:ligatures w14:val="none"/>
+                    </w:rPr>
+                    <w:br/>
+                    <w:t>1. Je sélectionne un fichier valide dans la liste.</w:t>
+                  </w:r>
+                  <w:r>
+                    <w:rPr>
+                      <w:rFonts w:ascii="Times New Roman" w:eastAsia="Times New Roman" w:hAnsi="Times New Roman" w:cs="Times New Roman"/>
+                      <w:kern w:val="0"/>
+                      <w:sz w:val="24"/>
+                      <w:szCs w:val="24"/>
+                      <w:lang w:eastAsia="fr-CH"/>
+                      <w14:ligatures w14:val="none"/>
+                    </w:rPr>
+                    <w:br/>
+                    <w:t>2. Je clique sur "PLAY".</w:t>
+                  </w:r>
+                  <w:r>
+                    <w:rPr>
+                      <w:rFonts w:ascii="Times New Roman" w:eastAsia="Times New Roman" w:hAnsi="Times New Roman" w:cs="Times New Roman"/>
+                      <w:kern w:val="0"/>
+                      <w:sz w:val="24"/>
+                      <w:szCs w:val="24"/>
+                      <w:lang w:eastAsia="fr-CH"/>
+                      <w14:ligatures w14:val="none"/>
+                    </w:rPr>
+                    <w:br/>
+                    <w:t>3. La musique/vidéo démarre.</w:t>
+                  </w:r>
+                  <w:r>
+                    <w:rPr>
+                      <w:rFonts w:ascii="Times New Roman" w:eastAsia="Times New Roman" w:hAnsi="Times New Roman" w:cs="Times New Roman"/>
+                      <w:kern w:val="0"/>
+                      <w:sz w:val="24"/>
+                      <w:szCs w:val="24"/>
+                      <w:lang w:eastAsia="fr-CH"/>
+                      <w14:ligatures w14:val="none"/>
+                    </w:rPr>
+                    <w:br/>
+                  </w:r>
+                  <w:r>
+                    <w:rPr>
+                      <w:rFonts w:ascii="Times New Roman" w:eastAsia="Times New Roman" w:hAnsi="Times New Roman" w:cs="Times New Roman"/>
+                      <w:kern w:val="0"/>
+                      <w:sz w:val="24"/>
+                      <w:szCs w:val="24"/>
+                      <w:lang w:eastAsia="fr-CH"/>
+                      <w14:ligatures w14:val="none"/>
+                    </w:rPr>
+                    <w:br/>
+                    <w:t xml:space="preserve">- </w:t>
+                  </w:r>
+                  <w:r>
+                    <w:rPr>
+                      <w:rFonts w:ascii="Times New Roman" w:eastAsia="Times New Roman" w:hAnsi="Times New Roman" w:cs="Times New Roman"/>
+                      <w:b/>
+                      <w:bCs/>
+                      <w:kern w:val="0"/>
+                      <w:sz w:val="24"/>
+                      <w:szCs w:val="24"/>
+                      <w:lang w:eastAsia="fr-CH"/>
+                      <w14:ligatures w14:val="none"/>
+                    </w:rPr>
+                    <w:t>Lecture d'un fichier non supporté :</w:t>
+                  </w:r>
+                  <w:r>
+                    <w:rPr>
+                      <w:rFonts w:ascii="Times New Roman" w:eastAsia="Times New Roman" w:hAnsi="Times New Roman" w:cs="Times New Roman"/>
+                      <w:kern w:val="0"/>
+                      <w:sz w:val="24"/>
+                      <w:szCs w:val="24"/>
+                      <w:lang w:eastAsia="fr-CH"/>
+                      <w14:ligatures w14:val="none"/>
+                    </w:rPr>
+                    <w:br/>
+                    <w:t>1. Je sélectionne un fichier au format non pris en charge.</w:t>
+                  </w:r>
+                  <w:r>
+                    <w:rPr>
+                      <w:rFonts w:ascii="Times New Roman" w:eastAsia="Times New Roman" w:hAnsi="Times New Roman" w:cs="Times New Roman"/>
+                      <w:kern w:val="0"/>
+                      <w:sz w:val="24"/>
+                      <w:szCs w:val="24"/>
+                      <w:lang w:eastAsia="fr-CH"/>
+                      <w14:ligatures w14:val="none"/>
+                    </w:rPr>
+                    <w:br/>
+                    <w:t>2. Je clique sur "PLAY".</w:t>
+                  </w:r>
+                  <w:r>
+                    <w:rPr>
+                      <w:rFonts w:ascii="Times New Roman" w:eastAsia="Times New Roman" w:hAnsi="Times New Roman" w:cs="Times New Roman"/>
+                      <w:kern w:val="0"/>
+                      <w:sz w:val="24"/>
+                      <w:szCs w:val="24"/>
+                      <w:lang w:eastAsia="fr-CH"/>
+                      <w14:ligatures w14:val="none"/>
+                    </w:rPr>
+                    <w:br/>
+                    <w:t xml:space="preserve">3. Un message d'erreur s'affiche : </w:t>
+                  </w:r>
+                  <w:r>
+                    <w:rPr>
+                      <w:rFonts w:ascii="Times New Roman" w:eastAsia="Times New Roman" w:hAnsi="Times New Roman" w:cs="Times New Roman"/>
+                      <w:i/>
+                      <w:iCs/>
+                      <w:kern w:val="0"/>
+                      <w:sz w:val="24"/>
+                      <w:szCs w:val="24"/>
+                      <w:lang w:eastAsia="fr-CH"/>
+                      <w14:ligatures w14:val="none"/>
+                    </w:rPr>
+                    <w:t>"Format non pris en charge."</w:t>
+                  </w:r>
+                  <w:r>
+                    <w:rPr>
+                      <w:rFonts w:ascii="Times New Roman" w:eastAsia="Times New Roman" w:hAnsi="Times New Roman" w:cs="Times New Roman"/>
+                      <w:kern w:val="0"/>
+                      <w:sz w:val="24"/>
+                      <w:szCs w:val="24"/>
+                      <w:lang w:eastAsia="fr-CH"/>
+                      <w14:ligatures w14:val="none"/>
+                    </w:rPr>
+                    <w:br/>
+                  </w:r>
+                  <w:r>
+                    <w:rPr>
+                      <w:rFonts w:ascii="Times New Roman" w:eastAsia="Times New Roman" w:hAnsi="Times New Roman" w:cs="Times New Roman"/>
+                      <w:kern w:val="0"/>
+                      <w:sz w:val="24"/>
+                      <w:szCs w:val="24"/>
+                      <w:lang w:eastAsia="fr-CH"/>
+                      <w14:ligatures w14:val="none"/>
+                    </w:rPr>
+                    <w:br/>
+                    <w:t xml:space="preserve">- </w:t>
+                  </w:r>
+                  <w:r>
+                    <w:rPr>
+                      <w:rFonts w:ascii="Times New Roman" w:eastAsia="Times New Roman" w:hAnsi="Times New Roman" w:cs="Times New Roman"/>
+                      <w:b/>
+                      <w:bCs/>
+                      <w:kern w:val="0"/>
+                      <w:sz w:val="24"/>
+                      <w:szCs w:val="24"/>
+                      <w:lang w:eastAsia="fr-CH"/>
+                      <w14:ligatures w14:val="none"/>
+                    </w:rPr>
+                    <w:t>Arrêt de la lecture :</w:t>
+                  </w:r>
+                  <w:r>
+                    <w:rPr>
+                      <w:rFonts w:ascii="Times New Roman" w:eastAsia="Times New Roman" w:hAnsi="Times New Roman" w:cs="Times New Roman"/>
+                      <w:kern w:val="0"/>
+                      <w:sz w:val="24"/>
+                      <w:szCs w:val="24"/>
+                      <w:lang w:eastAsia="fr-CH"/>
+                      <w14:ligatures w14:val="none"/>
+                    </w:rPr>
+                    <w:br/>
+                    <w:t>1. Une musique/vidéo est en cours de lecture.</w:t>
+                  </w:r>
+                  <w:r>
+                    <w:rPr>
+                      <w:rFonts w:ascii="Times New Roman" w:eastAsia="Times New Roman" w:hAnsi="Times New Roman" w:cs="Times New Roman"/>
+                      <w:kern w:val="0"/>
+                      <w:sz w:val="24"/>
+                      <w:szCs w:val="24"/>
+                      <w:lang w:eastAsia="fr-CH"/>
+                      <w14:ligatures w14:val="none"/>
+                    </w:rPr>
+                    <w:br/>
+                    <w:t>2. Je clique sur "STOP".</w:t>
+                  </w:r>
+                  <w:r>
+                    <w:rPr>
+                      <w:rFonts w:ascii="Times New Roman" w:eastAsia="Times New Roman" w:hAnsi="Times New Roman" w:cs="Times New Roman"/>
+                      <w:kern w:val="0"/>
+                      <w:sz w:val="24"/>
+                      <w:szCs w:val="24"/>
+                      <w:lang w:eastAsia="fr-CH"/>
+                      <w14:ligatures w14:val="none"/>
+                    </w:rPr>
+                    <w:br/>
+                    <w:t>3. La lecture s’arrête immédiatement.</w:t>
                   </w:r>
                 </w:p>
               </w:tc>
@@ -1462,176 +1675,320 @@
           <w:p>
             <w:pPr>
               <w:rPr>
-                <w:rFonts w:ascii="Calibri" w:eastAsia="Calibri" w:hAnsi="Calibri" w:cs="Calibri"/>
+                <w:rFonts w:ascii="Times New Roman" w:eastAsia="Times New Roman" w:hAnsi="Times New Roman" w:cs="Times New Roman"/>
+                <w:vanish/>
+                <w:kern w:val="0"/>
+                <w:sz w:val="24"/>
+                <w:szCs w:val="24"/>
+                <w:lang w:eastAsia="fr-CH"/>
+                <w14:ligatures w14:val="none"/>
               </w:rPr>
             </w:pPr>
           </w:p>
         </w:tc>
       </w:tr>
-    </w:tbl>
-    <w:p>
-      <w:pPr>
-        <w:rPr>
-          <w:rFonts w:ascii="Calibri" w:eastAsia="Calibri" w:hAnsi="Calibri" w:cs="Calibri"/>
-          <w:sz w:val="20"/>
-          <w:szCs w:val="20"/>
-        </w:rPr>
-      </w:pPr>
-    </w:p>
-    <w:p>
-      <w:pPr>
-        <w:pStyle w:val="Titre3"/>
-      </w:pPr>
-      <w:r>
-        <w:t>Configuration Broker</w:t>
-      </w:r>
-    </w:p>
-    <w:p>
-      <w:r>
-        <w:t>(</w:t>
-      </w:r>
-      <w:proofErr w:type="gramStart"/>
-      <w:r>
-        <w:t>Auteur:</w:t>
-      </w:r>
-      <w:proofErr w:type="gramEnd"/>
-      <w:r>
-        <w:t xml:space="preserve"> Julien Mares)</w:t>
-      </w:r>
-    </w:p>
-    <w:tbl>
-      <w:tblPr>
-        <w:tblW w:w="0" w:type="auto"/>
-        <w:tblBorders>
-          <w:top w:val="single" w:sz="4" w:space="0" w:color="auto"/>
-          <w:left w:val="single" w:sz="4" w:space="0" w:color="auto"/>
-          <w:bottom w:val="single" w:sz="4" w:space="0" w:color="auto"/>
-          <w:right w:val="single" w:sz="4" w:space="0" w:color="auto"/>
-          <w:insideH w:val="single" w:sz="4" w:space="0" w:color="auto"/>
-          <w:insideV w:val="single" w:sz="4" w:space="0" w:color="auto"/>
-        </w:tblBorders>
-        <w:tblCellMar>
-          <w:left w:w="10" w:type="dxa"/>
-          <w:right w:w="10" w:type="dxa"/>
-        </w:tblCellMar>
-        <w:tblLook w:val="04A0" w:firstRow="1" w:lastRow="0" w:firstColumn="1" w:lastColumn="0" w:noHBand="0" w:noVBand="1"/>
-      </w:tblPr>
-      <w:tblGrid>
-        <w:gridCol w:w="9062"/>
-      </w:tblGrid>
       <w:tr>
         <w:tc>
           <w:tcPr>
-            <w:tcW w:w="0" w:type="auto"/>
-            <w:tcBorders>
-              <w:top w:val="single" w:sz="4" w:space="0" w:color="auto"/>
-              <w:left w:val="single" w:sz="4" w:space="0" w:color="auto"/>
-              <w:bottom w:val="single" w:sz="4" w:space="0" w:color="auto"/>
-              <w:right w:val="single" w:sz="4" w:space="0" w:color="auto"/>
-            </w:tcBorders>
-            <w:hideMark/>
-          </w:tcPr>
-          <w:p>
-            <w:r>
-              <w:t>En tant qu'utilisateur J'ai besoin d'une fonctionnalitée permettant de configurer le broker Afin de pouvoir me connecter à des brokers différent</w:t>
-            </w:r>
-          </w:p>
-        </w:tc>
-      </w:tr>
-      <w:tr>
-        <w:tc>
-          <w:tcPr>
-            <w:tcW w:w="0" w:type="auto"/>
-            <w:tcBorders>
-              <w:top w:val="single" w:sz="4" w:space="0" w:color="auto"/>
-              <w:left w:val="single" w:sz="4" w:space="0" w:color="auto"/>
-              <w:bottom w:val="single" w:sz="4" w:space="0" w:color="auto"/>
-              <w:right w:val="single" w:sz="4" w:space="0" w:color="auto"/>
-            </w:tcBorders>
-            <w:hideMark/>
-          </w:tcPr>
-          <w:p>
-            <w:pPr>
-              <w:jc w:val="center"/>
-            </w:pPr>
-            <w:r>
-              <w:t xml:space="preserve">Tests </w:t>
-            </w:r>
-            <w:proofErr w:type="gramStart"/>
-            <w:r>
-              <w:t>d'acceptance:</w:t>
-            </w:r>
-            <w:proofErr w:type="gramEnd"/>
-            <w:r>
-              <w:t xml:space="preserve"> </w:t>
-            </w:r>
-          </w:p>
+            <w:cnfStyle w:val="001000000000" w:firstRow="0" w:lastRow="0" w:firstColumn="1" w:lastColumn="0" w:oddVBand="0" w:evenVBand="0" w:oddHBand="0" w:evenHBand="0" w:firstRowFirstColumn="0" w:firstRowLastColumn="0" w:lastRowFirstColumn="0" w:lastRowLastColumn="0"/>
+            <w:tcW w:w="9062" w:type="dxa"/>
+          </w:tcPr>
           <w:tbl>
             <w:tblPr>
               <w:tblW w:w="0" w:type="auto"/>
+              <w:tblCellSpacing w:w="15" w:type="dxa"/>
+              <w:tblBorders>
+                <w:insideH w:val="single" w:sz="4" w:space="0" w:color="auto"/>
+                <w:insideV w:val="single" w:sz="4" w:space="0" w:color="auto"/>
+              </w:tblBorders>
               <w:tblCellMar>
-                <w:left w:w="10" w:type="dxa"/>
-                <w:right w:w="10" w:type="dxa"/>
+                <w:top w:w="15" w:type="dxa"/>
+                <w:left w:w="15" w:type="dxa"/>
+                <w:bottom w:w="15" w:type="dxa"/>
+                <w:right w:w="15" w:type="dxa"/>
               </w:tblCellMar>
               <w:tblLook w:val="04A0" w:firstRow="1" w:lastRow="0" w:firstColumn="1" w:lastColumn="0" w:noHBand="0" w:noVBand="1"/>
             </w:tblPr>
             <w:tblGrid>
-              <w:gridCol w:w="1826"/>
-              <w:gridCol w:w="7216"/>
+              <w:gridCol w:w="1741"/>
+              <w:gridCol w:w="4082"/>
+              <w:gridCol w:w="3023"/>
             </w:tblGrid>
             <w:tr>
+              <w:trPr>
+                <w:tblCellSpacing w:w="15" w:type="dxa"/>
+              </w:trPr>
               <w:tc>
                 <w:tcPr>
                   <w:tcW w:w="0" w:type="auto"/>
+                  <w:vAlign w:val="center"/>
                   <w:hideMark/>
                 </w:tcPr>
                 <w:p>
-                  <w:r>
-                    <w:lastRenderedPageBreak/>
-                    <w:t>Ouvrir les paramètres de configuration du broker</w:t>
+                  <w:pPr>
+                    <w:framePr w:hSpace="141" w:wrap="around" w:vAnchor="text" w:hAnchor="text" w:y="1"/>
+                    <w:spacing w:after="0" w:line="240" w:lineRule="auto"/>
+                    <w:suppressOverlap/>
+                    <w:rPr>
+                      <w:rFonts w:ascii="Times New Roman" w:eastAsia="Times New Roman" w:hAnsi="Times New Roman" w:cs="Times New Roman"/>
+                      <w:kern w:val="0"/>
+                      <w:sz w:val="24"/>
+                      <w:szCs w:val="24"/>
+                      <w:lang w:eastAsia="fr-CH"/>
+                      <w14:ligatures w14:val="none"/>
+                    </w:rPr>
+                  </w:pPr>
+                  <w:r>
+                    <w:rPr>
+                      <w:rFonts w:ascii="Times New Roman" w:eastAsia="Times New Roman" w:hAnsi="Times New Roman" w:cs="Times New Roman"/>
+                      <w:b/>
+                      <w:bCs/>
+                      <w:kern w:val="0"/>
+                      <w:sz w:val="24"/>
+                      <w:szCs w:val="24"/>
+                      <w:lang w:eastAsia="fr-CH"/>
+                      <w14:ligatures w14:val="none"/>
+                    </w:rPr>
+                    <w:t>Bouton de navigation</w:t>
                   </w:r>
                 </w:p>
               </w:tc>
               <w:tc>
                 <w:tcPr>
                   <w:tcW w:w="0" w:type="auto"/>
+                  <w:vAlign w:val="center"/>
                   <w:hideMark/>
                 </w:tcPr>
                 <w:p>
-                  <w:r>
-                    <w:t>Etant donné que je suis sur la page Mediatheque Lorsque je clique sur le logo de configuration en haut à droite Cela m'ouvre une fenêtre où je dois remplir ; l'ip du broker, son port, username, password)</w:t>
-                  </w:r>
-                </w:p>
-              </w:tc>
-            </w:tr>
-            <w:tr>
-              <w:tc>
-                <w:tcPr>
-                  <w:tcW w:w="0" w:type="auto"/>
-                  <w:hideMark/>
-                </w:tcPr>
-                <w:p>
-                  <w:r>
-                    <w:t>Parametrage connexion au broker</w:t>
+                  <w:pPr>
+                    <w:framePr w:hSpace="141" w:wrap="around" w:vAnchor="text" w:hAnchor="text" w:y="1"/>
+                    <w:spacing w:after="0" w:line="240" w:lineRule="auto"/>
+                    <w:suppressOverlap/>
+                    <w:rPr>
+                      <w:rFonts w:ascii="Times New Roman" w:eastAsia="Times New Roman" w:hAnsi="Times New Roman" w:cs="Times New Roman"/>
+                      <w:kern w:val="0"/>
+                      <w:sz w:val="24"/>
+                      <w:szCs w:val="24"/>
+                      <w:lang w:eastAsia="fr-CH"/>
+                      <w14:ligatures w14:val="none"/>
+                    </w:rPr>
+                  </w:pPr>
+                  <w:r>
+                    <w:rPr>
+                      <w:rFonts w:ascii="Times New Roman" w:eastAsia="Times New Roman" w:hAnsi="Times New Roman" w:cs="Times New Roman"/>
+                      <w:kern w:val="0"/>
+                      <w:sz w:val="24"/>
+                      <w:szCs w:val="24"/>
+                      <w:lang w:eastAsia="fr-CH"/>
+                      <w14:ligatures w14:val="none"/>
+                    </w:rPr>
+                    <w:t>J'ai besoin de boutons pour naviguer entre les pages de l'application.</w:t>
                   </w:r>
                 </w:p>
               </w:tc>
               <w:tc>
                 <w:tcPr>
                   <w:tcW w:w="0" w:type="auto"/>
+                  <w:vAlign w:val="center"/>
                   <w:hideMark/>
                 </w:tcPr>
                 <w:p>
-                  <w:r>
-                    <w:t xml:space="preserve">Etant donné que j'ai ouvert la fenêtre de paramètrage du broker et l'ai </w:t>
-                  </w:r>
-                  <w:proofErr w:type="gramStart"/>
-                  <w:r>
-                    <w:t>remplis</w:t>
-                  </w:r>
-                  <w:proofErr w:type="gramEnd"/>
-                  <w:r>
-                    <w:t xml:space="preserve"> avec des données correctes Quand je clique sur "Se connecter" La fenêtre se ferme et je suis maintenant connecté au broker en question (selon les paramètres), la liste de musiques/vidéos pourrait changer car elle est relatif aux données trouvé sur le topic du broker</w:t>
+                  <w:pPr>
+                    <w:framePr w:hSpace="141" w:wrap="around" w:vAnchor="text" w:hAnchor="text" w:y="1"/>
+                    <w:spacing w:after="0" w:line="240" w:lineRule="auto"/>
+                    <w:suppressOverlap/>
+                    <w:rPr>
+                      <w:rFonts w:ascii="Times New Roman" w:eastAsia="Times New Roman" w:hAnsi="Times New Roman" w:cs="Times New Roman"/>
+                      <w:kern w:val="0"/>
+                      <w:sz w:val="24"/>
+                      <w:szCs w:val="24"/>
+                      <w:lang w:eastAsia="fr-CH"/>
+                      <w14:ligatures w14:val="none"/>
+                    </w:rPr>
+                  </w:pPr>
+                  <w:r>
+                    <w:rPr>
+                      <w:rFonts w:ascii="Times New Roman" w:eastAsia="Times New Roman" w:hAnsi="Times New Roman" w:cs="Times New Roman"/>
+                      <w:kern w:val="0"/>
+                      <w:sz w:val="24"/>
+                      <w:szCs w:val="24"/>
+                      <w:lang w:eastAsia="fr-CH"/>
+                      <w14:ligatures w14:val="none"/>
+                    </w:rPr>
+                    <w:t xml:space="preserve">- </w:t>
+                  </w:r>
+                  <w:r>
+                    <w:rPr>
+                      <w:rFonts w:ascii="Times New Roman" w:eastAsia="Times New Roman" w:hAnsi="Times New Roman" w:cs="Times New Roman"/>
+                      <w:b/>
+                      <w:bCs/>
+                      <w:kern w:val="0"/>
+                      <w:sz w:val="24"/>
+                      <w:szCs w:val="24"/>
+                      <w:lang w:eastAsia="fr-CH"/>
+                      <w14:ligatures w14:val="none"/>
+                    </w:rPr>
+                    <w:t>Redirection vers Médiathèque :</w:t>
+                  </w:r>
+                  <w:r>
+                    <w:rPr>
+                      <w:rFonts w:ascii="Times New Roman" w:eastAsia="Times New Roman" w:hAnsi="Times New Roman" w:cs="Times New Roman"/>
+                      <w:kern w:val="0"/>
+                      <w:sz w:val="24"/>
+                      <w:szCs w:val="24"/>
+                      <w:lang w:eastAsia="fr-CH"/>
+                      <w14:ligatures w14:val="none"/>
+                    </w:rPr>
+                    <w:br/>
+                    <w:t>1. Je clique sur le bouton "Médiathèque".</w:t>
+                  </w:r>
+                  <w:r>
+                    <w:rPr>
+                      <w:rFonts w:ascii="Times New Roman" w:eastAsia="Times New Roman" w:hAnsi="Times New Roman" w:cs="Times New Roman"/>
+                      <w:kern w:val="0"/>
+                      <w:sz w:val="24"/>
+                      <w:szCs w:val="24"/>
+                      <w:lang w:eastAsia="fr-CH"/>
+                      <w14:ligatures w14:val="none"/>
+                    </w:rPr>
+                    <w:br/>
+                    <w:t>2. Je suis redirigé vers la page Médiathèque.</w:t>
+                  </w:r>
+                  <w:r>
+                    <w:rPr>
+                      <w:rFonts w:ascii="Times New Roman" w:eastAsia="Times New Roman" w:hAnsi="Times New Roman" w:cs="Times New Roman"/>
+                      <w:kern w:val="0"/>
+                      <w:sz w:val="24"/>
+                      <w:szCs w:val="24"/>
+                      <w:lang w:eastAsia="fr-CH"/>
+                      <w14:ligatures w14:val="none"/>
+                    </w:rPr>
+                    <w:br/>
+                  </w:r>
+                  <w:r>
+                    <w:rPr>
+                      <w:rFonts w:ascii="Times New Roman" w:eastAsia="Times New Roman" w:hAnsi="Times New Roman" w:cs="Times New Roman"/>
+                      <w:kern w:val="0"/>
+                      <w:sz w:val="24"/>
+                      <w:szCs w:val="24"/>
+                      <w:lang w:eastAsia="fr-CH"/>
+                      <w14:ligatures w14:val="none"/>
+                    </w:rPr>
+                    <w:br/>
+                    <w:t xml:space="preserve">- </w:t>
+                  </w:r>
+                  <w:r>
+                    <w:rPr>
+                      <w:rFonts w:ascii="Times New Roman" w:eastAsia="Times New Roman" w:hAnsi="Times New Roman" w:cs="Times New Roman"/>
+                      <w:b/>
+                      <w:bCs/>
+                      <w:kern w:val="0"/>
+                      <w:sz w:val="24"/>
+                      <w:szCs w:val="24"/>
+                      <w:lang w:eastAsia="fr-CH"/>
+                      <w14:ligatures w14:val="none"/>
+                    </w:rPr>
+                    <w:t xml:space="preserve">Retour vers </w:t>
+                  </w:r>
+                  <w:proofErr w:type="spellStart"/>
+                  <w:r>
+                    <w:rPr>
+                      <w:rFonts w:ascii="Times New Roman" w:eastAsia="Times New Roman" w:hAnsi="Times New Roman" w:cs="Times New Roman"/>
+                      <w:b/>
+                      <w:bCs/>
+                      <w:kern w:val="0"/>
+                      <w:sz w:val="24"/>
+                      <w:szCs w:val="24"/>
+                      <w:lang w:eastAsia="fr-CH"/>
+                      <w14:ligatures w14:val="none"/>
+                    </w:rPr>
+                    <w:t>MediaPlayer</w:t>
+                  </w:r>
+                  <w:proofErr w:type="spellEnd"/>
+                  <w:r>
+                    <w:rPr>
+                      <w:rFonts w:ascii="Times New Roman" w:eastAsia="Times New Roman" w:hAnsi="Times New Roman" w:cs="Times New Roman"/>
+                      <w:b/>
+                      <w:bCs/>
+                      <w:kern w:val="0"/>
+                      <w:sz w:val="24"/>
+                      <w:szCs w:val="24"/>
+                      <w:lang w:eastAsia="fr-CH"/>
+                      <w14:ligatures w14:val="none"/>
+                    </w:rPr>
+                    <w:t xml:space="preserve"> :</w:t>
+                  </w:r>
+                  <w:r>
+                    <w:rPr>
+                      <w:rFonts w:ascii="Times New Roman" w:eastAsia="Times New Roman" w:hAnsi="Times New Roman" w:cs="Times New Roman"/>
+                      <w:kern w:val="0"/>
+                      <w:sz w:val="24"/>
+                      <w:szCs w:val="24"/>
+                      <w:lang w:eastAsia="fr-CH"/>
+                      <w14:ligatures w14:val="none"/>
+                    </w:rPr>
+                    <w:br/>
+                    <w:t>1. Je clique sur le bouton "</w:t>
+                  </w:r>
+                  <w:proofErr w:type="spellStart"/>
+                  <w:r>
+                    <w:rPr>
+                      <w:rFonts w:ascii="Times New Roman" w:eastAsia="Times New Roman" w:hAnsi="Times New Roman" w:cs="Times New Roman"/>
+                      <w:kern w:val="0"/>
+                      <w:sz w:val="24"/>
+                      <w:szCs w:val="24"/>
+                      <w:lang w:eastAsia="fr-CH"/>
+                      <w14:ligatures w14:val="none"/>
+                    </w:rPr>
+                    <w:t>MediaPlayer</w:t>
+                  </w:r>
+                  <w:proofErr w:type="spellEnd"/>
+                  <w:r>
+                    <w:rPr>
+                      <w:rFonts w:ascii="Times New Roman" w:eastAsia="Times New Roman" w:hAnsi="Times New Roman" w:cs="Times New Roman"/>
+                      <w:kern w:val="0"/>
+                      <w:sz w:val="24"/>
+                      <w:szCs w:val="24"/>
+                      <w:lang w:eastAsia="fr-CH"/>
+                      <w14:ligatures w14:val="none"/>
+                    </w:rPr>
+                    <w:t>".</w:t>
+                  </w:r>
+                  <w:r>
+                    <w:rPr>
+                      <w:rFonts w:ascii="Times New Roman" w:eastAsia="Times New Roman" w:hAnsi="Times New Roman" w:cs="Times New Roman"/>
+                      <w:kern w:val="0"/>
+                      <w:sz w:val="24"/>
+                      <w:szCs w:val="24"/>
+                      <w:lang w:eastAsia="fr-CH"/>
+                      <w14:ligatures w14:val="none"/>
+                    </w:rPr>
+                    <w:br/>
+                    <w:t xml:space="preserve">2. Je retourne sur la page </w:t>
+                  </w:r>
+                  <w:proofErr w:type="spellStart"/>
+                  <w:r>
+                    <w:rPr>
+                      <w:rFonts w:ascii="Times New Roman" w:eastAsia="Times New Roman" w:hAnsi="Times New Roman" w:cs="Times New Roman"/>
+                      <w:kern w:val="0"/>
+                      <w:sz w:val="24"/>
+                      <w:szCs w:val="24"/>
+                      <w:lang w:eastAsia="fr-CH"/>
+                      <w14:ligatures w14:val="none"/>
+                    </w:rPr>
+                    <w:t>MediaPlayer</w:t>
+                  </w:r>
+                  <w:proofErr w:type="spellEnd"/>
+                  <w:r>
+                    <w:rPr>
+                      <w:rFonts w:ascii="Times New Roman" w:eastAsia="Times New Roman" w:hAnsi="Times New Roman" w:cs="Times New Roman"/>
+                      <w:kern w:val="0"/>
+                      <w:sz w:val="24"/>
+                      <w:szCs w:val="24"/>
+                      <w:lang w:eastAsia="fr-CH"/>
+                      <w14:ligatures w14:val="none"/>
+                    </w:rPr>
+                    <w:t>.</w:t>
                   </w:r>
                 </w:p>
               </w:tc>
@@ -1640,14 +1997,742 @@
           <w:p>
             <w:pPr>
               <w:rPr>
-                <w:rFonts w:ascii="Calibri" w:eastAsia="Calibri" w:hAnsi="Calibri" w:cs="Calibri"/>
+                <w:rFonts w:ascii="Times New Roman" w:eastAsia="Times New Roman" w:hAnsi="Times New Roman" w:cs="Times New Roman"/>
+                <w:vanish/>
+                <w:kern w:val="0"/>
+                <w:sz w:val="24"/>
+                <w:szCs w:val="24"/>
+                <w:lang w:eastAsia="fr-CH"/>
+                <w14:ligatures w14:val="none"/>
               </w:rPr>
             </w:pPr>
           </w:p>
         </w:tc>
       </w:tr>
+      <w:tr>
+        <w:tc>
+          <w:tcPr>
+            <w:cnfStyle w:val="001000000000" w:firstRow="0" w:lastRow="0" w:firstColumn="1" w:lastColumn="0" w:oddVBand="0" w:evenVBand="0" w:oddHBand="0" w:evenHBand="0" w:firstRowFirstColumn="0" w:firstRowLastColumn="0" w:lastRowFirstColumn="0" w:lastRowLastColumn="0"/>
+            <w:tcW w:w="9062" w:type="dxa"/>
+          </w:tcPr>
+          <w:tbl>
+            <w:tblPr>
+              <w:tblW w:w="0" w:type="auto"/>
+              <w:tblCellSpacing w:w="15" w:type="dxa"/>
+              <w:tblBorders>
+                <w:insideH w:val="single" w:sz="4" w:space="0" w:color="auto"/>
+                <w:insideV w:val="single" w:sz="4" w:space="0" w:color="auto"/>
+              </w:tblBorders>
+              <w:tblCellMar>
+                <w:top w:w="15" w:type="dxa"/>
+                <w:left w:w="15" w:type="dxa"/>
+                <w:bottom w:w="15" w:type="dxa"/>
+                <w:right w:w="15" w:type="dxa"/>
+              </w:tblCellMar>
+              <w:tblLook w:val="04A0" w:firstRow="1" w:lastRow="0" w:firstColumn="1" w:lastColumn="0" w:noHBand="0" w:noVBand="1"/>
+            </w:tblPr>
+            <w:tblGrid>
+              <w:gridCol w:w="1399"/>
+              <w:gridCol w:w="4005"/>
+              <w:gridCol w:w="3442"/>
+            </w:tblGrid>
+            <w:tr>
+              <w:trPr>
+                <w:tblCellSpacing w:w="15" w:type="dxa"/>
+              </w:trPr>
+              <w:tc>
+                <w:tcPr>
+                  <w:tcW w:w="0" w:type="auto"/>
+                  <w:vAlign w:val="center"/>
+                  <w:hideMark/>
+                </w:tcPr>
+                <w:p>
+                  <w:pPr>
+                    <w:framePr w:hSpace="141" w:wrap="around" w:vAnchor="text" w:hAnchor="text" w:y="1"/>
+                    <w:spacing w:after="0" w:line="240" w:lineRule="auto"/>
+                    <w:suppressOverlap/>
+                    <w:rPr>
+                      <w:rFonts w:ascii="Times New Roman" w:eastAsia="Times New Roman" w:hAnsi="Times New Roman" w:cs="Times New Roman"/>
+                      <w:kern w:val="0"/>
+                      <w:sz w:val="24"/>
+                      <w:szCs w:val="24"/>
+                      <w:lang w:eastAsia="fr-CH"/>
+                      <w14:ligatures w14:val="none"/>
+                    </w:rPr>
+                  </w:pPr>
+                  <w:r>
+                    <w:rPr>
+                      <w:rFonts w:ascii="Times New Roman" w:eastAsia="Times New Roman" w:hAnsi="Times New Roman" w:cs="Times New Roman"/>
+                      <w:b/>
+                      <w:bCs/>
+                      <w:kern w:val="0"/>
+                      <w:sz w:val="24"/>
+                      <w:szCs w:val="24"/>
+                      <w:lang w:eastAsia="fr-CH"/>
+                      <w14:ligatures w14:val="none"/>
+                    </w:rPr>
+                    <w:t>Ajout de musiques</w:t>
+                  </w:r>
+                </w:p>
+              </w:tc>
+              <w:tc>
+                <w:tcPr>
+                  <w:tcW w:w="0" w:type="auto"/>
+                  <w:vAlign w:val="center"/>
+                  <w:hideMark/>
+                </w:tcPr>
+                <w:p>
+                  <w:pPr>
+                    <w:framePr w:hSpace="141" w:wrap="around" w:vAnchor="text" w:hAnchor="text" w:y="1"/>
+                    <w:spacing w:after="0" w:line="240" w:lineRule="auto"/>
+                    <w:suppressOverlap/>
+                    <w:rPr>
+                      <w:rFonts w:ascii="Times New Roman" w:eastAsia="Times New Roman" w:hAnsi="Times New Roman" w:cs="Times New Roman"/>
+                      <w:kern w:val="0"/>
+                      <w:sz w:val="24"/>
+                      <w:szCs w:val="24"/>
+                      <w:lang w:eastAsia="fr-CH"/>
+                      <w14:ligatures w14:val="none"/>
+                    </w:rPr>
+                  </w:pPr>
+                  <w:r>
+                    <w:rPr>
+                      <w:rFonts w:ascii="Times New Roman" w:eastAsia="Times New Roman" w:hAnsi="Times New Roman" w:cs="Times New Roman"/>
+                      <w:kern w:val="0"/>
+                      <w:sz w:val="24"/>
+                      <w:szCs w:val="24"/>
+                      <w:lang w:eastAsia="fr-CH"/>
+                      <w14:ligatures w14:val="none"/>
+                    </w:rPr>
+                    <w:t>Je veux importer des musiques de mon PC pour les rendre accessibles via l’application.</w:t>
+                  </w:r>
+                </w:p>
+              </w:tc>
+              <w:tc>
+                <w:tcPr>
+                  <w:tcW w:w="0" w:type="auto"/>
+                  <w:vAlign w:val="center"/>
+                  <w:hideMark/>
+                </w:tcPr>
+                <w:p>
+                  <w:pPr>
+                    <w:framePr w:hSpace="141" w:wrap="around" w:vAnchor="text" w:hAnchor="text" w:y="1"/>
+                    <w:spacing w:after="0" w:line="240" w:lineRule="auto"/>
+                    <w:suppressOverlap/>
+                    <w:rPr>
+                      <w:rFonts w:ascii="Times New Roman" w:eastAsia="Times New Roman" w:hAnsi="Times New Roman" w:cs="Times New Roman"/>
+                      <w:kern w:val="0"/>
+                      <w:sz w:val="24"/>
+                      <w:szCs w:val="24"/>
+                      <w:lang w:eastAsia="fr-CH"/>
+                      <w14:ligatures w14:val="none"/>
+                    </w:rPr>
+                  </w:pPr>
+                  <w:r>
+                    <w:rPr>
+                      <w:rFonts w:ascii="Times New Roman" w:eastAsia="Times New Roman" w:hAnsi="Times New Roman" w:cs="Times New Roman"/>
+                      <w:kern w:val="0"/>
+                      <w:sz w:val="24"/>
+                      <w:szCs w:val="24"/>
+                      <w:lang w:eastAsia="fr-CH"/>
+                      <w14:ligatures w14:val="none"/>
+                    </w:rPr>
+                    <w:t xml:space="preserve">- </w:t>
+                  </w:r>
+                  <w:r>
+                    <w:rPr>
+                      <w:rFonts w:ascii="Times New Roman" w:eastAsia="Times New Roman" w:hAnsi="Times New Roman" w:cs="Times New Roman"/>
+                      <w:b/>
+                      <w:bCs/>
+                      <w:kern w:val="0"/>
+                      <w:sz w:val="24"/>
+                      <w:szCs w:val="24"/>
+                      <w:lang w:eastAsia="fr-CH"/>
+                      <w14:ligatures w14:val="none"/>
+                    </w:rPr>
+                    <w:t>Ajout d'un fichier valide :</w:t>
+                  </w:r>
+                  <w:r>
+                    <w:rPr>
+                      <w:rFonts w:ascii="Times New Roman" w:eastAsia="Times New Roman" w:hAnsi="Times New Roman" w:cs="Times New Roman"/>
+                      <w:kern w:val="0"/>
+                      <w:sz w:val="24"/>
+                      <w:szCs w:val="24"/>
+                      <w:lang w:eastAsia="fr-CH"/>
+                      <w14:ligatures w14:val="none"/>
+                    </w:rPr>
+                    <w:br/>
+                    <w:t>1. Je clique sur le logo "</w:t>
+                  </w:r>
+                  <w:proofErr w:type="spellStart"/>
+                  <w:r>
+                    <w:rPr>
+                      <w:rFonts w:ascii="Times New Roman" w:eastAsia="Times New Roman" w:hAnsi="Times New Roman" w:cs="Times New Roman"/>
+                      <w:kern w:val="0"/>
+                      <w:sz w:val="24"/>
+                      <w:szCs w:val="24"/>
+                      <w:lang w:eastAsia="fr-CH"/>
+                      <w14:ligatures w14:val="none"/>
+                    </w:rPr>
+                    <w:t>Upload</w:t>
+                  </w:r>
+                  <w:proofErr w:type="spellEnd"/>
+                  <w:r>
+                    <w:rPr>
+                      <w:rFonts w:ascii="Times New Roman" w:eastAsia="Times New Roman" w:hAnsi="Times New Roman" w:cs="Times New Roman"/>
+                      <w:kern w:val="0"/>
+                      <w:sz w:val="24"/>
+                      <w:szCs w:val="24"/>
+                      <w:lang w:eastAsia="fr-CH"/>
+                      <w14:ligatures w14:val="none"/>
+                    </w:rPr>
+                    <w:t>".</w:t>
+                  </w:r>
+                  <w:r>
+                    <w:rPr>
+                      <w:rFonts w:ascii="Times New Roman" w:eastAsia="Times New Roman" w:hAnsi="Times New Roman" w:cs="Times New Roman"/>
+                      <w:kern w:val="0"/>
+                      <w:sz w:val="24"/>
+                      <w:szCs w:val="24"/>
+                      <w:lang w:eastAsia="fr-CH"/>
+                      <w14:ligatures w14:val="none"/>
+                    </w:rPr>
+                    <w:br/>
+                    <w:t>2. L'explorateur de fichiers s'ouvre.</w:t>
+                  </w:r>
+                  <w:r>
+                    <w:rPr>
+                      <w:rFonts w:ascii="Times New Roman" w:eastAsia="Times New Roman" w:hAnsi="Times New Roman" w:cs="Times New Roman"/>
+                      <w:kern w:val="0"/>
+                      <w:sz w:val="24"/>
+                      <w:szCs w:val="24"/>
+                      <w:lang w:eastAsia="fr-CH"/>
+                      <w14:ligatures w14:val="none"/>
+                    </w:rPr>
+                    <w:br/>
+                    <w:t>3. Je sélectionne un fichier au format supporté (.mp3/.mp4).</w:t>
+                  </w:r>
+                  <w:r>
+                    <w:rPr>
+                      <w:rFonts w:ascii="Times New Roman" w:eastAsia="Times New Roman" w:hAnsi="Times New Roman" w:cs="Times New Roman"/>
+                      <w:kern w:val="0"/>
+                      <w:sz w:val="24"/>
+                      <w:szCs w:val="24"/>
+                      <w:lang w:eastAsia="fr-CH"/>
+                      <w14:ligatures w14:val="none"/>
+                    </w:rPr>
+                    <w:br/>
+                    <w:t>4. Le fichier est ajouté à la bibliothèque et visible dans la liste.</w:t>
+                  </w:r>
+                  <w:r>
+                    <w:rPr>
+                      <w:rFonts w:ascii="Times New Roman" w:eastAsia="Times New Roman" w:hAnsi="Times New Roman" w:cs="Times New Roman"/>
+                      <w:kern w:val="0"/>
+                      <w:sz w:val="24"/>
+                      <w:szCs w:val="24"/>
+                      <w:lang w:eastAsia="fr-CH"/>
+                      <w14:ligatures w14:val="none"/>
+                    </w:rPr>
+                    <w:br/>
+                  </w:r>
+                  <w:r>
+                    <w:rPr>
+                      <w:rFonts w:ascii="Times New Roman" w:eastAsia="Times New Roman" w:hAnsi="Times New Roman" w:cs="Times New Roman"/>
+                      <w:kern w:val="0"/>
+                      <w:sz w:val="24"/>
+                      <w:szCs w:val="24"/>
+                      <w:lang w:eastAsia="fr-CH"/>
+                      <w14:ligatures w14:val="none"/>
+                    </w:rPr>
+                    <w:br/>
+                    <w:t xml:space="preserve">- </w:t>
+                  </w:r>
+                  <w:r>
+                    <w:rPr>
+                      <w:rFonts w:ascii="Times New Roman" w:eastAsia="Times New Roman" w:hAnsi="Times New Roman" w:cs="Times New Roman"/>
+                      <w:b/>
+                      <w:bCs/>
+                      <w:kern w:val="0"/>
+                      <w:sz w:val="24"/>
+                      <w:szCs w:val="24"/>
+                      <w:lang w:eastAsia="fr-CH"/>
+                      <w14:ligatures w14:val="none"/>
+                    </w:rPr>
+                    <w:t>Ajout d'un fichier non supporté :</w:t>
+                  </w:r>
+                  <w:r>
+                    <w:rPr>
+                      <w:rFonts w:ascii="Times New Roman" w:eastAsia="Times New Roman" w:hAnsi="Times New Roman" w:cs="Times New Roman"/>
+                      <w:kern w:val="0"/>
+                      <w:sz w:val="24"/>
+                      <w:szCs w:val="24"/>
+                      <w:lang w:eastAsia="fr-CH"/>
+                      <w14:ligatures w14:val="none"/>
+                    </w:rPr>
+                    <w:br/>
+                    <w:t>1. Je clique sur "</w:t>
+                  </w:r>
+                  <w:proofErr w:type="spellStart"/>
+                  <w:r>
+                    <w:rPr>
+                      <w:rFonts w:ascii="Times New Roman" w:eastAsia="Times New Roman" w:hAnsi="Times New Roman" w:cs="Times New Roman"/>
+                      <w:kern w:val="0"/>
+                      <w:sz w:val="24"/>
+                      <w:szCs w:val="24"/>
+                      <w:lang w:eastAsia="fr-CH"/>
+                      <w14:ligatures w14:val="none"/>
+                    </w:rPr>
+                    <w:t>Upload</w:t>
+                  </w:r>
+                  <w:proofErr w:type="spellEnd"/>
+                  <w:r>
+                    <w:rPr>
+                      <w:rFonts w:ascii="Times New Roman" w:eastAsia="Times New Roman" w:hAnsi="Times New Roman" w:cs="Times New Roman"/>
+                      <w:kern w:val="0"/>
+                      <w:sz w:val="24"/>
+                      <w:szCs w:val="24"/>
+                      <w:lang w:eastAsia="fr-CH"/>
+                      <w14:ligatures w14:val="none"/>
+                    </w:rPr>
+                    <w:t>".</w:t>
+                  </w:r>
+                  <w:r>
+                    <w:rPr>
+                      <w:rFonts w:ascii="Times New Roman" w:eastAsia="Times New Roman" w:hAnsi="Times New Roman" w:cs="Times New Roman"/>
+                      <w:kern w:val="0"/>
+                      <w:sz w:val="24"/>
+                      <w:szCs w:val="24"/>
+                      <w:lang w:eastAsia="fr-CH"/>
+                      <w14:ligatures w14:val="none"/>
+                    </w:rPr>
+                    <w:br/>
+                    <w:t>2. Je sélectionne un fichier au format non supporté.</w:t>
+                  </w:r>
+                  <w:r>
+                    <w:rPr>
+                      <w:rFonts w:ascii="Times New Roman" w:eastAsia="Times New Roman" w:hAnsi="Times New Roman" w:cs="Times New Roman"/>
+                      <w:kern w:val="0"/>
+                      <w:sz w:val="24"/>
+                      <w:szCs w:val="24"/>
+                      <w:lang w:eastAsia="fr-CH"/>
+                      <w14:ligatures w14:val="none"/>
+                    </w:rPr>
+                    <w:br/>
+                  </w:r>
+                  <w:r>
+                    <w:rPr>
+                      <w:rFonts w:ascii="Times New Roman" w:eastAsia="Times New Roman" w:hAnsi="Times New Roman" w:cs="Times New Roman"/>
+                      <w:kern w:val="0"/>
+                      <w:sz w:val="24"/>
+                      <w:szCs w:val="24"/>
+                      <w:lang w:eastAsia="fr-CH"/>
+                      <w14:ligatures w14:val="none"/>
+                    </w:rPr>
+                    <w:lastRenderedPageBreak/>
+                    <w:t xml:space="preserve">3. Un message d’erreur s’affiche : </w:t>
+                  </w:r>
+                  <w:r>
+                    <w:rPr>
+                      <w:rFonts w:ascii="Times New Roman" w:eastAsia="Times New Roman" w:hAnsi="Times New Roman" w:cs="Times New Roman"/>
+                      <w:i/>
+                      <w:iCs/>
+                      <w:kern w:val="0"/>
+                      <w:sz w:val="24"/>
+                      <w:szCs w:val="24"/>
+                      <w:lang w:eastAsia="fr-CH"/>
+                      <w14:ligatures w14:val="none"/>
+                    </w:rPr>
+                    <w:t>"Format non pris en charge."</w:t>
+                  </w:r>
+                  <w:r>
+                    <w:rPr>
+                      <w:rFonts w:ascii="Times New Roman" w:eastAsia="Times New Roman" w:hAnsi="Times New Roman" w:cs="Times New Roman"/>
+                      <w:kern w:val="0"/>
+                      <w:sz w:val="24"/>
+                      <w:szCs w:val="24"/>
+                      <w:lang w:eastAsia="fr-CH"/>
+                      <w14:ligatures w14:val="none"/>
+                    </w:rPr>
+                    <w:br/>
+                  </w:r>
+                  <w:r>
+                    <w:rPr>
+                      <w:rFonts w:ascii="Times New Roman" w:eastAsia="Times New Roman" w:hAnsi="Times New Roman" w:cs="Times New Roman"/>
+                      <w:kern w:val="0"/>
+                      <w:sz w:val="24"/>
+                      <w:szCs w:val="24"/>
+                      <w:lang w:eastAsia="fr-CH"/>
+                      <w14:ligatures w14:val="none"/>
+                    </w:rPr>
+                    <w:br/>
+                    <w:t xml:space="preserve">- </w:t>
+                  </w:r>
+                  <w:r>
+                    <w:rPr>
+                      <w:rFonts w:ascii="Times New Roman" w:eastAsia="Times New Roman" w:hAnsi="Times New Roman" w:cs="Times New Roman"/>
+                      <w:b/>
+                      <w:bCs/>
+                      <w:kern w:val="0"/>
+                      <w:sz w:val="24"/>
+                      <w:szCs w:val="24"/>
+                      <w:lang w:eastAsia="fr-CH"/>
+                      <w14:ligatures w14:val="none"/>
+                    </w:rPr>
+                    <w:t>Ajout d'un fichier déjà présent :</w:t>
+                  </w:r>
+                  <w:r>
+                    <w:rPr>
+                      <w:rFonts w:ascii="Times New Roman" w:eastAsia="Times New Roman" w:hAnsi="Times New Roman" w:cs="Times New Roman"/>
+                      <w:kern w:val="0"/>
+                      <w:sz w:val="24"/>
+                      <w:szCs w:val="24"/>
+                      <w:lang w:eastAsia="fr-CH"/>
+                      <w14:ligatures w14:val="none"/>
+                    </w:rPr>
+                    <w:br/>
+                    <w:t>1. J'essaie d’ajouter un fichier déjà importé.</w:t>
+                  </w:r>
+                  <w:r>
+                    <w:rPr>
+                      <w:rFonts w:ascii="Times New Roman" w:eastAsia="Times New Roman" w:hAnsi="Times New Roman" w:cs="Times New Roman"/>
+                      <w:kern w:val="0"/>
+                      <w:sz w:val="24"/>
+                      <w:szCs w:val="24"/>
+                      <w:lang w:eastAsia="fr-CH"/>
+                      <w14:ligatures w14:val="none"/>
+                    </w:rPr>
+                    <w:br/>
+                    <w:t xml:space="preserve">2. Un message s'affiche : </w:t>
+                  </w:r>
+                  <w:r>
+                    <w:rPr>
+                      <w:rFonts w:ascii="Times New Roman" w:eastAsia="Times New Roman" w:hAnsi="Times New Roman" w:cs="Times New Roman"/>
+                      <w:i/>
+                      <w:iCs/>
+                      <w:kern w:val="0"/>
+                      <w:sz w:val="24"/>
+                      <w:szCs w:val="24"/>
+                      <w:lang w:eastAsia="fr-CH"/>
+                      <w14:ligatures w14:val="none"/>
+                    </w:rPr>
+                    <w:t>"Fichier déjà existant dans la bibliothèque."</w:t>
+                  </w:r>
+                </w:p>
+              </w:tc>
+            </w:tr>
+          </w:tbl>
+          <w:p>
+            <w:pPr>
+              <w:rPr>
+                <w:rFonts w:ascii="Times New Roman" w:eastAsia="Times New Roman" w:hAnsi="Times New Roman" w:cs="Times New Roman"/>
+                <w:vanish/>
+                <w:kern w:val="0"/>
+                <w:sz w:val="24"/>
+                <w:szCs w:val="24"/>
+                <w:lang w:eastAsia="fr-CH"/>
+                <w14:ligatures w14:val="none"/>
+              </w:rPr>
+            </w:pPr>
+          </w:p>
+        </w:tc>
+      </w:tr>
+      <w:tr>
+        <w:tc>
+          <w:tcPr>
+            <w:cnfStyle w:val="001000000000" w:firstRow="0" w:lastRow="0" w:firstColumn="1" w:lastColumn="0" w:oddVBand="0" w:evenVBand="0" w:oddHBand="0" w:evenHBand="0" w:firstRowFirstColumn="0" w:firstRowLastColumn="0" w:lastRowFirstColumn="0" w:lastRowLastColumn="0"/>
+            <w:tcW w:w="9062" w:type="dxa"/>
+          </w:tcPr>
+          <w:tbl>
+            <w:tblPr>
+              <w:tblW w:w="0" w:type="auto"/>
+              <w:tblCellSpacing w:w="15" w:type="dxa"/>
+              <w:tblBorders>
+                <w:insideH w:val="single" w:sz="4" w:space="0" w:color="auto"/>
+                <w:insideV w:val="single" w:sz="4" w:space="0" w:color="auto"/>
+              </w:tblBorders>
+              <w:tblCellMar>
+                <w:top w:w="15" w:type="dxa"/>
+                <w:left w:w="15" w:type="dxa"/>
+                <w:bottom w:w="15" w:type="dxa"/>
+                <w:right w:w="15" w:type="dxa"/>
+              </w:tblCellMar>
+              <w:tblLook w:val="04A0" w:firstRow="1" w:lastRow="0" w:firstColumn="1" w:lastColumn="0" w:noHBand="0" w:noVBand="1"/>
+            </w:tblPr>
+            <w:tblGrid>
+              <w:gridCol w:w="1811"/>
+              <w:gridCol w:w="3222"/>
+              <w:gridCol w:w="3813"/>
+            </w:tblGrid>
+            <w:tr>
+              <w:trPr>
+                <w:tblCellSpacing w:w="15" w:type="dxa"/>
+              </w:trPr>
+              <w:tc>
+                <w:tcPr>
+                  <w:tcW w:w="0" w:type="auto"/>
+                  <w:vAlign w:val="center"/>
+                  <w:hideMark/>
+                </w:tcPr>
+                <w:p>
+                  <w:pPr>
+                    <w:framePr w:hSpace="141" w:wrap="around" w:vAnchor="text" w:hAnchor="text" w:y="1"/>
+                    <w:spacing w:after="0" w:line="240" w:lineRule="auto"/>
+                    <w:suppressOverlap/>
+                    <w:rPr>
+                      <w:rFonts w:ascii="Times New Roman" w:eastAsia="Times New Roman" w:hAnsi="Times New Roman" w:cs="Times New Roman"/>
+                      <w:kern w:val="0"/>
+                      <w:sz w:val="24"/>
+                      <w:szCs w:val="24"/>
+                      <w:lang w:eastAsia="fr-CH"/>
+                      <w14:ligatures w14:val="none"/>
+                    </w:rPr>
+                  </w:pPr>
+                  <w:r>
+                    <w:rPr>
+                      <w:rFonts w:ascii="Times New Roman" w:eastAsia="Times New Roman" w:hAnsi="Times New Roman" w:cs="Times New Roman"/>
+                      <w:b/>
+                      <w:bCs/>
+                      <w:kern w:val="0"/>
+                      <w:sz w:val="24"/>
+                      <w:szCs w:val="24"/>
+                      <w:lang w:eastAsia="fr-CH"/>
+                      <w14:ligatures w14:val="none"/>
+                    </w:rPr>
+                    <w:lastRenderedPageBreak/>
+                    <w:t>Configuration Broker</w:t>
+                  </w:r>
+                </w:p>
+              </w:tc>
+              <w:tc>
+                <w:tcPr>
+                  <w:tcW w:w="0" w:type="auto"/>
+                  <w:vAlign w:val="center"/>
+                  <w:hideMark/>
+                </w:tcPr>
+                <w:p>
+                  <w:pPr>
+                    <w:framePr w:hSpace="141" w:wrap="around" w:vAnchor="text" w:hAnchor="text" w:y="1"/>
+                    <w:spacing w:after="0" w:line="240" w:lineRule="auto"/>
+                    <w:suppressOverlap/>
+                    <w:rPr>
+                      <w:rFonts w:ascii="Times New Roman" w:eastAsia="Times New Roman" w:hAnsi="Times New Roman" w:cs="Times New Roman"/>
+                      <w:kern w:val="0"/>
+                      <w:sz w:val="24"/>
+                      <w:szCs w:val="24"/>
+                      <w:lang w:eastAsia="fr-CH"/>
+                      <w14:ligatures w14:val="none"/>
+                    </w:rPr>
+                  </w:pPr>
+                  <w:r>
+                    <w:rPr>
+                      <w:rFonts w:ascii="Times New Roman" w:eastAsia="Times New Roman" w:hAnsi="Times New Roman" w:cs="Times New Roman"/>
+                      <w:kern w:val="0"/>
+                      <w:sz w:val="24"/>
+                      <w:szCs w:val="24"/>
+                      <w:lang w:eastAsia="fr-CH"/>
+                      <w14:ligatures w14:val="none"/>
+                    </w:rPr>
+                    <w:t>J'ai besoin de configurer un broker pour me connecter à différents serveurs.</w:t>
+                  </w:r>
+                </w:p>
+              </w:tc>
+              <w:tc>
+                <w:tcPr>
+                  <w:tcW w:w="0" w:type="auto"/>
+                  <w:vAlign w:val="center"/>
+                  <w:hideMark/>
+                </w:tcPr>
+                <w:p>
+                  <w:pPr>
+                    <w:framePr w:hSpace="141" w:wrap="around" w:vAnchor="text" w:hAnchor="text" w:y="1"/>
+                    <w:spacing w:after="0" w:line="240" w:lineRule="auto"/>
+                    <w:suppressOverlap/>
+                    <w:rPr>
+                      <w:rFonts w:ascii="Times New Roman" w:eastAsia="Times New Roman" w:hAnsi="Times New Roman" w:cs="Times New Roman"/>
+                      <w:kern w:val="0"/>
+                      <w:sz w:val="24"/>
+                      <w:szCs w:val="24"/>
+                      <w:lang w:eastAsia="fr-CH"/>
+                      <w14:ligatures w14:val="none"/>
+                    </w:rPr>
+                  </w:pPr>
+                  <w:r>
+                    <w:rPr>
+                      <w:rFonts w:ascii="Times New Roman" w:eastAsia="Times New Roman" w:hAnsi="Times New Roman" w:cs="Times New Roman"/>
+                      <w:kern w:val="0"/>
+                      <w:sz w:val="24"/>
+                      <w:szCs w:val="24"/>
+                      <w:lang w:eastAsia="fr-CH"/>
+                      <w14:ligatures w14:val="none"/>
+                    </w:rPr>
+                    <w:t xml:space="preserve">- </w:t>
+                  </w:r>
+                  <w:r>
+                    <w:rPr>
+                      <w:rFonts w:ascii="Times New Roman" w:eastAsia="Times New Roman" w:hAnsi="Times New Roman" w:cs="Times New Roman"/>
+                      <w:b/>
+                      <w:bCs/>
+                      <w:kern w:val="0"/>
+                      <w:sz w:val="24"/>
+                      <w:szCs w:val="24"/>
+                      <w:lang w:eastAsia="fr-CH"/>
+                      <w14:ligatures w14:val="none"/>
+                    </w:rPr>
+                    <w:t>Connexion valide :</w:t>
+                  </w:r>
+                  <w:r>
+                    <w:rPr>
+                      <w:rFonts w:ascii="Times New Roman" w:eastAsia="Times New Roman" w:hAnsi="Times New Roman" w:cs="Times New Roman"/>
+                      <w:kern w:val="0"/>
+                      <w:sz w:val="24"/>
+                      <w:szCs w:val="24"/>
+                      <w:lang w:eastAsia="fr-CH"/>
+                      <w14:ligatures w14:val="none"/>
+                    </w:rPr>
+                    <w:br/>
+                    <w:t>1. Je clique sur l'icône de configuration du broker.</w:t>
+                  </w:r>
+                  <w:r>
+                    <w:rPr>
+                      <w:rFonts w:ascii="Times New Roman" w:eastAsia="Times New Roman" w:hAnsi="Times New Roman" w:cs="Times New Roman"/>
+                      <w:kern w:val="0"/>
+                      <w:sz w:val="24"/>
+                      <w:szCs w:val="24"/>
+                      <w:lang w:eastAsia="fr-CH"/>
+                      <w14:ligatures w14:val="none"/>
+                    </w:rPr>
+                    <w:br/>
+                    <w:t>2. Une fenêtre s’ouvre.</w:t>
+                  </w:r>
+                  <w:r>
+                    <w:rPr>
+                      <w:rFonts w:ascii="Times New Roman" w:eastAsia="Times New Roman" w:hAnsi="Times New Roman" w:cs="Times New Roman"/>
+                      <w:kern w:val="0"/>
+                      <w:sz w:val="24"/>
+                      <w:szCs w:val="24"/>
+                      <w:lang w:eastAsia="fr-CH"/>
+                      <w14:ligatures w14:val="none"/>
+                    </w:rPr>
+                    <w:br/>
+                    <w:t>3. Je saisis les paramètres du broker (IP, port, identifiants).</w:t>
+                  </w:r>
+                  <w:r>
+                    <w:rPr>
+                      <w:rFonts w:ascii="Times New Roman" w:eastAsia="Times New Roman" w:hAnsi="Times New Roman" w:cs="Times New Roman"/>
+                      <w:kern w:val="0"/>
+                      <w:sz w:val="24"/>
+                      <w:szCs w:val="24"/>
+                      <w:lang w:eastAsia="fr-CH"/>
+                      <w14:ligatures w14:val="none"/>
+                    </w:rPr>
+                    <w:br/>
+                    <w:t>4. Je clique sur "Se connecter".</w:t>
+                  </w:r>
+                  <w:r>
+                    <w:rPr>
+                      <w:rFonts w:ascii="Times New Roman" w:eastAsia="Times New Roman" w:hAnsi="Times New Roman" w:cs="Times New Roman"/>
+                      <w:kern w:val="0"/>
+                      <w:sz w:val="24"/>
+                      <w:szCs w:val="24"/>
+                      <w:lang w:eastAsia="fr-CH"/>
+                      <w14:ligatures w14:val="none"/>
+                    </w:rPr>
+                    <w:br/>
+                    <w:t>5. La connexion est établie et la liste des musiques/vidéos se met à jour.</w:t>
+                  </w:r>
+                  <w:r>
+                    <w:rPr>
+                      <w:rFonts w:ascii="Times New Roman" w:eastAsia="Times New Roman" w:hAnsi="Times New Roman" w:cs="Times New Roman"/>
+                      <w:kern w:val="0"/>
+                      <w:sz w:val="24"/>
+                      <w:szCs w:val="24"/>
+                      <w:lang w:eastAsia="fr-CH"/>
+                      <w14:ligatures w14:val="none"/>
+                    </w:rPr>
+                    <w:br/>
+                  </w:r>
+                  <w:r>
+                    <w:rPr>
+                      <w:rFonts w:ascii="Times New Roman" w:eastAsia="Times New Roman" w:hAnsi="Times New Roman" w:cs="Times New Roman"/>
+                      <w:kern w:val="0"/>
+                      <w:sz w:val="24"/>
+                      <w:szCs w:val="24"/>
+                      <w:lang w:eastAsia="fr-CH"/>
+                      <w14:ligatures w14:val="none"/>
+                    </w:rPr>
+                    <w:br/>
+                    <w:t xml:space="preserve">- </w:t>
+                  </w:r>
+                  <w:r>
+                    <w:rPr>
+                      <w:rFonts w:ascii="Times New Roman" w:eastAsia="Times New Roman" w:hAnsi="Times New Roman" w:cs="Times New Roman"/>
+                      <w:b/>
+                      <w:bCs/>
+                      <w:kern w:val="0"/>
+                      <w:sz w:val="24"/>
+                      <w:szCs w:val="24"/>
+                      <w:lang w:eastAsia="fr-CH"/>
+                      <w14:ligatures w14:val="none"/>
+                    </w:rPr>
+                    <w:t>Connexion invalide :</w:t>
+                  </w:r>
+                  <w:r>
+                    <w:rPr>
+                      <w:rFonts w:ascii="Times New Roman" w:eastAsia="Times New Roman" w:hAnsi="Times New Roman" w:cs="Times New Roman"/>
+                      <w:kern w:val="0"/>
+                      <w:sz w:val="24"/>
+                      <w:szCs w:val="24"/>
+                      <w:lang w:eastAsia="fr-CH"/>
+                      <w14:ligatures w14:val="none"/>
+                    </w:rPr>
+                    <w:br/>
+                    <w:t>1. Je saisis des informations incorrectes dans la fenêtre de configuration.</w:t>
+                  </w:r>
+                  <w:r>
+                    <w:rPr>
+                      <w:rFonts w:ascii="Times New Roman" w:eastAsia="Times New Roman" w:hAnsi="Times New Roman" w:cs="Times New Roman"/>
+                      <w:kern w:val="0"/>
+                      <w:sz w:val="24"/>
+                      <w:szCs w:val="24"/>
+                      <w:lang w:eastAsia="fr-CH"/>
+                      <w14:ligatures w14:val="none"/>
+                    </w:rPr>
+                    <w:br/>
+                    <w:t>2. Je clique sur "Se connecter".</w:t>
+                  </w:r>
+                  <w:r>
+                    <w:rPr>
+                      <w:rFonts w:ascii="Times New Roman" w:eastAsia="Times New Roman" w:hAnsi="Times New Roman" w:cs="Times New Roman"/>
+                      <w:kern w:val="0"/>
+                      <w:sz w:val="24"/>
+                      <w:szCs w:val="24"/>
+                      <w:lang w:eastAsia="fr-CH"/>
+                      <w14:ligatures w14:val="none"/>
+                    </w:rPr>
+                    <w:br/>
+                    <w:t xml:space="preserve">3. Un message d'erreur s'affiche : </w:t>
+                  </w:r>
+                  <w:r>
+                    <w:rPr>
+                      <w:rFonts w:ascii="Times New Roman" w:eastAsia="Times New Roman" w:hAnsi="Times New Roman" w:cs="Times New Roman"/>
+                      <w:i/>
+                      <w:iCs/>
+                      <w:kern w:val="0"/>
+                      <w:sz w:val="24"/>
+                      <w:szCs w:val="24"/>
+                      <w:lang w:eastAsia="fr-CH"/>
+                      <w14:ligatures w14:val="none"/>
+                    </w:rPr>
+                    <w:t>"Connexion échouée. Vérifiez vos paramètres."</w:t>
+                  </w:r>
+                </w:p>
+              </w:tc>
+            </w:tr>
+          </w:tbl>
+          <w:p/>
+        </w:tc>
+      </w:tr>
     </w:tbl>
-    <w:p/>
     <w:p/>
     <w:sectPr>
       <w:pgSz w:w="11906" w:h="16838"/>
@@ -2279,6 +3364,249 @@
       </w:tblBorders>
     </w:tblPr>
   </w:style>
+  <w:style w:type="character" w:styleId="lev">
+    <w:name w:val="Strong"/>
+    <w:basedOn w:val="Policepardfaut"/>
+    <w:uiPriority w:val="22"/>
+    <w:qFormat/>
+    <w:rsid w:val="007C3DAC"/>
+    <w:rPr>
+      <w:b/>
+      <w:bCs/>
+    </w:rPr>
+  </w:style>
+  <w:style w:type="character" w:styleId="Accentuation">
+    <w:name w:val="Emphasis"/>
+    <w:basedOn w:val="Policepardfaut"/>
+    <w:uiPriority w:val="20"/>
+    <w:qFormat/>
+    <w:rsid w:val="007C3DAC"/>
+    <w:rPr>
+      <w:i/>
+      <w:iCs/>
+    </w:rPr>
+  </w:style>
+  <w:style w:type="paragraph" w:customStyle="1" w:styleId="DecimalAligned">
+    <w:name w:val="Decimal Aligned"/>
+    <w:basedOn w:val="Normal"/>
+    <w:uiPriority w:val="40"/>
+    <w:qFormat/>
+    <w:rsid w:val="007C3DAC"/>
+    <w:pPr>
+      <w:tabs>
+        <w:tab w:val="decimal" w:pos="360"/>
+      </w:tabs>
+      <w:spacing w:after="200" w:line="276" w:lineRule="auto"/>
+    </w:pPr>
+    <w:rPr>
+      <w:rFonts w:eastAsiaTheme="minorEastAsia" w:cs="Times New Roman"/>
+      <w:kern w:val="0"/>
+      <w:lang w:eastAsia="fr-CH"/>
+      <w14:ligatures w14:val="none"/>
+    </w:rPr>
+  </w:style>
+  <w:style w:type="paragraph" w:styleId="Notedebasdepage">
+    <w:name w:val="footnote text"/>
+    <w:basedOn w:val="Normal"/>
+    <w:link w:val="NotedebasdepageCar"/>
+    <w:uiPriority w:val="99"/>
+    <w:unhideWhenUsed/>
+    <w:rsid w:val="007C3DAC"/>
+    <w:pPr>
+      <w:spacing w:after="0" w:line="240" w:lineRule="auto"/>
+    </w:pPr>
+    <w:rPr>
+      <w:rFonts w:eastAsiaTheme="minorEastAsia" w:cs="Times New Roman"/>
+      <w:kern w:val="0"/>
+      <w:sz w:val="20"/>
+      <w:szCs w:val="20"/>
+      <w:lang w:eastAsia="fr-CH"/>
+      <w14:ligatures w14:val="none"/>
+    </w:rPr>
+  </w:style>
+  <w:style w:type="character" w:customStyle="1" w:styleId="NotedebasdepageCar">
+    <w:name w:val="Note de bas de page Car"/>
+    <w:basedOn w:val="Policepardfaut"/>
+    <w:link w:val="Notedebasdepage"/>
+    <w:uiPriority w:val="99"/>
+    <w:rsid w:val="007C3DAC"/>
+    <w:rPr>
+      <w:rFonts w:eastAsiaTheme="minorEastAsia" w:cs="Times New Roman"/>
+      <w:kern w:val="0"/>
+      <w:sz w:val="20"/>
+      <w:szCs w:val="20"/>
+      <w:lang w:eastAsia="fr-CH"/>
+      <w14:ligatures w14:val="none"/>
+    </w:rPr>
+  </w:style>
+  <w:style w:type="character" w:styleId="Accentuationlgre">
+    <w:name w:val="Subtle Emphasis"/>
+    <w:basedOn w:val="Policepardfaut"/>
+    <w:uiPriority w:val="19"/>
+    <w:qFormat/>
+    <w:rsid w:val="007C3DAC"/>
+    <w:rPr>
+      <w:i/>
+      <w:iCs/>
+    </w:rPr>
+  </w:style>
+  <w:style w:type="table" w:styleId="Trameclaire-Accent1">
+    <w:name w:val="Light Shading Accent 1"/>
+    <w:basedOn w:val="TableauNormal"/>
+    <w:uiPriority w:val="60"/>
+    <w:rsid w:val="007C3DAC"/>
+    <w:pPr>
+      <w:spacing w:after="0" w:line="240" w:lineRule="auto"/>
+    </w:pPr>
+    <w:rPr>
+      <w:rFonts w:eastAsiaTheme="minorEastAsia"/>
+      <w:color w:val="2F5496" w:themeColor="accent1" w:themeShade="BF"/>
+      <w:kern w:val="0"/>
+      <w:lang w:eastAsia="fr-CH"/>
+      <w14:ligatures w14:val="none"/>
+    </w:rPr>
+    <w:tblPr>
+      <w:tblStyleRowBandSize w:val="1"/>
+      <w:tblStyleColBandSize w:val="1"/>
+      <w:tblBorders>
+        <w:top w:val="single" w:sz="8" w:space="0" w:color="4472C4" w:themeColor="accent1"/>
+        <w:bottom w:val="single" w:sz="8" w:space="0" w:color="4472C4" w:themeColor="accent1"/>
+      </w:tblBorders>
+    </w:tblPr>
+    <w:tblStylePr w:type="firstRow">
+      <w:pPr>
+        <w:spacing w:before="0" w:after="0" w:line="240" w:lineRule="auto"/>
+      </w:pPr>
+      <w:rPr>
+        <w:b/>
+        <w:bCs/>
+      </w:rPr>
+      <w:tblPr/>
+      <w:tcPr>
+        <w:tcBorders>
+          <w:top w:val="single" w:sz="8" w:space="0" w:color="4472C4" w:themeColor="accent1"/>
+          <w:left w:val="nil"/>
+          <w:bottom w:val="single" w:sz="8" w:space="0" w:color="4472C4" w:themeColor="accent1"/>
+          <w:right w:val="nil"/>
+          <w:insideH w:val="nil"/>
+          <w:insideV w:val="nil"/>
+        </w:tcBorders>
+      </w:tcPr>
+    </w:tblStylePr>
+    <w:tblStylePr w:type="lastRow">
+      <w:pPr>
+        <w:spacing w:before="0" w:after="0" w:line="240" w:lineRule="auto"/>
+      </w:pPr>
+      <w:rPr>
+        <w:b/>
+        <w:bCs/>
+      </w:rPr>
+      <w:tblPr/>
+      <w:tcPr>
+        <w:tcBorders>
+          <w:top w:val="single" w:sz="8" w:space="0" w:color="4472C4" w:themeColor="accent1"/>
+          <w:left w:val="nil"/>
+          <w:bottom w:val="single" w:sz="8" w:space="0" w:color="4472C4" w:themeColor="accent1"/>
+          <w:right w:val="nil"/>
+          <w:insideH w:val="nil"/>
+          <w:insideV w:val="nil"/>
+        </w:tcBorders>
+      </w:tcPr>
+    </w:tblStylePr>
+    <w:tblStylePr w:type="firstCol">
+      <w:rPr>
+        <w:b/>
+        <w:bCs/>
+      </w:rPr>
+    </w:tblStylePr>
+    <w:tblStylePr w:type="lastCol">
+      <w:rPr>
+        <w:b/>
+        <w:bCs/>
+      </w:rPr>
+    </w:tblStylePr>
+    <w:tblStylePr w:type="band1Vert">
+      <w:tblPr/>
+      <w:tcPr>
+        <w:tcBorders>
+          <w:left w:val="nil"/>
+          <w:right w:val="nil"/>
+          <w:insideH w:val="nil"/>
+          <w:insideV w:val="nil"/>
+        </w:tcBorders>
+        <w:shd w:val="clear" w:color="auto" w:fill="D0DBF0" w:themeFill="accent1" w:themeFillTint="3F"/>
+      </w:tcPr>
+    </w:tblStylePr>
+    <w:tblStylePr w:type="band1Horz">
+      <w:tblPr/>
+      <w:tcPr>
+        <w:tcBorders>
+          <w:left w:val="nil"/>
+          <w:right w:val="nil"/>
+          <w:insideH w:val="nil"/>
+          <w:insideV w:val="nil"/>
+        </w:tcBorders>
+        <w:shd w:val="clear" w:color="auto" w:fill="D0DBF0" w:themeFill="accent1" w:themeFillTint="3F"/>
+      </w:tcPr>
+    </w:tblStylePr>
+  </w:style>
+  <w:style w:type="table" w:styleId="TableauGrille1Clair">
+    <w:name w:val="Grid Table 1 Light"/>
+    <w:basedOn w:val="TableauNormal"/>
+    <w:uiPriority w:val="46"/>
+    <w:rsid w:val="007C3DAC"/>
+    <w:pPr>
+      <w:spacing w:after="0" w:line="240" w:lineRule="auto"/>
+    </w:pPr>
+    <w:tblPr>
+      <w:tblStyleRowBandSize w:val="1"/>
+      <w:tblStyleColBandSize w:val="1"/>
+      <w:tblBorders>
+        <w:top w:val="single" w:sz="4" w:space="0" w:color="999999" w:themeColor="text1" w:themeTint="66"/>
+        <w:left w:val="single" w:sz="4" w:space="0" w:color="999999" w:themeColor="text1" w:themeTint="66"/>
+        <w:bottom w:val="single" w:sz="4" w:space="0" w:color="999999" w:themeColor="text1" w:themeTint="66"/>
+        <w:right w:val="single" w:sz="4" w:space="0" w:color="999999" w:themeColor="text1" w:themeTint="66"/>
+        <w:insideH w:val="single" w:sz="4" w:space="0" w:color="999999" w:themeColor="text1" w:themeTint="66"/>
+        <w:insideV w:val="single" w:sz="4" w:space="0" w:color="999999" w:themeColor="text1" w:themeTint="66"/>
+      </w:tblBorders>
+    </w:tblPr>
+    <w:tblStylePr w:type="firstRow">
+      <w:rPr>
+        <w:b/>
+        <w:bCs/>
+      </w:rPr>
+      <w:tblPr/>
+      <w:tcPr>
+        <w:tcBorders>
+          <w:bottom w:val="single" w:sz="12" w:space="0" w:color="666666" w:themeColor="text1" w:themeTint="99"/>
+        </w:tcBorders>
+      </w:tcPr>
+    </w:tblStylePr>
+    <w:tblStylePr w:type="lastRow">
+      <w:rPr>
+        <w:b/>
+        <w:bCs/>
+      </w:rPr>
+      <w:tblPr/>
+      <w:tcPr>
+        <w:tcBorders>
+          <w:top w:val="double" w:sz="2" w:space="0" w:color="666666" w:themeColor="text1" w:themeTint="99"/>
+        </w:tcBorders>
+      </w:tcPr>
+    </w:tblStylePr>
+    <w:tblStylePr w:type="firstCol">
+      <w:rPr>
+        <w:b/>
+        <w:bCs/>
+      </w:rPr>
+    </w:tblStylePr>
+    <w:tblStylePr w:type="lastCol">
+      <w:rPr>
+        <w:b/>
+        <w:bCs/>
+      </w:rPr>
+    </w:tblStylePr>
+  </w:style>
 </w:styles>
 </file>
 
@@ -2575,4 +3903,16 @@
     </a:ext>
   </a:extLst>
 </a:theme>
+</file>
+
+<file path=customXml/item1.xml><?xml version="1.0" encoding="utf-8"?>
+<b:Sources xmlns:b="http://schemas.openxmlformats.org/officeDocument/2006/bibliography" xmlns="http://schemas.openxmlformats.org/officeDocument/2006/bibliography" SelectedStyle="\APASixthEditionOfficeOnline.xsl" StyleName="APA" Version="6"/>
+</file>
+
+<file path=customXml/itemProps1.xml><?xml version="1.0" encoding="utf-8"?>
+<ds:datastoreItem xmlns:ds="http://schemas.openxmlformats.org/officeDocument/2006/customXml" ds:itemID="{50E681FA-269A-418A-8CCF-3A6DF2938C04}">
+  <ds:schemaRefs>
+    <ds:schemaRef ds:uri="http://schemas.openxmlformats.org/officeDocument/2006/bibliography"/>
+  </ds:schemaRefs>
+</ds:datastoreItem>
 </file>
</xml_diff>

<commit_message>
Feat : (Form1.cs) Creation méthode "updateListeFichiersLocaux"
30m-WIP
Création d'une méthode qui va prendre une liste d'objet "mediaDatas" en paramètre et selon les données des objets remplir "ListeFichierLocaux", la liste des musiques locales. Méthode bien avancé mais il est possible qu'une refactorisation s'impose afin d'améliorer l'UI, actuellement dans l'affichage on ne voit même pas tout le titre si il dépasse la dizaine de caractère (de même pr lartiste).
</commit_message>
<xml_diff>
--- a/Doc/JulMares-Rapport-P_BitRuisseau.docx
+++ b/Doc/JulMares-Rapport-P_BitRuisseau.docx
@@ -54,11 +54,9 @@
       <w:r>
         <w:t xml:space="preserve">Page </w:t>
       </w:r>
-      <w:proofErr w:type="spellStart"/>
       <w:r>
         <w:t>MediaPlayer</w:t>
       </w:r>
-      <w:proofErr w:type="spellEnd"/>
     </w:p>
     <w:tbl>
       <w:tblPr>
@@ -84,7 +82,6 @@
                 <w:bCs/>
               </w:rPr>
             </w:pPr>
-            <w:proofErr w:type="spellStart"/>
             <w:r>
               <w:rPr>
                 <w:b/>
@@ -92,7 +89,6 @@
               </w:rPr>
               <w:t>Elements</w:t>
             </w:r>
-            <w:proofErr w:type="spellEnd"/>
           </w:p>
         </w:tc>
         <w:tc>
@@ -173,15 +169,7 @@
           </w:tcPr>
           <w:p>
             <w:r>
-              <w:t>Bouton « </w:t>
-            </w:r>
-            <w:proofErr w:type="spellStart"/>
-            <w:r>
-              <w:t>Mediathèque</w:t>
-            </w:r>
-            <w:proofErr w:type="spellEnd"/>
-            <w:r>
-              <w:t> »</w:t>
+              <w:t>Bouton « Mediathèque »</w:t>
             </w:r>
           </w:p>
         </w:tc>
@@ -191,15 +179,7 @@
           </w:tcPr>
           <w:p>
             <w:r>
-              <w:t>Dirige vers la page « </w:t>
-            </w:r>
-            <w:proofErr w:type="spellStart"/>
-            <w:r>
-              <w:t>Mediathèque</w:t>
-            </w:r>
-            <w:proofErr w:type="spellEnd"/>
-            <w:r>
-              <w:t> »</w:t>
+              <w:t>Dirige vers la page « Mediathèque »</w:t>
             </w:r>
           </w:p>
         </w:tc>
@@ -248,13 +228,8 @@
             <w:tcW w:w="3254" w:type="dxa"/>
           </w:tcPr>
           <w:p>
-            <w:proofErr w:type="spellStart"/>
-            <w:r>
-              <w:t>PlaceHolder</w:t>
-            </w:r>
-            <w:proofErr w:type="spellEnd"/>
-            <w:r>
-              <w:t xml:space="preserve"> « </w:t>
+            <w:r>
+              <w:t>PlaceHolder « </w:t>
             </w:r>
             <w:r>
               <w:rPr>
@@ -414,13 +389,8 @@
         <w:pStyle w:val="Titre2"/>
       </w:pPr>
       <w:r>
-        <w:t xml:space="preserve">Page </w:t>
+        <w:t>Page Mediatheque</w:t>
       </w:r>
-      <w:proofErr w:type="spellStart"/>
-      <w:r>
-        <w:t>Mediatheque</w:t>
-      </w:r>
-      <w:proofErr w:type="spellEnd"/>
     </w:p>
     <w:tbl>
       <w:tblPr>
@@ -446,7 +416,6 @@
                 <w:bCs/>
               </w:rPr>
             </w:pPr>
-            <w:proofErr w:type="spellStart"/>
             <w:r>
               <w:rPr>
                 <w:b/>
@@ -461,7 +430,6 @@
               </w:rPr>
               <w:t>s</w:t>
             </w:r>
-            <w:proofErr w:type="spellEnd"/>
           </w:p>
         </w:tc>
         <w:tc>
@@ -542,15 +510,7 @@
           </w:tcPr>
           <w:p>
             <w:r>
-              <w:t>Bouton « </w:t>
-            </w:r>
-            <w:proofErr w:type="spellStart"/>
-            <w:r>
-              <w:t>MediaPlayer</w:t>
-            </w:r>
-            <w:proofErr w:type="spellEnd"/>
-            <w:r>
-              <w:t> »</w:t>
+              <w:t>Bouton « MediaPlayer »</w:t>
             </w:r>
           </w:p>
         </w:tc>
@@ -560,15 +520,7 @@
           </w:tcPr>
           <w:p>
             <w:r>
-              <w:t>Dirige vers la page « </w:t>
-            </w:r>
-            <w:proofErr w:type="spellStart"/>
-            <w:r>
-              <w:t>MediaPlayer</w:t>
-            </w:r>
-            <w:proofErr w:type="spellEnd"/>
-            <w:r>
-              <w:t> »</w:t>
+              <w:t>Dirige vers la page « MediaPlayer »</w:t>
             </w:r>
           </w:p>
         </w:tc>
@@ -606,7 +558,13 @@
           </w:tcPr>
           <w:p>
             <w:r>
-              <w:t>L’affichage de chaque musique/vidéo contient : son titre, son auteur, sa taille.</w:t>
+              <w:t xml:space="preserve">L’affichage de chaque musique/vidéo contient : son titre, son auteur, sa </w:t>
+            </w:r>
+            <w:r>
+              <w:t>durée</w:t>
+            </w:r>
+            <w:r>
+              <w:t>.</w:t>
             </w:r>
           </w:p>
         </w:tc>
@@ -638,7 +596,13 @@
           </w:tcPr>
           <w:p>
             <w:r>
-              <w:t>L’affichage de chaque musique/vidéo contient : son titre, son auteur, sa taille.</w:t>
+              <w:t xml:space="preserve">L’affichage de chaque musique/vidéo contient : son titre, son auteur, sa </w:t>
+            </w:r>
+            <w:r>
+              <w:t>durée</w:t>
+            </w:r>
+            <w:r>
+              <w:t>.</w:t>
             </w:r>
           </w:p>
         </w:tc>
@@ -678,13 +642,8 @@
             <w:tcW w:w="3259" w:type="dxa"/>
           </w:tcPr>
           <w:p>
-            <w:proofErr w:type="spellStart"/>
-            <w:r>
-              <w:t>PlaceHolders</w:t>
-            </w:r>
-            <w:proofErr w:type="spellEnd"/>
-            <w:r>
-              <w:t xml:space="preserve"> « </w:t>
+            <w:r>
+              <w:t>PlaceHolders « </w:t>
             </w:r>
             <w:r>
               <w:rPr>
@@ -751,20 +710,12 @@
             </w:r>
             <w:r>
               <w:br/>
-            </w:r>
-            <w:proofErr w:type="spellStart"/>
-            <w:r>
               <w:t>username</w:t>
             </w:r>
-            <w:proofErr w:type="spellEnd"/>
             <w:r>
               <w:br/>
-            </w:r>
-            <w:proofErr w:type="spellStart"/>
-            <w:r>
               <w:t>password</w:t>
             </w:r>
-            <w:proofErr w:type="spellEnd"/>
           </w:p>
         </w:tc>
       </w:tr>
@@ -775,15 +726,7 @@
           </w:tcPr>
           <w:p>
             <w:r>
-              <w:t>Icone d’</w:t>
-            </w:r>
-            <w:proofErr w:type="spellStart"/>
-            <w:r>
-              <w:t>Upload</w:t>
-            </w:r>
-            <w:proofErr w:type="spellEnd"/>
-            <w:r>
-              <w:t xml:space="preserve"> (en bas de la liste « Fichier locaux »</w:t>
+              <w:t>Icone d’Upload (en bas de la liste « Fichier locaux »</w:t>
             </w:r>
           </w:p>
         </w:tc>
@@ -1888,107 +1831,31 @@
                       <w:lang w:eastAsia="fr-CH"/>
                       <w14:ligatures w14:val="none"/>
                     </w:rPr>
-                    <w:t xml:space="preserve">Retour vers </w:t>
-                  </w:r>
-                  <w:proofErr w:type="spellStart"/>
-                  <w:r>
-                    <w:rPr>
-                      <w:rFonts w:ascii="Times New Roman" w:eastAsia="Times New Roman" w:hAnsi="Times New Roman" w:cs="Times New Roman"/>
-                      <w:b/>
-                      <w:bCs/>
-                      <w:kern w:val="0"/>
-                      <w:sz w:val="24"/>
-                      <w:szCs w:val="24"/>
-                      <w:lang w:eastAsia="fr-CH"/>
-                      <w14:ligatures w14:val="none"/>
-                    </w:rPr>
-                    <w:t>MediaPlayer</w:t>
-                  </w:r>
-                  <w:proofErr w:type="spellEnd"/>
-                  <w:r>
-                    <w:rPr>
-                      <w:rFonts w:ascii="Times New Roman" w:eastAsia="Times New Roman" w:hAnsi="Times New Roman" w:cs="Times New Roman"/>
-                      <w:b/>
-                      <w:bCs/>
-                      <w:kern w:val="0"/>
-                      <w:sz w:val="24"/>
-                      <w:szCs w:val="24"/>
-                      <w:lang w:eastAsia="fr-CH"/>
-                      <w14:ligatures w14:val="none"/>
-                    </w:rPr>
-                    <w:t xml:space="preserve"> :</w:t>
-                  </w:r>
-                  <w:r>
-                    <w:rPr>
-                      <w:rFonts w:ascii="Times New Roman" w:eastAsia="Times New Roman" w:hAnsi="Times New Roman" w:cs="Times New Roman"/>
-                      <w:kern w:val="0"/>
-                      <w:sz w:val="24"/>
-                      <w:szCs w:val="24"/>
-                      <w:lang w:eastAsia="fr-CH"/>
-                      <w14:ligatures w14:val="none"/>
-                    </w:rPr>
-                    <w:br/>
-                    <w:t>1. Je clique sur le bouton "</w:t>
-                  </w:r>
-                  <w:proofErr w:type="spellStart"/>
-                  <w:r>
-                    <w:rPr>
-                      <w:rFonts w:ascii="Times New Roman" w:eastAsia="Times New Roman" w:hAnsi="Times New Roman" w:cs="Times New Roman"/>
-                      <w:kern w:val="0"/>
-                      <w:sz w:val="24"/>
-                      <w:szCs w:val="24"/>
-                      <w:lang w:eastAsia="fr-CH"/>
-                      <w14:ligatures w14:val="none"/>
-                    </w:rPr>
-                    <w:t>MediaPlayer</w:t>
-                  </w:r>
-                  <w:proofErr w:type="spellEnd"/>
-                  <w:r>
-                    <w:rPr>
-                      <w:rFonts w:ascii="Times New Roman" w:eastAsia="Times New Roman" w:hAnsi="Times New Roman" w:cs="Times New Roman"/>
-                      <w:kern w:val="0"/>
-                      <w:sz w:val="24"/>
-                      <w:szCs w:val="24"/>
-                      <w:lang w:eastAsia="fr-CH"/>
-                      <w14:ligatures w14:val="none"/>
-                    </w:rPr>
-                    <w:t>".</w:t>
-                  </w:r>
-                  <w:r>
-                    <w:rPr>
-                      <w:rFonts w:ascii="Times New Roman" w:eastAsia="Times New Roman" w:hAnsi="Times New Roman" w:cs="Times New Roman"/>
-                      <w:kern w:val="0"/>
-                      <w:sz w:val="24"/>
-                      <w:szCs w:val="24"/>
-                      <w:lang w:eastAsia="fr-CH"/>
-                      <w14:ligatures w14:val="none"/>
-                    </w:rPr>
-                    <w:br/>
-                    <w:t xml:space="preserve">2. Je retourne sur la page </w:t>
-                  </w:r>
-                  <w:proofErr w:type="spellStart"/>
-                  <w:r>
-                    <w:rPr>
-                      <w:rFonts w:ascii="Times New Roman" w:eastAsia="Times New Roman" w:hAnsi="Times New Roman" w:cs="Times New Roman"/>
-                      <w:kern w:val="0"/>
-                      <w:sz w:val="24"/>
-                      <w:szCs w:val="24"/>
-                      <w:lang w:eastAsia="fr-CH"/>
-                      <w14:ligatures w14:val="none"/>
-                    </w:rPr>
-                    <w:t>MediaPlayer</w:t>
-                  </w:r>
-                  <w:proofErr w:type="spellEnd"/>
-                  <w:r>
-                    <w:rPr>
-                      <w:rFonts w:ascii="Times New Roman" w:eastAsia="Times New Roman" w:hAnsi="Times New Roman" w:cs="Times New Roman"/>
-                      <w:kern w:val="0"/>
-                      <w:sz w:val="24"/>
-                      <w:szCs w:val="24"/>
-                      <w:lang w:eastAsia="fr-CH"/>
-                      <w14:ligatures w14:val="none"/>
-                    </w:rPr>
-                    <w:t>.</w:t>
+                    <w:t>Retour vers MediaPlayer :</w:t>
+                  </w:r>
+                  <w:r>
+                    <w:rPr>
+                      <w:rFonts w:ascii="Times New Roman" w:eastAsia="Times New Roman" w:hAnsi="Times New Roman" w:cs="Times New Roman"/>
+                      <w:kern w:val="0"/>
+                      <w:sz w:val="24"/>
+                      <w:szCs w:val="24"/>
+                      <w:lang w:eastAsia="fr-CH"/>
+                      <w14:ligatures w14:val="none"/>
+                    </w:rPr>
+                    <w:br/>
+                    <w:t>1. Je clique sur le bouton "MediaPlayer".</w:t>
+                  </w:r>
+                  <w:r>
+                    <w:rPr>
+                      <w:rFonts w:ascii="Times New Roman" w:eastAsia="Times New Roman" w:hAnsi="Times New Roman" w:cs="Times New Roman"/>
+                      <w:kern w:val="0"/>
+                      <w:sz w:val="24"/>
+                      <w:szCs w:val="24"/>
+                      <w:lang w:eastAsia="fr-CH"/>
+                      <w14:ligatures w14:val="none"/>
+                    </w:rPr>
+                    <w:br/>
+                    <w:t>2. Je retourne sur la page MediaPlayer.</w:t>
                   </w:r>
                 </w:p>
               </w:tc>
@@ -2162,31 +2029,7 @@
                       <w14:ligatures w14:val="none"/>
                     </w:rPr>
                     <w:br/>
-                    <w:t>1. Je clique sur le logo "</w:t>
-                  </w:r>
-                  <w:proofErr w:type="spellStart"/>
-                  <w:r>
-                    <w:rPr>
-                      <w:rFonts w:ascii="Times New Roman" w:eastAsia="Times New Roman" w:hAnsi="Times New Roman" w:cs="Times New Roman"/>
-                      <w:kern w:val="0"/>
-                      <w:sz w:val="24"/>
-                      <w:szCs w:val="24"/>
-                      <w:lang w:eastAsia="fr-CH"/>
-                      <w14:ligatures w14:val="none"/>
-                    </w:rPr>
-                    <w:t>Upload</w:t>
-                  </w:r>
-                  <w:proofErr w:type="spellEnd"/>
-                  <w:r>
-                    <w:rPr>
-                      <w:rFonts w:ascii="Times New Roman" w:eastAsia="Times New Roman" w:hAnsi="Times New Roman" w:cs="Times New Roman"/>
-                      <w:kern w:val="0"/>
-                      <w:sz w:val="24"/>
-                      <w:szCs w:val="24"/>
-                      <w:lang w:eastAsia="fr-CH"/>
-                      <w14:ligatures w14:val="none"/>
-                    </w:rPr>
-                    <w:t>".</w:t>
+                    <w:t>1. Je clique sur le logo "Upload".</w:t>
                   </w:r>
                   <w:r>
                     <w:rPr>
@@ -2270,31 +2113,7 @@
                       <w14:ligatures w14:val="none"/>
                     </w:rPr>
                     <w:br/>
-                    <w:t>1. Je clique sur "</w:t>
-                  </w:r>
-                  <w:proofErr w:type="spellStart"/>
-                  <w:r>
-                    <w:rPr>
-                      <w:rFonts w:ascii="Times New Roman" w:eastAsia="Times New Roman" w:hAnsi="Times New Roman" w:cs="Times New Roman"/>
-                      <w:kern w:val="0"/>
-                      <w:sz w:val="24"/>
-                      <w:szCs w:val="24"/>
-                      <w:lang w:eastAsia="fr-CH"/>
-                      <w14:ligatures w14:val="none"/>
-                    </w:rPr>
-                    <w:t>Upload</w:t>
-                  </w:r>
-                  <w:proofErr w:type="spellEnd"/>
-                  <w:r>
-                    <w:rPr>
-                      <w:rFonts w:ascii="Times New Roman" w:eastAsia="Times New Roman" w:hAnsi="Times New Roman" w:cs="Times New Roman"/>
-                      <w:kern w:val="0"/>
-                      <w:sz w:val="24"/>
-                      <w:szCs w:val="24"/>
-                      <w:lang w:eastAsia="fr-CH"/>
-                      <w14:ligatures w14:val="none"/>
-                    </w:rPr>
-                    <w:t>".</w:t>
+                    <w:t>1. Je clique sur "Upload".</w:t>
                   </w:r>
                   <w:r>
                     <w:rPr>

</xml_diff>

<commit_message>
Feat : Envoyer Catalogue / Recevoir Catalogue
WIP-190m
J'ai pu envoyer mon catalog serializer et recevoir des catalogues serializer et les deserialize sauf que la classe a encore changé de standard dans le nom des de propriétées, class, etcc. Je vais donc devoir tout refactoriser et faire en sorte que ça marche
</commit_message>
<xml_diff>
--- a/Doc/JulMares-Rapport-P_BitRuisseau.docx
+++ b/Doc/JulMares-Rapport-P_BitRuisseau.docx
@@ -54,9 +54,11 @@
       <w:r>
         <w:t xml:space="preserve">Page </w:t>
       </w:r>
+      <w:proofErr w:type="spellStart"/>
       <w:r>
         <w:t>MediaPlayer</w:t>
       </w:r>
+      <w:proofErr w:type="spellEnd"/>
     </w:p>
     <w:tbl>
       <w:tblPr>
@@ -82,6 +84,7 @@
                 <w:bCs/>
               </w:rPr>
             </w:pPr>
+            <w:proofErr w:type="spellStart"/>
             <w:r>
               <w:rPr>
                 <w:b/>
@@ -89,6 +92,7 @@
               </w:rPr>
               <w:t>Elements</w:t>
             </w:r>
+            <w:proofErr w:type="spellEnd"/>
           </w:p>
         </w:tc>
         <w:tc>
@@ -169,7 +173,15 @@
           </w:tcPr>
           <w:p>
             <w:r>
-              <w:t>Bouton « Mediathèque »</w:t>
+              <w:t>Bouton « </w:t>
+            </w:r>
+            <w:proofErr w:type="spellStart"/>
+            <w:r>
+              <w:t>Mediathèque</w:t>
+            </w:r>
+            <w:proofErr w:type="spellEnd"/>
+            <w:r>
+              <w:t> »</w:t>
             </w:r>
           </w:p>
         </w:tc>
@@ -179,7 +191,15 @@
           </w:tcPr>
           <w:p>
             <w:r>
-              <w:t>Dirige vers la page « Mediathèque »</w:t>
+              <w:t>Dirige vers la page « </w:t>
+            </w:r>
+            <w:proofErr w:type="spellStart"/>
+            <w:r>
+              <w:t>Mediathèque</w:t>
+            </w:r>
+            <w:proofErr w:type="spellEnd"/>
+            <w:r>
+              <w:t> »</w:t>
             </w:r>
           </w:p>
         </w:tc>
@@ -228,8 +248,13 @@
             <w:tcW w:w="3254" w:type="dxa"/>
           </w:tcPr>
           <w:p>
-            <w:r>
-              <w:t>PlaceHolder « </w:t>
+            <w:proofErr w:type="spellStart"/>
+            <w:r>
+              <w:t>PlaceHolder</w:t>
+            </w:r>
+            <w:proofErr w:type="spellEnd"/>
+            <w:r>
+              <w:t xml:space="preserve"> « </w:t>
             </w:r>
             <w:r>
               <w:rPr>
@@ -389,8 +414,13 @@
         <w:pStyle w:val="Titre2"/>
       </w:pPr>
       <w:r>
-        <w:t>Page Mediatheque</w:t>
+        <w:t xml:space="preserve">Page </w:t>
       </w:r>
+      <w:proofErr w:type="spellStart"/>
+      <w:r>
+        <w:t>Mediatheque</w:t>
+      </w:r>
+      <w:proofErr w:type="spellEnd"/>
     </w:p>
     <w:tbl>
       <w:tblPr>
@@ -416,6 +446,7 @@
                 <w:bCs/>
               </w:rPr>
             </w:pPr>
+            <w:proofErr w:type="spellStart"/>
             <w:r>
               <w:rPr>
                 <w:b/>
@@ -430,6 +461,7 @@
               </w:rPr>
               <w:t>s</w:t>
             </w:r>
+            <w:proofErr w:type="spellEnd"/>
           </w:p>
         </w:tc>
         <w:tc>
@@ -510,7 +542,15 @@
           </w:tcPr>
           <w:p>
             <w:r>
-              <w:t>Bouton « MediaPlayer »</w:t>
+              <w:t>Bouton « </w:t>
+            </w:r>
+            <w:proofErr w:type="spellStart"/>
+            <w:r>
+              <w:t>MediaPlayer</w:t>
+            </w:r>
+            <w:proofErr w:type="spellEnd"/>
+            <w:r>
+              <w:t> »</w:t>
             </w:r>
           </w:p>
         </w:tc>
@@ -520,7 +560,15 @@
           </w:tcPr>
           <w:p>
             <w:r>
-              <w:t>Dirige vers la page « MediaPlayer »</w:t>
+              <w:t>Dirige vers la page « </w:t>
+            </w:r>
+            <w:proofErr w:type="spellStart"/>
+            <w:r>
+              <w:t>MediaPlayer</w:t>
+            </w:r>
+            <w:proofErr w:type="spellEnd"/>
+            <w:r>
+              <w:t> »</w:t>
             </w:r>
           </w:p>
         </w:tc>
@@ -642,8 +690,13 @@
             <w:tcW w:w="3259" w:type="dxa"/>
           </w:tcPr>
           <w:p>
-            <w:r>
-              <w:t>PlaceHolders « </w:t>
+            <w:proofErr w:type="spellStart"/>
+            <w:r>
+              <w:t>PlaceHolders</w:t>
+            </w:r>
+            <w:proofErr w:type="spellEnd"/>
+            <w:r>
+              <w:t xml:space="preserve"> « </w:t>
             </w:r>
             <w:r>
               <w:rPr>
@@ -710,12 +763,20 @@
             </w:r>
             <w:r>
               <w:br/>
+            </w:r>
+            <w:proofErr w:type="spellStart"/>
+            <w:r>
               <w:t>username</w:t>
             </w:r>
+            <w:proofErr w:type="spellEnd"/>
             <w:r>
               <w:br/>
+            </w:r>
+            <w:proofErr w:type="spellStart"/>
+            <w:r>
               <w:t>password</w:t>
             </w:r>
+            <w:proofErr w:type="spellEnd"/>
           </w:p>
         </w:tc>
       </w:tr>
@@ -726,7 +787,15 @@
           </w:tcPr>
           <w:p>
             <w:r>
-              <w:t>Icone d’Upload (en bas de la liste « Fichier locaux »</w:t>
+              <w:t>Icone d’</w:t>
+            </w:r>
+            <w:proofErr w:type="spellStart"/>
+            <w:r>
+              <w:t>Upload</w:t>
+            </w:r>
+            <w:proofErr w:type="spellEnd"/>
+            <w:r>
+              <w:t xml:space="preserve"> (en bas de la liste « Fichier locaux »</w:t>
             </w:r>
           </w:p>
         </w:tc>
@@ -1831,31 +1900,107 @@
                       <w:lang w:eastAsia="fr-CH"/>
                       <w14:ligatures w14:val="none"/>
                     </w:rPr>
-                    <w:t>Retour vers MediaPlayer :</w:t>
-                  </w:r>
-                  <w:r>
-                    <w:rPr>
-                      <w:rFonts w:ascii="Times New Roman" w:eastAsia="Times New Roman" w:hAnsi="Times New Roman" w:cs="Times New Roman"/>
-                      <w:kern w:val="0"/>
-                      <w:sz w:val="24"/>
-                      <w:szCs w:val="24"/>
-                      <w:lang w:eastAsia="fr-CH"/>
-                      <w14:ligatures w14:val="none"/>
-                    </w:rPr>
-                    <w:br/>
-                    <w:t>1. Je clique sur le bouton "MediaPlayer".</w:t>
-                  </w:r>
-                  <w:r>
-                    <w:rPr>
-                      <w:rFonts w:ascii="Times New Roman" w:eastAsia="Times New Roman" w:hAnsi="Times New Roman" w:cs="Times New Roman"/>
-                      <w:kern w:val="0"/>
-                      <w:sz w:val="24"/>
-                      <w:szCs w:val="24"/>
-                      <w:lang w:eastAsia="fr-CH"/>
-                      <w14:ligatures w14:val="none"/>
-                    </w:rPr>
-                    <w:br/>
-                    <w:t>2. Je retourne sur la page MediaPlayer.</w:t>
+                    <w:t xml:space="preserve">Retour vers </w:t>
+                  </w:r>
+                  <w:proofErr w:type="spellStart"/>
+                  <w:r>
+                    <w:rPr>
+                      <w:rFonts w:ascii="Times New Roman" w:eastAsia="Times New Roman" w:hAnsi="Times New Roman" w:cs="Times New Roman"/>
+                      <w:b/>
+                      <w:bCs/>
+                      <w:kern w:val="0"/>
+                      <w:sz w:val="24"/>
+                      <w:szCs w:val="24"/>
+                      <w:lang w:eastAsia="fr-CH"/>
+                      <w14:ligatures w14:val="none"/>
+                    </w:rPr>
+                    <w:t>MediaPlayer</w:t>
+                  </w:r>
+                  <w:proofErr w:type="spellEnd"/>
+                  <w:r>
+                    <w:rPr>
+                      <w:rFonts w:ascii="Times New Roman" w:eastAsia="Times New Roman" w:hAnsi="Times New Roman" w:cs="Times New Roman"/>
+                      <w:b/>
+                      <w:bCs/>
+                      <w:kern w:val="0"/>
+                      <w:sz w:val="24"/>
+                      <w:szCs w:val="24"/>
+                      <w:lang w:eastAsia="fr-CH"/>
+                      <w14:ligatures w14:val="none"/>
+                    </w:rPr>
+                    <w:t xml:space="preserve"> :</w:t>
+                  </w:r>
+                  <w:r>
+                    <w:rPr>
+                      <w:rFonts w:ascii="Times New Roman" w:eastAsia="Times New Roman" w:hAnsi="Times New Roman" w:cs="Times New Roman"/>
+                      <w:kern w:val="0"/>
+                      <w:sz w:val="24"/>
+                      <w:szCs w:val="24"/>
+                      <w:lang w:eastAsia="fr-CH"/>
+                      <w14:ligatures w14:val="none"/>
+                    </w:rPr>
+                    <w:br/>
+                    <w:t>1. Je clique sur le bouton "</w:t>
+                  </w:r>
+                  <w:proofErr w:type="spellStart"/>
+                  <w:r>
+                    <w:rPr>
+                      <w:rFonts w:ascii="Times New Roman" w:eastAsia="Times New Roman" w:hAnsi="Times New Roman" w:cs="Times New Roman"/>
+                      <w:kern w:val="0"/>
+                      <w:sz w:val="24"/>
+                      <w:szCs w:val="24"/>
+                      <w:lang w:eastAsia="fr-CH"/>
+                      <w14:ligatures w14:val="none"/>
+                    </w:rPr>
+                    <w:t>MediaPlayer</w:t>
+                  </w:r>
+                  <w:proofErr w:type="spellEnd"/>
+                  <w:r>
+                    <w:rPr>
+                      <w:rFonts w:ascii="Times New Roman" w:eastAsia="Times New Roman" w:hAnsi="Times New Roman" w:cs="Times New Roman"/>
+                      <w:kern w:val="0"/>
+                      <w:sz w:val="24"/>
+                      <w:szCs w:val="24"/>
+                      <w:lang w:eastAsia="fr-CH"/>
+                      <w14:ligatures w14:val="none"/>
+                    </w:rPr>
+                    <w:t>".</w:t>
+                  </w:r>
+                  <w:r>
+                    <w:rPr>
+                      <w:rFonts w:ascii="Times New Roman" w:eastAsia="Times New Roman" w:hAnsi="Times New Roman" w:cs="Times New Roman"/>
+                      <w:kern w:val="0"/>
+                      <w:sz w:val="24"/>
+                      <w:szCs w:val="24"/>
+                      <w:lang w:eastAsia="fr-CH"/>
+                      <w14:ligatures w14:val="none"/>
+                    </w:rPr>
+                    <w:br/>
+                    <w:t xml:space="preserve">2. Je retourne sur la page </w:t>
+                  </w:r>
+                  <w:proofErr w:type="spellStart"/>
+                  <w:r>
+                    <w:rPr>
+                      <w:rFonts w:ascii="Times New Roman" w:eastAsia="Times New Roman" w:hAnsi="Times New Roman" w:cs="Times New Roman"/>
+                      <w:kern w:val="0"/>
+                      <w:sz w:val="24"/>
+                      <w:szCs w:val="24"/>
+                      <w:lang w:eastAsia="fr-CH"/>
+                      <w14:ligatures w14:val="none"/>
+                    </w:rPr>
+                    <w:t>MediaPlayer</w:t>
+                  </w:r>
+                  <w:proofErr w:type="spellEnd"/>
+                  <w:r>
+                    <w:rPr>
+                      <w:rFonts w:ascii="Times New Roman" w:eastAsia="Times New Roman" w:hAnsi="Times New Roman" w:cs="Times New Roman"/>
+                      <w:kern w:val="0"/>
+                      <w:sz w:val="24"/>
+                      <w:szCs w:val="24"/>
+                      <w:lang w:eastAsia="fr-CH"/>
+                      <w14:ligatures w14:val="none"/>
+                    </w:rPr>
+                    <w:t>.</w:t>
                   </w:r>
                 </w:p>
               </w:tc>
@@ -2029,7 +2174,31 @@
                       <w14:ligatures w14:val="none"/>
                     </w:rPr>
                     <w:br/>
-                    <w:t>1. Je clique sur le logo "Upload".</w:t>
+                    <w:t>1. Je clique sur le logo "</w:t>
+                  </w:r>
+                  <w:proofErr w:type="spellStart"/>
+                  <w:r>
+                    <w:rPr>
+                      <w:rFonts w:ascii="Times New Roman" w:eastAsia="Times New Roman" w:hAnsi="Times New Roman" w:cs="Times New Roman"/>
+                      <w:kern w:val="0"/>
+                      <w:sz w:val="24"/>
+                      <w:szCs w:val="24"/>
+                      <w:lang w:eastAsia="fr-CH"/>
+                      <w14:ligatures w14:val="none"/>
+                    </w:rPr>
+                    <w:t>Upload</w:t>
+                  </w:r>
+                  <w:proofErr w:type="spellEnd"/>
+                  <w:r>
+                    <w:rPr>
+                      <w:rFonts w:ascii="Times New Roman" w:eastAsia="Times New Roman" w:hAnsi="Times New Roman" w:cs="Times New Roman"/>
+                      <w:kern w:val="0"/>
+                      <w:sz w:val="24"/>
+                      <w:szCs w:val="24"/>
+                      <w:lang w:eastAsia="fr-CH"/>
+                      <w14:ligatures w14:val="none"/>
+                    </w:rPr>
+                    <w:t>".</w:t>
                   </w:r>
                   <w:r>
                     <w:rPr>
@@ -2113,7 +2282,31 @@
                       <w14:ligatures w14:val="none"/>
                     </w:rPr>
                     <w:br/>
-                    <w:t>1. Je clique sur "Upload".</w:t>
+                    <w:t>1. Je clique sur "</w:t>
+                  </w:r>
+                  <w:proofErr w:type="spellStart"/>
+                  <w:r>
+                    <w:rPr>
+                      <w:rFonts w:ascii="Times New Roman" w:eastAsia="Times New Roman" w:hAnsi="Times New Roman" w:cs="Times New Roman"/>
+                      <w:kern w:val="0"/>
+                      <w:sz w:val="24"/>
+                      <w:szCs w:val="24"/>
+                      <w:lang w:eastAsia="fr-CH"/>
+                      <w14:ligatures w14:val="none"/>
+                    </w:rPr>
+                    <w:t>Upload</w:t>
+                  </w:r>
+                  <w:proofErr w:type="spellEnd"/>
+                  <w:r>
+                    <w:rPr>
+                      <w:rFonts w:ascii="Times New Roman" w:eastAsia="Times New Roman" w:hAnsi="Times New Roman" w:cs="Times New Roman"/>
+                      <w:kern w:val="0"/>
+                      <w:sz w:val="24"/>
+                      <w:szCs w:val="24"/>
+                      <w:lang w:eastAsia="fr-CH"/>
+                      <w14:ligatures w14:val="none"/>
+                    </w:rPr>
+                    <w:t>".</w:t>
                   </w:r>
                   <w:r>
                     <w:rPr>

</xml_diff>